<commit_message>
change to erp proposal word file -v3
</commit_message>
<xml_diff>
--- a/ERP Proposal.docx
+++ b/ERP Proposal.docx
@@ -1,6 +1,6 @@
 
 <file path=word/document.xml><?xml version="1.0" encoding="utf-8"?>
-<w:document xmlns:wpc="http://schemas.microsoft.com/office/word/2010/wordprocessingCanvas" xmlns:cx="http://schemas.microsoft.com/office/drawing/2014/chartex" xmlns:cx1="http://schemas.microsoft.com/office/drawing/2015/9/8/chartex" xmlns:cx2="http://schemas.microsoft.com/office/drawing/2015/10/21/chartex" xmlns:cx3="http://schemas.microsoft.com/office/drawing/2016/5/9/chartex" xmlns:cx4="http://schemas.microsoft.com/office/drawing/2016/5/10/chartex" xmlns:cx5="http://schemas.microsoft.com/office/drawing/2016/5/11/chartex" xmlns:cx6="http://schemas.microsoft.com/office/drawing/2016/5/12/chartex" xmlns:cx7="http://schemas.microsoft.com/office/drawing/2016/5/13/chartex" xmlns:cx8="http://schemas.microsoft.com/office/drawing/2016/5/14/chartex" xmlns:mc="http://schemas.openxmlformats.org/markup-compatibility/2006" xmlns:aink="http://schemas.microsoft.com/office/drawing/2016/ink" xmlns:am3d="http://schemas.microsoft.com/office/drawing/2017/model3d" xmlns:o="urn:schemas-microsoft-com:office:office" xmlns:oel="http://schemas.microsoft.com/office/2019/extlst" xmlns:r="http://schemas.openxmlformats.org/officeDocument/2006/relationships" xmlns:m="http://schemas.openxmlformats.org/officeDocument/2006/math" xmlns:v="urn:schemas-microsoft-com:vml" xmlns:wp14="http://schemas.microsoft.com/office/word/2010/wordprocessingDrawing" xmlns:wp="http://schemas.openxmlformats.org/drawingml/2006/wordprocessingDrawing" xmlns:w10="urn:schemas-microsoft-com:office:word" xmlns:w="http://schemas.openxmlformats.org/wordprocessingml/2006/main" xmlns:w14="http://schemas.microsoft.com/office/word/2010/wordml" xmlns:w15="http://schemas.microsoft.com/office/word/2012/wordml" xmlns:w16cex="http://schemas.microsoft.com/office/word/2018/wordml/cex" xmlns:w16cid="http://schemas.microsoft.com/office/word/2016/wordml/cid" xmlns:w16="http://schemas.microsoft.com/office/word/2018/wordml" xmlns:w16sdtdh="http://schemas.microsoft.com/office/word/2020/wordml/sdtdatahash" xmlns:w16se="http://schemas.microsoft.com/office/word/2015/wordml/symex" xmlns:wpg="http://schemas.microsoft.com/office/word/2010/wordprocessingGroup" xmlns:wpi="http://schemas.microsoft.com/office/word/2010/wordprocessingInk" xmlns:wne="http://schemas.microsoft.com/office/word/2006/wordml" xmlns:wps="http://schemas.microsoft.com/office/word/2010/wordprocessingShape" mc:Ignorable="w14 w15 w16se w16cid w16 w16cex w16sdtdh wp14">
+<w:document xmlns:wpc="http://schemas.microsoft.com/office/word/2010/wordprocessingCanvas" xmlns:mc="http://schemas.openxmlformats.org/markup-compatibility/2006" xmlns:o="urn:schemas-microsoft-com:office:office" xmlns:r="http://schemas.openxmlformats.org/officeDocument/2006/relationships" xmlns:m="http://schemas.openxmlformats.org/officeDocument/2006/math" xmlns:v="urn:schemas-microsoft-com:vml" xmlns:wp14="http://schemas.microsoft.com/office/word/2010/wordprocessingDrawing" xmlns:wp="http://schemas.openxmlformats.org/drawingml/2006/wordprocessingDrawing" xmlns:w10="urn:schemas-microsoft-com:office:word" xmlns:w="http://schemas.openxmlformats.org/wordprocessingml/2006/main" xmlns:w14="http://schemas.microsoft.com/office/word/2010/wordml" xmlns:w15="http://schemas.microsoft.com/office/word/2012/wordml" xmlns:wpg="http://schemas.microsoft.com/office/word/2010/wordprocessingGroup" xmlns:wpi="http://schemas.microsoft.com/office/word/2010/wordprocessingInk" xmlns:wne="http://schemas.microsoft.com/office/word/2006/wordml" xmlns:wps="http://schemas.microsoft.com/office/word/2010/wordprocessingShape" mc:Ignorable="w14 w15 wp14">
   <w:body>
     <w:sdt>
       <w:sdtPr>
@@ -38,7 +38,6 @@
               <w:noProof/>
               <w:sz w:val="28"/>
               <w:szCs w:val="28"/>
-              <w:lang w:bidi="fa-IR"/>
             </w:rPr>
             <mc:AlternateContent>
               <mc:Choice Requires="wpg">
@@ -3426,7 +3425,7 @@
                   </wp:anchor>
                 </w:drawing>
               </mc:Choice>
-              <mc:Fallback>
+              <mc:Fallback xmlns:w16se="http://schemas.microsoft.com/office/word/2015/wordml/symex" xmlns:w16sdtdh="http://schemas.microsoft.com/office/word/2020/wordml/sdtdatahash" xmlns:w16="http://schemas.microsoft.com/office/word/2018/wordml" xmlns:w16cid="http://schemas.microsoft.com/office/word/2016/wordml/cid" xmlns:w16cex="http://schemas.microsoft.com/office/word/2018/wordml/cex" xmlns:oel="http://schemas.microsoft.com/office/2019/extlst" xmlns:am3d="http://schemas.microsoft.com/office/drawing/2017/model3d" xmlns:aink="http://schemas.microsoft.com/office/drawing/2016/ink" xmlns:cx8="http://schemas.microsoft.com/office/drawing/2016/5/14/chartex" xmlns:cx7="http://schemas.microsoft.com/office/drawing/2016/5/13/chartex" xmlns:cx6="http://schemas.microsoft.com/office/drawing/2016/5/12/chartex" xmlns:cx5="http://schemas.microsoft.com/office/drawing/2016/5/11/chartex" xmlns:cx4="http://schemas.microsoft.com/office/drawing/2016/5/10/chartex" xmlns:cx3="http://schemas.microsoft.com/office/drawing/2016/5/9/chartex" xmlns:cx2="http://schemas.microsoft.com/office/drawing/2015/10/21/chartex" xmlns:cx1="http://schemas.microsoft.com/office/drawing/2015/9/8/chartex" xmlns:cx="http://schemas.microsoft.com/office/drawing/2014/chartex">
                 <w:pict>
                   <v:group w14:anchorId="1FD2D476" id="Group 2" o:spid="_x0000_s1026" style="position:absolute;left:0;text-align:left;margin-left:0;margin-top:0;width:172.8pt;height:718.55pt;z-index:-251657216;mso-width-percent:330;mso-height-percent:950;mso-left-percent:40;mso-position-horizontal-relative:page;mso-position-vertical:center;mso-position-vertical-relative:page;mso-width-percent:330;mso-height-percent:950;mso-left-percent:40" coordsize="21945,91257" o:gfxdata="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">
                     <v:rect id="Rectangle 3" o:spid="_x0000_s1027" style="position:absolute;width:1945;height:91257;visibility:visible;mso-wrap-style:square;v-text-anchor:middle" o:gfxdata="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" fillcolor="#44546a [3215]" stroked="f" strokeweight="1pt"/>
@@ -3579,7 +3578,6 @@
               <w:noProof/>
               <w:sz w:val="28"/>
               <w:szCs w:val="28"/>
-              <w:lang w:bidi="fa-IR"/>
             </w:rPr>
             <mc:AlternateContent>
               <mc:Choice Requires="wps">
@@ -3692,7 +3690,7 @@
                   </wp:anchor>
                 </w:drawing>
               </mc:Choice>
-              <mc:Fallback>
+              <mc:Fallback xmlns:w16se="http://schemas.microsoft.com/office/word/2015/wordml/symex" xmlns:w16sdtdh="http://schemas.microsoft.com/office/word/2020/wordml/sdtdatahash" xmlns:w16="http://schemas.microsoft.com/office/word/2018/wordml" xmlns:w16cid="http://schemas.microsoft.com/office/word/2016/wordml/cid" xmlns:w16cex="http://schemas.microsoft.com/office/word/2018/wordml/cex" xmlns:oel="http://schemas.microsoft.com/office/2019/extlst" xmlns:am3d="http://schemas.microsoft.com/office/drawing/2017/model3d" xmlns:aink="http://schemas.microsoft.com/office/drawing/2016/ink" xmlns:cx8="http://schemas.microsoft.com/office/drawing/2016/5/14/chartex" xmlns:cx7="http://schemas.microsoft.com/office/drawing/2016/5/13/chartex" xmlns:cx6="http://schemas.microsoft.com/office/drawing/2016/5/12/chartex" xmlns:cx5="http://schemas.microsoft.com/office/drawing/2016/5/11/chartex" xmlns:cx4="http://schemas.microsoft.com/office/drawing/2016/5/10/chartex" xmlns:cx3="http://schemas.microsoft.com/office/drawing/2016/5/9/chartex" xmlns:cx2="http://schemas.microsoft.com/office/drawing/2015/10/21/chartex" xmlns:cx1="http://schemas.microsoft.com/office/drawing/2015/9/8/chartex" xmlns:cx="http://schemas.microsoft.com/office/drawing/2014/chartex">
                 <w:pict>
                   <v:shapetype w14:anchorId="4B341C2B" id="_x0000_t202" coordsize="21600,21600" o:spt="202" path="m,l,21600r21600,l21600,xe">
                     <v:stroke joinstyle="miter"/>
@@ -3738,7 +3736,6 @@
               <w:noProof/>
               <w:sz w:val="28"/>
               <w:szCs w:val="28"/>
-              <w:lang w:bidi="fa-IR"/>
             </w:rPr>
             <mc:AlternateContent>
               <mc:Choice Requires="wps">
@@ -3836,6 +3833,7 @@
                                     <w:dataBinding w:prefixMappings="xmlns:ns0='http://purl.org/dc/elements/1.1/' xmlns:ns1='http://schemas.openxmlformats.org/package/2006/metadata/core-properties' " w:xpath="/ns1:coreProperties[1]/ns0:title[1]" w:storeItemID="{6C3C8BC8-F283-45AE-878A-BAB7291924A1}"/>
                                     <w:text/>
                                   </w:sdtPr>
+                                  <w:sdtEndPr/>
                                   <w:sdtContent>
                                     <w:r>
                                       <w:rPr>
@@ -3875,6 +3873,7 @@
                                     <w:dataBinding w:prefixMappings="xmlns:ns0='http://purl.org/dc/elements/1.1/' xmlns:ns1='http://schemas.openxmlformats.org/package/2006/metadata/core-properties' " w:xpath="/ns1:coreProperties[1]/ns0:subject[1]" w:storeItemID="{6C3C8BC8-F283-45AE-878A-BAB7291924A1}"/>
                                     <w:text/>
                                   </w:sdtPr>
+                                  <w:sdtEndPr/>
                                   <w:sdtContent>
                                     <w:r>
                                       <w:rPr>
@@ -3908,7 +3907,7 @@
                   </wp:anchor>
                 </w:drawing>
               </mc:Choice>
-              <mc:Fallback>
+              <mc:Fallback xmlns:w16se="http://schemas.microsoft.com/office/word/2015/wordml/symex" xmlns:w16sdtdh="http://schemas.microsoft.com/office/word/2020/wordml/sdtdatahash" xmlns:w16="http://schemas.microsoft.com/office/word/2018/wordml" xmlns:w16cid="http://schemas.microsoft.com/office/word/2016/wordml/cid" xmlns:w16cex="http://schemas.microsoft.com/office/word/2018/wordml/cex" xmlns:oel="http://schemas.microsoft.com/office/2019/extlst" xmlns:am3d="http://schemas.microsoft.com/office/drawing/2017/model3d" xmlns:aink="http://schemas.microsoft.com/office/drawing/2016/ink" xmlns:cx8="http://schemas.microsoft.com/office/drawing/2016/5/14/chartex" xmlns:cx7="http://schemas.microsoft.com/office/drawing/2016/5/13/chartex" xmlns:cx6="http://schemas.microsoft.com/office/drawing/2016/5/12/chartex" xmlns:cx5="http://schemas.microsoft.com/office/drawing/2016/5/11/chartex" xmlns:cx4="http://schemas.microsoft.com/office/drawing/2016/5/10/chartex" xmlns:cx3="http://schemas.microsoft.com/office/drawing/2016/5/9/chartex" xmlns:cx2="http://schemas.microsoft.com/office/drawing/2015/10/21/chartex" xmlns:cx1="http://schemas.microsoft.com/office/drawing/2015/9/8/chartex" xmlns:cx="http://schemas.microsoft.com/office/drawing/2014/chartex">
                 <w:pict>
                   <v:shape w14:anchorId="3831AC05" id="Text Box 1" o:spid="_x0000_s1056" type="#_x0000_t202" style="position:absolute;left:0;text-align:left;margin-left:0;margin-top:0;width:4in;height:84.25pt;z-index:251660288;visibility:visible;mso-wrap-style:square;mso-width-percent:450;mso-height-percent:0;mso-left-percent:420;mso-top-percent:175;mso-wrap-distance-left:9pt;mso-wrap-distance-top:0;mso-wrap-distance-right:9pt;mso-wrap-distance-bottom:0;mso-position-horizontal-relative:page;mso-position-vertical-relative:page;mso-width-percent:450;mso-height-percent:0;mso-left-percent:420;mso-top-percent:175;mso-width-relative:page;mso-height-relative:margin;v-text-anchor:top" o:gfxdata="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" filled="f" stroked="f" strokeweight=".5pt">
                     <v:textbox style="mso-fit-shape-to-text:t" inset="0,0,0,0">
@@ -4154,6 +4153,7 @@
       <w:r>
         <w:rPr>
           <w:rFonts w:cs="B Nazanin"/>
+          <w:noProof/>
           <w:sz w:val="28"/>
           <w:szCs w:val="28"/>
         </w:rPr>
@@ -4164,7 +4164,7 @@
             <wp:docPr id="39" name="Picture 7">
               <a:extLst xmlns:a="http://schemas.openxmlformats.org/drawingml/2006/main">
                 <a:ext uri="{FF2B5EF4-FFF2-40B4-BE49-F238E27FC236}">
-                  <a16:creationId xmlns:a16="http://schemas.microsoft.com/office/drawing/2014/main" id="{A8787AEE-3B80-25F0-9620-4EBF45503CBD}"/>
+                  <a16:creationId xmlns:a16="http://schemas.microsoft.com/office/drawing/2014/main" xmlns:w16se="http://schemas.microsoft.com/office/word/2015/wordml/symex" xmlns:w16sdtdh="http://schemas.microsoft.com/office/word/2020/wordml/sdtdatahash" xmlns:w16="http://schemas.microsoft.com/office/word/2018/wordml" xmlns:w16cid="http://schemas.microsoft.com/office/word/2016/wordml/cid" xmlns:w16cex="http://schemas.microsoft.com/office/word/2018/wordml/cex" xmlns:w="http://schemas.openxmlformats.org/wordprocessingml/2006/main" xmlns:w10="urn:schemas-microsoft-com:office:word" xmlns:v="urn:schemas-microsoft-com:vml" xmlns:oel="http://schemas.microsoft.com/office/2019/extlst" xmlns:o="urn:schemas-microsoft-com:office:office" xmlns:am3d="http://schemas.microsoft.com/office/drawing/2017/model3d" xmlns:aink="http://schemas.microsoft.com/office/drawing/2016/ink" xmlns:cx8="http://schemas.microsoft.com/office/drawing/2016/5/14/chartex" xmlns:cx7="http://schemas.microsoft.com/office/drawing/2016/5/13/chartex" xmlns:cx6="http://schemas.microsoft.com/office/drawing/2016/5/12/chartex" xmlns:cx5="http://schemas.microsoft.com/office/drawing/2016/5/11/chartex" xmlns:cx4="http://schemas.microsoft.com/office/drawing/2016/5/10/chartex" xmlns:cx3="http://schemas.microsoft.com/office/drawing/2016/5/9/chartex" xmlns:cx2="http://schemas.microsoft.com/office/drawing/2015/10/21/chartex" xmlns:cx1="http://schemas.microsoft.com/office/drawing/2015/9/8/chartex" xmlns:cx="http://schemas.microsoft.com/office/drawing/2014/chartex" xmlns="" id="{A8787AEE-3B80-25F0-9620-4EBF45503CBD}"/>
                 </a:ext>
               </a:extLst>
             </wp:docPr>
@@ -4178,7 +4178,7 @@
                     <pic:cNvPr id="8" name="Picture 7">
                       <a:extLst>
                         <a:ext uri="{FF2B5EF4-FFF2-40B4-BE49-F238E27FC236}">
-                          <a16:creationId xmlns:a16="http://schemas.microsoft.com/office/drawing/2014/main" id="{A8787AEE-3B80-25F0-9620-4EBF45503CBD}"/>
+                          <a16:creationId xmlns:a16="http://schemas.microsoft.com/office/drawing/2014/main" xmlns:w16se="http://schemas.microsoft.com/office/word/2015/wordml/symex" xmlns:w16sdtdh="http://schemas.microsoft.com/office/word/2020/wordml/sdtdatahash" xmlns:w16="http://schemas.microsoft.com/office/word/2018/wordml" xmlns:w16cid="http://schemas.microsoft.com/office/word/2016/wordml/cid" xmlns:w16cex="http://schemas.microsoft.com/office/word/2018/wordml/cex" xmlns:w="http://schemas.openxmlformats.org/wordprocessingml/2006/main" xmlns:w10="urn:schemas-microsoft-com:office:word" xmlns:v="urn:schemas-microsoft-com:vml" xmlns:oel="http://schemas.microsoft.com/office/2019/extlst" xmlns:o="urn:schemas-microsoft-com:office:office" xmlns:am3d="http://schemas.microsoft.com/office/drawing/2017/model3d" xmlns:aink="http://schemas.microsoft.com/office/drawing/2016/ink" xmlns:cx8="http://schemas.microsoft.com/office/drawing/2016/5/14/chartex" xmlns:cx7="http://schemas.microsoft.com/office/drawing/2016/5/13/chartex" xmlns:cx6="http://schemas.microsoft.com/office/drawing/2016/5/12/chartex" xmlns:cx5="http://schemas.microsoft.com/office/drawing/2016/5/11/chartex" xmlns:cx4="http://schemas.microsoft.com/office/drawing/2016/5/10/chartex" xmlns:cx3="http://schemas.microsoft.com/office/drawing/2016/5/9/chartex" xmlns:cx2="http://schemas.microsoft.com/office/drawing/2015/10/21/chartex" xmlns:cx1="http://schemas.microsoft.com/office/drawing/2015/9/8/chartex" xmlns:cx="http://schemas.microsoft.com/office/drawing/2014/chartex" xmlns="" id="{A8787AEE-3B80-25F0-9620-4EBF45503CBD}"/>
                         </a:ext>
                       </a:extLst>
                     </pic:cNvPr>
@@ -6801,9 +6801,9 @@
       <w:r>
         <w:rPr>
           <w:rFonts w:cs="B Nazanin"/>
-          <w:sz w:val="28"/>
-          <w:szCs w:val="28"/>
-          <w:lang w:bidi="fa-IR"/>
+          <w:noProof/>
+          <w:sz w:val="28"/>
+          <w:szCs w:val="28"/>
         </w:rPr>
         <w:drawing>
           <wp:anchor distT="0" distB="0" distL="114300" distR="114300" simplePos="0" relativeHeight="251698176" behindDoc="0" locked="0" layoutInCell="1" allowOverlap="1" wp14:anchorId="029BE8A3" wp14:editId="0C1C7C10">
@@ -6820,7 +6820,7 @@
             <wp:docPr id="57" name="Picture 56">
               <a:extLst xmlns:a="http://schemas.openxmlformats.org/drawingml/2006/main">
                 <a:ext uri="{FF2B5EF4-FFF2-40B4-BE49-F238E27FC236}">
-                  <a16:creationId xmlns:a16="http://schemas.microsoft.com/office/drawing/2014/main" id="{BF2C8CCD-30CA-2D9C-1923-D51B4A9CE08E}"/>
+                  <a16:creationId xmlns:a16="http://schemas.microsoft.com/office/drawing/2014/main" xmlns:w16se="http://schemas.microsoft.com/office/word/2015/wordml/symex" xmlns:w16sdtdh="http://schemas.microsoft.com/office/word/2020/wordml/sdtdatahash" xmlns:w16="http://schemas.microsoft.com/office/word/2018/wordml" xmlns:w16cid="http://schemas.microsoft.com/office/word/2016/wordml/cid" xmlns:w16cex="http://schemas.microsoft.com/office/word/2018/wordml/cex" xmlns:w="http://schemas.openxmlformats.org/wordprocessingml/2006/main" xmlns:w10="urn:schemas-microsoft-com:office:word" xmlns:v="urn:schemas-microsoft-com:vml" xmlns:oel="http://schemas.microsoft.com/office/2019/extlst" xmlns:o="urn:schemas-microsoft-com:office:office" xmlns:am3d="http://schemas.microsoft.com/office/drawing/2017/model3d" xmlns:aink="http://schemas.microsoft.com/office/drawing/2016/ink" xmlns:cx8="http://schemas.microsoft.com/office/drawing/2016/5/14/chartex" xmlns:cx7="http://schemas.microsoft.com/office/drawing/2016/5/13/chartex" xmlns:cx6="http://schemas.microsoft.com/office/drawing/2016/5/12/chartex" xmlns:cx5="http://schemas.microsoft.com/office/drawing/2016/5/11/chartex" xmlns:cx4="http://schemas.microsoft.com/office/drawing/2016/5/10/chartex" xmlns:cx3="http://schemas.microsoft.com/office/drawing/2016/5/9/chartex" xmlns:cx2="http://schemas.microsoft.com/office/drawing/2015/10/21/chartex" xmlns:cx1="http://schemas.microsoft.com/office/drawing/2015/9/8/chartex" xmlns:cx="http://schemas.microsoft.com/office/drawing/2014/chartex" xmlns="" id="{BF2C8CCD-30CA-2D9C-1923-D51B4A9CE08E}"/>
                 </a:ext>
               </a:extLst>
             </wp:docPr>
@@ -6834,7 +6834,7 @@
                     <pic:cNvPr id="57" name="Picture 56">
                       <a:extLst>
                         <a:ext uri="{FF2B5EF4-FFF2-40B4-BE49-F238E27FC236}">
-                          <a16:creationId xmlns:a16="http://schemas.microsoft.com/office/drawing/2014/main" id="{BF2C8CCD-30CA-2D9C-1923-D51B4A9CE08E}"/>
+                          <a16:creationId xmlns:a16="http://schemas.microsoft.com/office/drawing/2014/main" xmlns:w16se="http://schemas.microsoft.com/office/word/2015/wordml/symex" xmlns:w16sdtdh="http://schemas.microsoft.com/office/word/2020/wordml/sdtdatahash" xmlns:w16="http://schemas.microsoft.com/office/word/2018/wordml" xmlns:w16cid="http://schemas.microsoft.com/office/word/2016/wordml/cid" xmlns:w16cex="http://schemas.microsoft.com/office/word/2018/wordml/cex" xmlns:w="http://schemas.openxmlformats.org/wordprocessingml/2006/main" xmlns:w10="urn:schemas-microsoft-com:office:word" xmlns:v="urn:schemas-microsoft-com:vml" xmlns:oel="http://schemas.microsoft.com/office/2019/extlst" xmlns:o="urn:schemas-microsoft-com:office:office" xmlns:am3d="http://schemas.microsoft.com/office/drawing/2017/model3d" xmlns:aink="http://schemas.microsoft.com/office/drawing/2016/ink" xmlns:cx8="http://schemas.microsoft.com/office/drawing/2016/5/14/chartex" xmlns:cx7="http://schemas.microsoft.com/office/drawing/2016/5/13/chartex" xmlns:cx6="http://schemas.microsoft.com/office/drawing/2016/5/12/chartex" xmlns:cx5="http://schemas.microsoft.com/office/drawing/2016/5/11/chartex" xmlns:cx4="http://schemas.microsoft.com/office/drawing/2016/5/10/chartex" xmlns:cx3="http://schemas.microsoft.com/office/drawing/2016/5/9/chartex" xmlns:cx2="http://schemas.microsoft.com/office/drawing/2015/10/21/chartex" xmlns:cx1="http://schemas.microsoft.com/office/drawing/2015/9/8/chartex" xmlns:cx="http://schemas.microsoft.com/office/drawing/2014/chartex" xmlns="" id="{BF2C8CCD-30CA-2D9C-1923-D51B4A9CE08E}"/>
                         </a:ext>
                       </a:extLst>
                     </pic:cNvPr>
@@ -6903,7 +6903,6 @@
           <w:rFonts w:cs="B Nazanin"/>
           <w:sz w:val="28"/>
           <w:szCs w:val="28"/>
-          <w:rtl/>
           <w:lang w:bidi="fa-IR"/>
         </w:rPr>
       </w:pPr>
@@ -6921,11 +6920,12 @@
     <w:p>
       <w:pPr>
         <w:bidi/>
-        <w:rPr>
-          <w:rFonts w:cs="B Nazanin"/>
-          <w:sz w:val="28"/>
-          <w:szCs w:val="28"/>
-          <w:rtl/>
+        <w:spacing w:after="0"/>
+        <w:jc w:val="lowKashida"/>
+        <w:rPr>
+          <w:rFonts w:cs="B Nazanin"/>
+          <w:sz w:val="28"/>
+          <w:szCs w:val="28"/>
           <w:lang w:bidi="fa-IR"/>
         </w:rPr>
       </w:pPr>
@@ -6933,6 +6933,128 @@
     <w:p>
       <w:pPr>
         <w:bidi/>
+        <w:spacing w:after="0"/>
+        <w:jc w:val="lowKashida"/>
+        <w:rPr>
+          <w:rFonts w:cs="B Nazanin" w:hint="cs"/>
+          <w:sz w:val="28"/>
+          <w:szCs w:val="28"/>
+          <w:rtl/>
+          <w:lang w:bidi="fa-IR"/>
+        </w:rPr>
+      </w:pPr>
+      <w:r>
+        <w:rPr>
+          <w:rFonts w:cs="B Nazanin" w:hint="cs"/>
+          <w:sz w:val="28"/>
+          <w:szCs w:val="28"/>
+          <w:rtl/>
+          <w:lang w:bidi="fa-IR"/>
+        </w:rPr>
+        <w:lastRenderedPageBreak/>
+        <w:t>گروه صنعتی نقش فیلم دارای دو برند به نام های رز فیلم و دکوفویل می باشد که به عنوان شرکت محسوب می شوند و محصولات تولیدی هر کدام متفاوت است هرچند می توانند تولیدات مشابهی نیز داشته باشند. ساختار سازمانی موجود به شرح زیر است :</w:t>
+      </w:r>
+    </w:p>
+    <w:p>
+      <w:pPr>
+        <w:bidi/>
+        <w:spacing w:after="0"/>
+        <w:jc w:val="lowKashida"/>
+        <w:rPr>
+          <w:rFonts w:cs="B Nazanin"/>
+          <w:sz w:val="28"/>
+          <w:szCs w:val="28"/>
+          <w:lang w:bidi="fa-IR"/>
+        </w:rPr>
+      </w:pPr>
+      <w:r>
+        <w:rPr>
+          <w:rFonts w:cs="B Nazanin"/>
+          <w:noProof/>
+          <w:sz w:val="28"/>
+          <w:szCs w:val="28"/>
+        </w:rPr>
+        <w:drawing>
+          <wp:anchor distT="0" distB="0" distL="114300" distR="114300" simplePos="0" relativeHeight="251700224" behindDoc="1" locked="0" layoutInCell="1" allowOverlap="1" wp14:anchorId="0BE497CC" wp14:editId="6E3F5D06">
+            <wp:simplePos x="0" y="0"/>
+            <wp:positionH relativeFrom="margin">
+              <wp:align>right</wp:align>
+            </wp:positionH>
+            <wp:positionV relativeFrom="paragraph">
+              <wp:posOffset>346075</wp:posOffset>
+            </wp:positionV>
+            <wp:extent cx="6278880" cy="3189605"/>
+            <wp:effectExtent l="0" t="0" r="7620" b="0"/>
+            <wp:wrapTight wrapText="bothSides">
+              <wp:wrapPolygon edited="0">
+                <wp:start x="0" y="0"/>
+                <wp:lineTo x="0" y="21415"/>
+                <wp:lineTo x="21561" y="21415"/>
+                <wp:lineTo x="21561" y="0"/>
+                <wp:lineTo x="0" y="0"/>
+              </wp:wrapPolygon>
+            </wp:wrapTight>
+            <wp:docPr id="11" name="Picture 11" descr="C:\Users\GameDev\AppData\Local\Microsoft\Windows\INetCache\Content.Word\OrganizationStructure.jpg"/>
+            <wp:cNvGraphicFramePr>
+              <a:graphicFrameLocks xmlns:a="http://schemas.openxmlformats.org/drawingml/2006/main" noChangeAspect="1"/>
+            </wp:cNvGraphicFramePr>
+            <a:graphic xmlns:a="http://schemas.openxmlformats.org/drawingml/2006/main">
+              <a:graphicData uri="http://schemas.openxmlformats.org/drawingml/2006/picture">
+                <pic:pic xmlns:pic="http://schemas.openxmlformats.org/drawingml/2006/picture">
+                  <pic:nvPicPr>
+                    <pic:cNvPr id="0" name="Picture 3" descr="C:\Users\GameDev\AppData\Local\Microsoft\Windows\INetCache\Content.Word\OrganizationStructure.jpg"/>
+                    <pic:cNvPicPr>
+                      <a:picLocks noChangeAspect="1" noChangeArrowheads="1"/>
+                    </pic:cNvPicPr>
+                  </pic:nvPicPr>
+                  <pic:blipFill>
+                    <a:blip r:embed="rId13">
+                      <a:extLst>
+                        <a:ext uri="{28A0092B-C50C-407E-A947-70E740481C1C}">
+                          <a14:useLocalDpi xmlns:a14="http://schemas.microsoft.com/office/drawing/2010/main" val="0"/>
+                        </a:ext>
+                      </a:extLst>
+                    </a:blip>
+                    <a:srcRect/>
+                    <a:stretch>
+                      <a:fillRect/>
+                    </a:stretch>
+                  </pic:blipFill>
+                  <pic:spPr bwMode="auto">
+                    <a:xfrm>
+                      <a:off x="0" y="0"/>
+                      <a:ext cx="6278880" cy="3189605"/>
+                    </a:xfrm>
+                    <a:prstGeom prst="rect">
+                      <a:avLst/>
+                    </a:prstGeom>
+                    <a:noFill/>
+                    <a:ln>
+                      <a:noFill/>
+                    </a:ln>
+                  </pic:spPr>
+                </pic:pic>
+              </a:graphicData>
+            </a:graphic>
+          </wp:anchor>
+        </w:drawing>
+      </w:r>
+    </w:p>
+    <w:p>
+      <w:pPr>
+        <w:bidi/>
+        <w:rPr>
+          <w:rFonts w:cs="B Nazanin"/>
+          <w:sz w:val="28"/>
+          <w:szCs w:val="28"/>
+          <w:rtl/>
+          <w:lang w:bidi="fa-IR"/>
+        </w:rPr>
+      </w:pPr>
+    </w:p>
+    <w:p>
+      <w:pPr>
+        <w:bidi/>
         <w:jc w:val="lowKashida"/>
         <w:rPr>
           <w:rFonts w:cs="B Nazanin"/>
@@ -6954,7 +7076,6 @@
           <w:rtl/>
           <w:lang w:bidi="fa-IR"/>
         </w:rPr>
-        <w:lastRenderedPageBreak/>
         <w:t xml:space="preserve">3 - </w:t>
       </w:r>
       <w:r>
@@ -6990,7 +7111,6 @@
           <w:rFonts w:cs="B Nazanin"/>
           <w:sz w:val="28"/>
           <w:szCs w:val="28"/>
-          <w:rtl/>
           <w:lang w:bidi="fa-IR"/>
         </w:rPr>
       </w:pPr>
@@ -7122,36 +7242,7 @@
           <w:rtl/>
           <w:lang w:bidi="fa-IR"/>
         </w:rPr>
-        <w:t xml:space="preserve">بار ضایعات زیاد بوده و امکان فروش ضایعات وجود ندارد. سازمان در تلاش است تا فرآیند بازیافت ضایعات را اجرایی نموده و مواد بازیافتی را به چرخه تولید بازگرداند. سیستم </w:t>
-      </w:r>
-      <w:r>
-        <w:rPr>
-          <w:rFonts w:cs="B Nazanin"/>
-          <w:sz w:val="28"/>
-          <w:szCs w:val="28"/>
-          <w:lang w:bidi="fa-IR"/>
-        </w:rPr>
-        <w:t xml:space="preserve">FIFO </w:t>
-      </w:r>
-      <w:r>
-        <w:rPr>
-          <w:rFonts w:cs="B Nazanin" w:hint="cs"/>
-          <w:sz w:val="28"/>
-          <w:szCs w:val="28"/>
-          <w:rtl/>
-          <w:lang w:bidi="fa-IR"/>
-        </w:rPr>
-        <w:t xml:space="preserve"> در هیچ کدام از انبارها صورت نمی پذیرد و آدرس دهی بر اساس رویه مشخص وجود ندارد. سیستم یکپارچه برای هماهنگ سازی تولیدو انبار وجود ندارد و تمامی ورود و خروج های انب</w:t>
-      </w:r>
-      <w:r>
-        <w:rPr>
-          <w:rFonts w:cs="B Nazanin" w:hint="cs"/>
-          <w:sz w:val="28"/>
-          <w:szCs w:val="28"/>
-          <w:rtl/>
-          <w:lang w:bidi="fa-IR"/>
-        </w:rPr>
-        <w:t xml:space="preserve">ارها به صورت سنتی صورت می گیرد. </w:t>
+        <w:t>بار ضایعات زیاد بوده و امکان فروش ضایعات وجود ندارد. سازمان در تلاش است تا فرآیند بازیافت ضایعات را اجرایی نموده و مواد بازیافتی را به چرخه تولید بازگرداند.</w:t>
       </w:r>
     </w:p>
     <w:p>
@@ -7162,18 +7253,70 @@
           <w:rFonts w:cs="B Nazanin"/>
           <w:sz w:val="28"/>
           <w:szCs w:val="28"/>
-          <w:rtl/>
-          <w:lang w:bidi="fa-IR"/>
-        </w:rPr>
-      </w:pPr>
-      <w:r>
-        <w:rPr>
-          <w:rFonts w:cs="B Nazanin" w:hint="cs"/>
-          <w:sz w:val="28"/>
-          <w:szCs w:val="28"/>
-          <w:rtl/>
-          <w:lang w:bidi="fa-IR"/>
-        </w:rPr>
+          <w:lang w:bidi="fa-IR"/>
+        </w:rPr>
+      </w:pPr>
+      <w:r>
+        <w:rPr>
+          <w:rFonts w:cs="B Nazanin" w:hint="cs"/>
+          <w:sz w:val="28"/>
+          <w:szCs w:val="28"/>
+          <w:rtl/>
+          <w:lang w:bidi="fa-IR"/>
+        </w:rPr>
+        <w:t xml:space="preserve">سیستم </w:t>
+      </w:r>
+      <w:r>
+        <w:rPr>
+          <w:rFonts w:cs="B Nazanin"/>
+          <w:sz w:val="28"/>
+          <w:szCs w:val="28"/>
+          <w:lang w:bidi="fa-IR"/>
+        </w:rPr>
+        <w:t xml:space="preserve">FIFO </w:t>
+      </w:r>
+      <w:r>
+        <w:rPr>
+          <w:rFonts w:cs="B Nazanin" w:hint="cs"/>
+          <w:sz w:val="28"/>
+          <w:szCs w:val="28"/>
+          <w:rtl/>
+          <w:lang w:bidi="fa-IR"/>
+        </w:rPr>
+        <w:t xml:space="preserve"> در هیچ کدام از انبارها صورت نمی پذیرد و آدرس دهی بر اساس رویه مشخص وجود ندارد. سیستم یکپارچه برای هماهنگ سازی تولیدو انبار وجود ندارد و تمامی ورود و خروج های انب</w:t>
+      </w:r>
+      <w:r>
+        <w:rPr>
+          <w:rFonts w:cs="B Nazanin" w:hint="cs"/>
+          <w:sz w:val="28"/>
+          <w:szCs w:val="28"/>
+          <w:rtl/>
+          <w:lang w:bidi="fa-IR"/>
+        </w:rPr>
+        <w:t xml:space="preserve">ارها به صورت سنتی صورت می گیرد. </w:t>
+      </w:r>
+    </w:p>
+    <w:p>
+      <w:pPr>
+        <w:bidi/>
+        <w:jc w:val="lowKashida"/>
+        <w:rPr>
+          <w:rFonts w:cs="B Nazanin"/>
+          <w:sz w:val="28"/>
+          <w:szCs w:val="28"/>
+          <w:rtl/>
+          <w:lang w:bidi="fa-IR"/>
+        </w:rPr>
+      </w:pPr>
+      <w:r>
+        <w:rPr>
+          <w:rFonts w:cs="B Nazanin" w:hint="cs"/>
+          <w:sz w:val="28"/>
+          <w:szCs w:val="28"/>
+          <w:rtl/>
+          <w:lang w:bidi="fa-IR"/>
+        </w:rPr>
+        <w:lastRenderedPageBreak/>
         <w:t xml:space="preserve">ماژول مدیریت موجودی </w:t>
       </w:r>
       <w:r>
@@ -7504,7 +7647,6 @@
           <w:noProof/>
           <w:sz w:val="28"/>
           <w:szCs w:val="28"/>
-          <w:lang w:bidi="fa-IR"/>
         </w:rPr>
         <w:drawing>
           <wp:anchor distT="0" distB="0" distL="114300" distR="114300" simplePos="0" relativeHeight="251699200" behindDoc="0" locked="0" layoutInCell="1" allowOverlap="1" wp14:anchorId="7C4C256E" wp14:editId="2B06229F">
@@ -7532,7 +7674,7 @@
                     </pic:cNvPicPr>
                   </pic:nvPicPr>
                   <pic:blipFill>
-                    <a:blip r:embed="rId13" cstate="print">
+                    <a:blip r:embed="rId14" cstate="print">
                       <a:extLst>
                         <a:ext uri="{28A0092B-C50C-407E-A947-70E740481C1C}">
                           <a14:useLocalDpi xmlns:a14="http://schemas.microsoft.com/office/drawing/2010/main" val="0"/>
@@ -7876,6 +8018,7 @@
           <w:rtl/>
           <w:lang w:bidi="fa-IR"/>
         </w:rPr>
+        <w:lastRenderedPageBreak/>
         <w:t>البته دریافت و مصرف مواد می تواند بدون درخواست صورت پذیرد برای مثال محصولات بازگشتی از مشتری نیاز به درخواست فروش</w:t>
       </w:r>
       <w:r>
@@ -8213,9 +8356,9 @@
       <w:r>
         <w:rPr>
           <w:rFonts w:cs="B Nazanin"/>
-          <w:sz w:val="28"/>
-          <w:szCs w:val="28"/>
-          <w:lang w:bidi="fa-IR"/>
+          <w:noProof/>
+          <w:sz w:val="28"/>
+          <w:szCs w:val="28"/>
         </w:rPr>
         <w:drawing>
           <wp:inline distT="0" distB="0" distL="0" distR="0" wp14:anchorId="7B78FBA8" wp14:editId="3CD6D499">
@@ -8224,7 +8367,7 @@
             <wp:docPr id="54" name="Picture 13">
               <a:extLst xmlns:a="http://schemas.openxmlformats.org/drawingml/2006/main">
                 <a:ext uri="{FF2B5EF4-FFF2-40B4-BE49-F238E27FC236}">
-                  <a16:creationId xmlns:a16="http://schemas.microsoft.com/office/drawing/2014/main" id="{31BD7237-8FA9-37CF-939B-81D47A69A0C6}"/>
+                  <a16:creationId xmlns:a16="http://schemas.microsoft.com/office/drawing/2014/main" xmlns:w16se="http://schemas.microsoft.com/office/word/2015/wordml/symex" xmlns:w16sdtdh="http://schemas.microsoft.com/office/word/2020/wordml/sdtdatahash" xmlns:w16="http://schemas.microsoft.com/office/word/2018/wordml" xmlns:w16cid="http://schemas.microsoft.com/office/word/2016/wordml/cid" xmlns:w16cex="http://schemas.microsoft.com/office/word/2018/wordml/cex" xmlns:w="http://schemas.openxmlformats.org/wordprocessingml/2006/main" xmlns:w10="urn:schemas-microsoft-com:office:word" xmlns:v="urn:schemas-microsoft-com:vml" xmlns:oel="http://schemas.microsoft.com/office/2019/extlst" xmlns:o="urn:schemas-microsoft-com:office:office" xmlns:am3d="http://schemas.microsoft.com/office/drawing/2017/model3d" xmlns:aink="http://schemas.microsoft.com/office/drawing/2016/ink" xmlns:cx8="http://schemas.microsoft.com/office/drawing/2016/5/14/chartex" xmlns:cx7="http://schemas.microsoft.com/office/drawing/2016/5/13/chartex" xmlns:cx6="http://schemas.microsoft.com/office/drawing/2016/5/12/chartex" xmlns:cx5="http://schemas.microsoft.com/office/drawing/2016/5/11/chartex" xmlns:cx4="http://schemas.microsoft.com/office/drawing/2016/5/10/chartex" xmlns:cx3="http://schemas.microsoft.com/office/drawing/2016/5/9/chartex" xmlns:cx2="http://schemas.microsoft.com/office/drawing/2015/10/21/chartex" xmlns:cx1="http://schemas.microsoft.com/office/drawing/2015/9/8/chartex" xmlns:cx="http://schemas.microsoft.com/office/drawing/2014/chartex" xmlns="" id="{31BD7237-8FA9-37CF-939B-81D47A69A0C6}"/>
                 </a:ext>
               </a:extLst>
             </wp:docPr>
@@ -8238,7 +8381,7 @@
                     <pic:cNvPr id="14" name="Picture 13">
                       <a:extLst>
                         <a:ext uri="{FF2B5EF4-FFF2-40B4-BE49-F238E27FC236}">
-                          <a16:creationId xmlns:a16="http://schemas.microsoft.com/office/drawing/2014/main" id="{31BD7237-8FA9-37CF-939B-81D47A69A0C6}"/>
+                          <a16:creationId xmlns:a16="http://schemas.microsoft.com/office/drawing/2014/main" xmlns:w16se="http://schemas.microsoft.com/office/word/2015/wordml/symex" xmlns:w16sdtdh="http://schemas.microsoft.com/office/word/2020/wordml/sdtdatahash" xmlns:w16="http://schemas.microsoft.com/office/word/2018/wordml" xmlns:w16cid="http://schemas.microsoft.com/office/word/2016/wordml/cid" xmlns:w16cex="http://schemas.microsoft.com/office/word/2018/wordml/cex" xmlns:w="http://schemas.openxmlformats.org/wordprocessingml/2006/main" xmlns:w10="urn:schemas-microsoft-com:office:word" xmlns:v="urn:schemas-microsoft-com:vml" xmlns:oel="http://schemas.microsoft.com/office/2019/extlst" xmlns:o="urn:schemas-microsoft-com:office:office" xmlns:am3d="http://schemas.microsoft.com/office/drawing/2017/model3d" xmlns:aink="http://schemas.microsoft.com/office/drawing/2016/ink" xmlns:cx8="http://schemas.microsoft.com/office/drawing/2016/5/14/chartex" xmlns:cx7="http://schemas.microsoft.com/office/drawing/2016/5/13/chartex" xmlns:cx6="http://schemas.microsoft.com/office/drawing/2016/5/12/chartex" xmlns:cx5="http://schemas.microsoft.com/office/drawing/2016/5/11/chartex" xmlns:cx4="http://schemas.microsoft.com/office/drawing/2016/5/10/chartex" xmlns:cx3="http://schemas.microsoft.com/office/drawing/2016/5/9/chartex" xmlns:cx2="http://schemas.microsoft.com/office/drawing/2015/10/21/chartex" xmlns:cx1="http://schemas.microsoft.com/office/drawing/2015/9/8/chartex" xmlns:cx="http://schemas.microsoft.com/office/drawing/2014/chartex" xmlns="" id="{31BD7237-8FA9-37CF-939B-81D47A69A0C6}"/>
                         </a:ext>
                       </a:extLst>
                     </pic:cNvPr>
@@ -8247,7 +8390,7 @@
                     </pic:cNvPicPr>
                   </pic:nvPicPr>
                   <pic:blipFill>
-                    <a:blip r:embed="rId14">
+                    <a:blip r:embed="rId15">
                       <a:extLst>
                         <a:ext uri="{28A0092B-C50C-407E-A947-70E740481C1C}">
                           <a14:useLocalDpi xmlns:a14="http://schemas.microsoft.com/office/drawing/2010/main" val="0"/>
@@ -8323,7 +8466,6 @@
           <w:rtl/>
           <w:lang w:bidi="fa-IR"/>
         </w:rPr>
-        <w:lastRenderedPageBreak/>
         <w:t xml:space="preserve">4-1 - </w:t>
       </w:r>
       <w:r>
@@ -8453,6 +8595,7 @@
           <w:rtl/>
           <w:lang w:bidi="fa-IR"/>
         </w:rPr>
+        <w:lastRenderedPageBreak/>
         <w:t>محصولات تولیدی پس از تولید، در انبار محصول انبارش می شوند تا در زمان مشخص به مشتری ارسال شوند.</w:t>
       </w:r>
     </w:p>
@@ -8869,7 +9012,6 @@
           <w:rtl/>
           <w:lang w:bidi="fa-IR"/>
         </w:rPr>
-        <w:lastRenderedPageBreak/>
         <w:t>ایستگاه کاری</w:t>
       </w:r>
       <w:r>
@@ -9093,6 +9235,7 @@
           <w:rtl/>
           <w:lang w:bidi="fa-IR"/>
         </w:rPr>
+        <w:lastRenderedPageBreak/>
         <w:t>همان گونه که مشخص است ماژول تولید تقریبا با تمامی ماژول های پی</w:t>
       </w:r>
       <w:r>
@@ -9271,9 +9414,9 @@
       <w:r>
         <w:rPr>
           <w:rFonts w:cs="B Nazanin"/>
-          <w:sz w:val="28"/>
-          <w:szCs w:val="28"/>
-          <w:lang w:bidi="fa-IR"/>
+          <w:noProof/>
+          <w:sz w:val="28"/>
+          <w:szCs w:val="28"/>
         </w:rPr>
         <w:drawing>
           <wp:inline distT="0" distB="0" distL="0" distR="0" wp14:anchorId="4D74B347" wp14:editId="37FE58E1">
@@ -9282,7 +9425,7 @@
             <wp:docPr id="55" name="Picture 11">
               <a:extLst xmlns:a="http://schemas.openxmlformats.org/drawingml/2006/main">
                 <a:ext uri="{FF2B5EF4-FFF2-40B4-BE49-F238E27FC236}">
-                  <a16:creationId xmlns:a16="http://schemas.microsoft.com/office/drawing/2014/main" id="{1A263007-BB05-64AA-BBF3-57E531BADEDF}"/>
+                  <a16:creationId xmlns:a16="http://schemas.microsoft.com/office/drawing/2014/main" xmlns:w16se="http://schemas.microsoft.com/office/word/2015/wordml/symex" xmlns:w16sdtdh="http://schemas.microsoft.com/office/word/2020/wordml/sdtdatahash" xmlns:w16="http://schemas.microsoft.com/office/word/2018/wordml" xmlns:w16cid="http://schemas.microsoft.com/office/word/2016/wordml/cid" xmlns:w16cex="http://schemas.microsoft.com/office/word/2018/wordml/cex" xmlns:w="http://schemas.openxmlformats.org/wordprocessingml/2006/main" xmlns:w10="urn:schemas-microsoft-com:office:word" xmlns:v="urn:schemas-microsoft-com:vml" xmlns:oel="http://schemas.microsoft.com/office/2019/extlst" xmlns:o="urn:schemas-microsoft-com:office:office" xmlns:am3d="http://schemas.microsoft.com/office/drawing/2017/model3d" xmlns:aink="http://schemas.microsoft.com/office/drawing/2016/ink" xmlns:cx8="http://schemas.microsoft.com/office/drawing/2016/5/14/chartex" xmlns:cx7="http://schemas.microsoft.com/office/drawing/2016/5/13/chartex" xmlns:cx6="http://schemas.microsoft.com/office/drawing/2016/5/12/chartex" xmlns:cx5="http://schemas.microsoft.com/office/drawing/2016/5/11/chartex" xmlns:cx4="http://schemas.microsoft.com/office/drawing/2016/5/10/chartex" xmlns:cx3="http://schemas.microsoft.com/office/drawing/2016/5/9/chartex" xmlns:cx2="http://schemas.microsoft.com/office/drawing/2015/10/21/chartex" xmlns:cx1="http://schemas.microsoft.com/office/drawing/2015/9/8/chartex" xmlns:cx="http://schemas.microsoft.com/office/drawing/2014/chartex" xmlns="" id="{1A263007-BB05-64AA-BBF3-57E531BADEDF}"/>
                 </a:ext>
               </a:extLst>
             </wp:docPr>
@@ -9296,7 +9439,7 @@
                     <pic:cNvPr id="12" name="Picture 11">
                       <a:extLst>
                         <a:ext uri="{FF2B5EF4-FFF2-40B4-BE49-F238E27FC236}">
-                          <a16:creationId xmlns:a16="http://schemas.microsoft.com/office/drawing/2014/main" id="{1A263007-BB05-64AA-BBF3-57E531BADEDF}"/>
+                          <a16:creationId xmlns:a16="http://schemas.microsoft.com/office/drawing/2014/main" xmlns:w16se="http://schemas.microsoft.com/office/word/2015/wordml/symex" xmlns:w16sdtdh="http://schemas.microsoft.com/office/word/2020/wordml/sdtdatahash" xmlns:w16="http://schemas.microsoft.com/office/word/2018/wordml" xmlns:w16cid="http://schemas.microsoft.com/office/word/2016/wordml/cid" xmlns:w16cex="http://schemas.microsoft.com/office/word/2018/wordml/cex" xmlns:w="http://schemas.openxmlformats.org/wordprocessingml/2006/main" xmlns:w10="urn:schemas-microsoft-com:office:word" xmlns:v="urn:schemas-microsoft-com:vml" xmlns:oel="http://schemas.microsoft.com/office/2019/extlst" xmlns:o="urn:schemas-microsoft-com:office:office" xmlns:am3d="http://schemas.microsoft.com/office/drawing/2017/model3d" xmlns:aink="http://schemas.microsoft.com/office/drawing/2016/ink" xmlns:cx8="http://schemas.microsoft.com/office/drawing/2016/5/14/chartex" xmlns:cx7="http://schemas.microsoft.com/office/drawing/2016/5/13/chartex" xmlns:cx6="http://schemas.microsoft.com/office/drawing/2016/5/12/chartex" xmlns:cx5="http://schemas.microsoft.com/office/drawing/2016/5/11/chartex" xmlns:cx4="http://schemas.microsoft.com/office/drawing/2016/5/10/chartex" xmlns:cx3="http://schemas.microsoft.com/office/drawing/2016/5/9/chartex" xmlns:cx2="http://schemas.microsoft.com/office/drawing/2015/10/21/chartex" xmlns:cx1="http://schemas.microsoft.com/office/drawing/2015/9/8/chartex" xmlns:cx="http://schemas.microsoft.com/office/drawing/2014/chartex" xmlns="" id="{1A263007-BB05-64AA-BBF3-57E531BADEDF}"/>
                         </a:ext>
                       </a:extLst>
                     </pic:cNvPr>
@@ -9305,7 +9448,7 @@
                     </pic:cNvPicPr>
                   </pic:nvPicPr>
                   <pic:blipFill rotWithShape="1">
-                    <a:blip r:embed="rId15">
+                    <a:blip r:embed="rId16">
                       <a:extLst>
                         <a:ext uri="{28A0092B-C50C-407E-A947-70E740481C1C}">
                           <a14:useLocalDpi xmlns:a14="http://schemas.microsoft.com/office/drawing/2010/main" val="0"/>
@@ -9424,10 +9567,165 @@
           <w:rFonts w:cs="B Nazanin"/>
           <w:sz w:val="28"/>
           <w:szCs w:val="28"/>
-          <w:rtl/>
-          <w:lang w:bidi="fa-IR"/>
-        </w:rPr>
-      </w:pPr>
+          <w:lang w:bidi="fa-IR"/>
+        </w:rPr>
+      </w:pPr>
+      <w:r>
+        <w:rPr>
+          <w:rFonts w:cs="B Nazanin" w:hint="cs"/>
+          <w:sz w:val="28"/>
+          <w:szCs w:val="28"/>
+          <w:rtl/>
+          <w:lang w:bidi="fa-IR"/>
+        </w:rPr>
+        <w:t>این فر</w:t>
+      </w:r>
+      <w:r>
+        <w:rPr>
+          <w:rFonts w:cs="B Nazanin" w:hint="cs"/>
+          <w:sz w:val="28"/>
+          <w:szCs w:val="28"/>
+          <w:rtl/>
+          <w:lang w:bidi="fa-IR"/>
+        </w:rPr>
+        <w:t>آ</w:t>
+      </w:r>
+      <w:r>
+        <w:rPr>
+          <w:rFonts w:cs="B Nazanin" w:hint="cs"/>
+          <w:sz w:val="28"/>
+          <w:szCs w:val="28"/>
+          <w:rtl/>
+          <w:lang w:bidi="fa-IR"/>
+        </w:rPr>
+        <w:t xml:space="preserve">یند در </w:t>
+      </w:r>
+      <w:r>
+        <w:rPr>
+          <w:rFonts w:cs="B Nazanin" w:hint="cs"/>
+          <w:sz w:val="28"/>
+          <w:szCs w:val="28"/>
+          <w:rtl/>
+          <w:lang w:bidi="fa-IR"/>
+        </w:rPr>
+        <w:t>ح</w:t>
+      </w:r>
+      <w:r>
+        <w:rPr>
+          <w:rFonts w:cs="B Nazanin" w:hint="cs"/>
+          <w:sz w:val="28"/>
+          <w:szCs w:val="28"/>
+          <w:rtl/>
+          <w:lang w:bidi="fa-IR"/>
+        </w:rPr>
+        <w:t xml:space="preserve">الت پایه بدین صورت است که ابتدا واحد متقاضی ماده یا مواد مورد نیاز خود را مشخص نموده و برای ان درخواست خرید یا </w:t>
+      </w:r>
+      <w:r>
+        <w:rPr>
+          <w:rFonts w:cs="B Nazanin"/>
+          <w:sz w:val="28"/>
+          <w:szCs w:val="28"/>
+          <w:lang w:bidi="fa-IR"/>
+        </w:rPr>
+        <w:t>Purchase Requisition</w:t>
+      </w:r>
+      <w:r>
+        <w:rPr>
+          <w:rFonts w:cs="B Nazanin" w:hint="cs"/>
+          <w:sz w:val="28"/>
+          <w:szCs w:val="28"/>
+          <w:rtl/>
+          <w:lang w:bidi="fa-IR"/>
+        </w:rPr>
+        <w:t xml:space="preserve"> صادر می کند. این درخواست پس از طی مراحل تایید، به واحد تدارکات و تامین ارسال می شود. درخواست </w:t>
+      </w:r>
+      <w:r>
+        <w:rPr>
+          <w:rFonts w:cs="B Nazanin" w:hint="cs"/>
+          <w:sz w:val="28"/>
+          <w:szCs w:val="28"/>
+          <w:rtl/>
+          <w:lang w:bidi="fa-IR"/>
+        </w:rPr>
+        <w:t>خرید مور</w:t>
+      </w:r>
+      <w:r>
+        <w:rPr>
+          <w:rFonts w:cs="B Nazanin" w:hint="cs"/>
+          <w:sz w:val="28"/>
+          <w:szCs w:val="28"/>
+          <w:rtl/>
+          <w:lang w:bidi="fa-IR"/>
+        </w:rPr>
+        <w:t xml:space="preserve">د نظر پس از مشخص شدن تامین کننده، به سفارش خرید </w:t>
+      </w:r>
+      <w:r>
+        <w:rPr>
+          <w:rFonts w:cs="B Nazanin"/>
+          <w:sz w:val="28"/>
+          <w:szCs w:val="28"/>
+          <w:lang w:bidi="fa-IR"/>
+        </w:rPr>
+        <w:t xml:space="preserve">Purchase Order – PO - </w:t>
+      </w:r>
+      <w:r>
+        <w:rPr>
+          <w:rFonts w:cs="B Nazanin" w:hint="cs"/>
+          <w:sz w:val="28"/>
+          <w:szCs w:val="28"/>
+          <w:rtl/>
+          <w:lang w:bidi="fa-IR"/>
+        </w:rPr>
+        <w:t xml:space="preserve"> تبدیل می شود و به تامین کننده ارسال می گردد. تامین کننده پس از بررسی </w:t>
+      </w:r>
+      <w:r>
+        <w:rPr>
+          <w:rFonts w:cs="B Nazanin"/>
+          <w:sz w:val="28"/>
+          <w:szCs w:val="28"/>
+          <w:lang w:bidi="fa-IR"/>
+        </w:rPr>
+        <w:t>PO</w:t>
+      </w:r>
+      <w:r>
+        <w:rPr>
+          <w:rFonts w:cs="B Nazanin" w:hint="cs"/>
+          <w:sz w:val="28"/>
+          <w:szCs w:val="28"/>
+          <w:rtl/>
+          <w:lang w:bidi="fa-IR"/>
+        </w:rPr>
+        <w:t xml:space="preserve"> ، مواد سفارش شده را به سازمان ارسال می نماید و به همراه آن </w:t>
+      </w:r>
+      <w:r>
+        <w:rPr>
+          <w:rFonts w:cs="B Nazanin"/>
+          <w:sz w:val="28"/>
+          <w:szCs w:val="28"/>
+          <w:lang w:bidi="fa-IR"/>
+        </w:rPr>
+        <w:t xml:space="preserve">Invoice </w:t>
+      </w:r>
+      <w:r>
+        <w:rPr>
+          <w:rFonts w:cs="B Nazanin" w:hint="cs"/>
+          <w:sz w:val="28"/>
+          <w:szCs w:val="28"/>
+          <w:rtl/>
+          <w:lang w:bidi="fa-IR"/>
+        </w:rPr>
+        <w:t xml:space="preserve"> یا صورتحساب آن را به واحد مالی ارسال می کند. </w:t>
+      </w:r>
+      <w:r>
+        <w:rPr>
+          <w:rFonts w:cs="B Nazanin" w:hint="cs"/>
+          <w:sz w:val="28"/>
+          <w:szCs w:val="28"/>
+          <w:rtl/>
+          <w:lang w:bidi="fa-IR"/>
+        </w:rPr>
+        <w:t xml:space="preserve">مواد ارسالی ابتدا بازبینی کیفی شده و در صورت تایید، دریافت می گردند. </w:t>
+      </w:r>
       <w:r>
         <w:rPr>
           <w:rFonts w:cs="B Nazanin" w:hint="cs"/>
@@ -9437,153 +9735,7 @@
           <w:lang w:bidi="fa-IR"/>
         </w:rPr>
         <w:lastRenderedPageBreak/>
-        <w:t>این فر</w:t>
-      </w:r>
-      <w:r>
-        <w:rPr>
-          <w:rFonts w:cs="B Nazanin" w:hint="cs"/>
-          <w:sz w:val="28"/>
-          <w:szCs w:val="28"/>
-          <w:rtl/>
-          <w:lang w:bidi="fa-IR"/>
-        </w:rPr>
-        <w:t>آ</w:t>
-      </w:r>
-      <w:r>
-        <w:rPr>
-          <w:rFonts w:cs="B Nazanin" w:hint="cs"/>
-          <w:sz w:val="28"/>
-          <w:szCs w:val="28"/>
-          <w:rtl/>
-          <w:lang w:bidi="fa-IR"/>
-        </w:rPr>
-        <w:t xml:space="preserve">یند در </w:t>
-      </w:r>
-      <w:r>
-        <w:rPr>
-          <w:rFonts w:cs="B Nazanin" w:hint="cs"/>
-          <w:sz w:val="28"/>
-          <w:szCs w:val="28"/>
-          <w:rtl/>
-          <w:lang w:bidi="fa-IR"/>
-        </w:rPr>
-        <w:t>ح</w:t>
-      </w:r>
-      <w:r>
-        <w:rPr>
-          <w:rFonts w:cs="B Nazanin" w:hint="cs"/>
-          <w:sz w:val="28"/>
-          <w:szCs w:val="28"/>
-          <w:rtl/>
-          <w:lang w:bidi="fa-IR"/>
-        </w:rPr>
-        <w:t xml:space="preserve">الت پایه بدین صورت است که ابتدا واحد متقاضی ماده یا مواد مورد نیاز خود را مشخص نموده و برای ان درخواست خرید یا </w:t>
-      </w:r>
-      <w:r>
-        <w:rPr>
-          <w:rFonts w:cs="B Nazanin"/>
-          <w:sz w:val="28"/>
-          <w:szCs w:val="28"/>
-          <w:lang w:bidi="fa-IR"/>
-        </w:rPr>
-        <w:t>Purchase Requisition</w:t>
-      </w:r>
-      <w:r>
-        <w:rPr>
-          <w:rFonts w:cs="B Nazanin" w:hint="cs"/>
-          <w:sz w:val="28"/>
-          <w:szCs w:val="28"/>
-          <w:rtl/>
-          <w:lang w:bidi="fa-IR"/>
-        </w:rPr>
-        <w:t xml:space="preserve"> صادر می کند. این درخواست پس از طی مراحل تایید، به واحد تدارکات و تامین ارسال می شود. درخواست </w:t>
-      </w:r>
-      <w:r>
-        <w:rPr>
-          <w:rFonts w:cs="B Nazanin" w:hint="cs"/>
-          <w:sz w:val="28"/>
-          <w:szCs w:val="28"/>
-          <w:rtl/>
-          <w:lang w:bidi="fa-IR"/>
-        </w:rPr>
-        <w:t>خرید مور</w:t>
-      </w:r>
-      <w:r>
-        <w:rPr>
-          <w:rFonts w:cs="B Nazanin" w:hint="cs"/>
-          <w:sz w:val="28"/>
-          <w:szCs w:val="28"/>
-          <w:rtl/>
-          <w:lang w:bidi="fa-IR"/>
-        </w:rPr>
-        <w:t xml:space="preserve">د نظر پس از مشخص شدن تامین کننده، به سفارش خرید </w:t>
-      </w:r>
-      <w:r>
-        <w:rPr>
-          <w:rFonts w:cs="B Nazanin"/>
-          <w:sz w:val="28"/>
-          <w:szCs w:val="28"/>
-          <w:lang w:bidi="fa-IR"/>
-        </w:rPr>
-        <w:t xml:space="preserve">Purchase Order – PO - </w:t>
-      </w:r>
-      <w:r>
-        <w:rPr>
-          <w:rFonts w:cs="B Nazanin" w:hint="cs"/>
-          <w:sz w:val="28"/>
-          <w:szCs w:val="28"/>
-          <w:rtl/>
-          <w:lang w:bidi="fa-IR"/>
-        </w:rPr>
-        <w:t xml:space="preserve"> تبدیل می شود و به تامین کننده ارسال می گردد. تامین کننده پس از بررسی </w:t>
-      </w:r>
-      <w:r>
-        <w:rPr>
-          <w:rFonts w:cs="B Nazanin"/>
-          <w:sz w:val="28"/>
-          <w:szCs w:val="28"/>
-          <w:lang w:bidi="fa-IR"/>
-        </w:rPr>
-        <w:t>PO</w:t>
-      </w:r>
-      <w:r>
-        <w:rPr>
-          <w:rFonts w:cs="B Nazanin" w:hint="cs"/>
-          <w:sz w:val="28"/>
-          <w:szCs w:val="28"/>
-          <w:rtl/>
-          <w:lang w:bidi="fa-IR"/>
-        </w:rPr>
-        <w:t xml:space="preserve"> ، مواد سفارش شده را به سازمان ارسال می نماید و به همراه آن </w:t>
-      </w:r>
-      <w:r>
-        <w:rPr>
-          <w:rFonts w:cs="B Nazanin"/>
-          <w:sz w:val="28"/>
-          <w:szCs w:val="28"/>
-          <w:lang w:bidi="fa-IR"/>
-        </w:rPr>
-        <w:t xml:space="preserve">Invoice </w:t>
-      </w:r>
-      <w:r>
-        <w:rPr>
-          <w:rFonts w:cs="B Nazanin" w:hint="cs"/>
-          <w:sz w:val="28"/>
-          <w:szCs w:val="28"/>
-          <w:rtl/>
-          <w:lang w:bidi="fa-IR"/>
-        </w:rPr>
-        <w:t xml:space="preserve"> یا صورتحساب آن را به واحد مالی ارسال می کند. </w:t>
-      </w:r>
-      <w:r>
-        <w:rPr>
-          <w:rFonts w:cs="B Nazanin" w:hint="cs"/>
-          <w:sz w:val="28"/>
-          <w:szCs w:val="28"/>
-          <w:rtl/>
-          <w:lang w:bidi="fa-IR"/>
-        </w:rPr>
-        <w:t>مواد ارسالی ابتدا بازبینی کیفی شده و در صورت تایید، دریافت می گردند. سپس بر اساس نوع مواد درخواستی ،  به درخواست کننده تحویل  داده می شوند و یا در انبار نگه داری می شوند تا مورد مصرف قرار گیرند</w:t>
+        <w:t>سپس بر اساس نوع مواد درخواستی ،  به درخواست کننده تحویل  داده می شوند و یا در انبار نگه داری می شوند تا مورد مصرف قرار گیرند</w:t>
       </w:r>
       <w:r>
         <w:rPr>
@@ -9604,18 +9756,137 @@
           <w:rFonts w:cs="B Nazanin"/>
           <w:sz w:val="28"/>
           <w:szCs w:val="28"/>
-          <w:rtl/>
-          <w:lang w:bidi="fa-IR"/>
-        </w:rPr>
-      </w:pPr>
-      <w:r>
-        <w:rPr>
-          <w:rFonts w:cs="B Nazanin" w:hint="cs"/>
-          <w:sz w:val="28"/>
-          <w:szCs w:val="28"/>
-          <w:rtl/>
-          <w:lang w:bidi="fa-IR"/>
-        </w:rPr>
+          <w:lang w:bidi="fa-IR"/>
+        </w:rPr>
+      </w:pPr>
+      <w:r>
+        <w:rPr>
+          <w:rFonts w:cs="B Nazanin"/>
+          <w:sz w:val="28"/>
+          <w:szCs w:val="28"/>
+          <w:lang w:bidi="fa-IR"/>
+        </w:rPr>
+        <w:pict w14:anchorId="0E44D3FE">
+          <v:shapetype id="_x0000_t75" coordsize="21600,21600" o:spt="75" o:preferrelative="t" path="m@4@5l@4@11@9@11@9@5xe" filled="f" stroked="f">
+            <v:stroke joinstyle="miter"/>
+            <v:formulas>
+              <v:f eqn="if lineDrawn pixelLineWidth 0"/>
+              <v:f eqn="sum @0 1 0"/>
+              <v:f eqn="sum 0 0 @1"/>
+              <v:f eqn="prod @2 1 2"/>
+              <v:f eqn="prod @3 21600 pixelWidth"/>
+              <v:f eqn="prod @3 21600 pixelHeight"/>
+              <v:f eqn="sum @0 0 1"/>
+              <v:f eqn="prod @6 1 2"/>
+              <v:f eqn="prod @7 21600 pixelWidth"/>
+              <v:f eqn="sum @8 21600 0"/>
+              <v:f eqn="prod @7 21600 pixelHeight"/>
+              <v:f eqn="sum @10 21600 0"/>
+            </v:formulas>
+            <v:path o:extrusionok="f" gradientshapeok="t" o:connecttype="rect"/>
+            <o:lock v:ext="edit" aspectratio="t"/>
+          </v:shapetype>
+          <v:shape id="_x0000_i1025" type="#_x0000_t75" style="width:467.9pt;height:287.3pt">
+            <v:imagedata r:id="rId17" o:title="Untitled Diagram"/>
+          </v:shape>
+        </w:pict>
+      </w:r>
+    </w:p>
+    <w:p>
+      <w:pPr>
+        <w:bidi/>
+        <w:jc w:val="lowKashida"/>
+        <w:rPr>
+          <w:rFonts w:cs="B Nazanin" w:hint="cs"/>
+          <w:sz w:val="28"/>
+          <w:szCs w:val="28"/>
+          <w:rtl/>
+          <w:lang w:bidi="fa-IR"/>
+        </w:rPr>
+      </w:pPr>
+      <w:r>
+        <w:rPr>
+          <w:rFonts w:cs="B Nazanin" w:hint="cs"/>
+          <w:sz w:val="28"/>
+          <w:szCs w:val="28"/>
+          <w:rtl/>
+          <w:lang w:bidi="fa-IR"/>
+        </w:rPr>
+        <w:t xml:space="preserve">فرایند دریافت نیز به صورت نمودار زیر است </w:t>
+      </w:r>
+    </w:p>
+    <w:p>
+      <w:pPr>
+        <w:bidi/>
+        <w:jc w:val="lowKashida"/>
+        <w:rPr>
+          <w:rFonts w:cs="B Nazanin" w:hint="cs"/>
+          <w:sz w:val="28"/>
+          <w:szCs w:val="28"/>
+          <w:rtl/>
+          <w:lang w:bidi="fa-IR"/>
+        </w:rPr>
+      </w:pPr>
+      <w:r>
+        <w:rPr>
+          <w:rFonts w:cs="B Nazanin"/>
+          <w:sz w:val="28"/>
+          <w:szCs w:val="28"/>
+          <w:lang w:bidi="fa-IR"/>
+        </w:rPr>
+        <w:pict w14:anchorId="2EDEAB29">
+          <v:shape id="_x0000_i1026" type="#_x0000_t75" style="width:467.6pt;height:203.5pt">
+            <v:imagedata r:id="rId18" o:title="ReceivePO"/>
+          </v:shape>
+        </w:pict>
+      </w:r>
+    </w:p>
+    <w:p>
+      <w:pPr>
+        <w:bidi/>
+        <w:jc w:val="lowKashida"/>
+        <w:rPr>
+          <w:rFonts w:cs="B Nazanin"/>
+          <w:sz w:val="28"/>
+          <w:szCs w:val="28"/>
+          <w:lang w:bidi="fa-IR"/>
+        </w:rPr>
+      </w:pPr>
+    </w:p>
+    <w:p>
+      <w:pPr>
+        <w:bidi/>
+        <w:jc w:val="lowKashida"/>
+        <w:rPr>
+          <w:rFonts w:cs="B Nazanin"/>
+          <w:sz w:val="28"/>
+          <w:szCs w:val="28"/>
+          <w:rtl/>
+          <w:lang w:bidi="fa-IR"/>
+        </w:rPr>
+      </w:pPr>
+    </w:p>
+    <w:p>
+      <w:pPr>
+        <w:bidi/>
+        <w:jc w:val="lowKashida"/>
+        <w:rPr>
+          <w:rFonts w:cs="B Nazanin"/>
+          <w:sz w:val="28"/>
+          <w:szCs w:val="28"/>
+          <w:rtl/>
+          <w:lang w:bidi="fa-IR"/>
+        </w:rPr>
+      </w:pPr>
+      <w:r>
+        <w:rPr>
+          <w:rFonts w:cs="B Nazanin" w:hint="cs"/>
+          <w:sz w:val="28"/>
+          <w:szCs w:val="28"/>
+          <w:rtl/>
+          <w:lang w:bidi="fa-IR"/>
+        </w:rPr>
+        <w:lastRenderedPageBreak/>
         <w:t xml:space="preserve">همان گونه که ذکر شد،برای انبارش مواد دریافتی، نیاز به </w:t>
       </w:r>
       <w:r>
@@ -10076,7 +10347,6 @@
           <w:rFonts w:cs="B Nazanin"/>
           <w:sz w:val="28"/>
           <w:szCs w:val="28"/>
-          <w:rtl/>
           <w:lang w:bidi="fa-IR"/>
         </w:rPr>
       </w:pPr>
@@ -10108,19 +10378,72 @@
           <w:rtl/>
           <w:lang w:bidi="fa-IR"/>
         </w:rPr>
-        <w:t xml:space="preserve">پس برای انتقال مواد بین انبارها نیاز </w:t>
-      </w:r>
-      <w:r>
-        <w:rPr>
-          <w:rFonts w:cs="B Nazanin" w:hint="cs"/>
-          <w:sz w:val="28"/>
-          <w:szCs w:val="28"/>
-          <w:rtl/>
-          <w:lang w:bidi="fa-IR"/>
-        </w:rPr>
-        <w:lastRenderedPageBreak/>
-        <w:t>به انتقال بین انباری و همچنین برای دریافت مواد تامین شده از تامین کننده نیاز به رسید دریافت وجود دارد که بایستی به طور سیستمی وجود داشته باشد.</w:t>
-      </w:r>
+        <w:t>پس برای انتقال مواد بین انبارها نیاز به انتقال بین انباری و همچنین برای دریافت مواد تامین شده از تامین کننده نیاز به رسید دریافت وجود دارد که بایستی به طور سیستمی وجود داشته باشد.</w:t>
+      </w:r>
+    </w:p>
+    <w:p>
+      <w:pPr>
+        <w:bidi/>
+        <w:jc w:val="lowKashida"/>
+        <w:rPr>
+          <w:rFonts w:cs="B Nazanin"/>
+          <w:sz w:val="28"/>
+          <w:szCs w:val="28"/>
+          <w:lang w:bidi="fa-IR"/>
+        </w:rPr>
+      </w:pPr>
+      <w:bookmarkStart w:id="0" w:name="_GoBack"/>
+      <w:bookmarkEnd w:id="0"/>
+    </w:p>
+    <w:p>
+      <w:pPr>
+        <w:bidi/>
+        <w:jc w:val="lowKashida"/>
+        <w:rPr>
+          <w:rFonts w:cs="B Nazanin"/>
+          <w:sz w:val="28"/>
+          <w:szCs w:val="28"/>
+          <w:rtl/>
+          <w:lang w:bidi="fa-IR"/>
+        </w:rPr>
+      </w:pPr>
+    </w:p>
+    <w:p>
+      <w:pPr>
+        <w:bidi/>
+        <w:jc w:val="lowKashida"/>
+        <w:rPr>
+          <w:rFonts w:cs="B Nazanin"/>
+          <w:sz w:val="28"/>
+          <w:szCs w:val="28"/>
+          <w:lang w:bidi="fa-IR"/>
+        </w:rPr>
+      </w:pPr>
+    </w:p>
+    <w:p>
+      <w:pPr>
+        <w:bidi/>
+        <w:jc w:val="lowKashida"/>
+        <w:rPr>
+          <w:rFonts w:cs="B Nazanin"/>
+          <w:sz w:val="28"/>
+          <w:szCs w:val="28"/>
+          <w:lang w:bidi="fa-IR"/>
+        </w:rPr>
+      </w:pPr>
+    </w:p>
+    <w:p>
+      <w:pPr>
+        <w:bidi/>
+        <w:jc w:val="lowKashida"/>
+        <w:rPr>
+          <w:rFonts w:cs="B Nazanin"/>
+          <w:sz w:val="28"/>
+          <w:szCs w:val="28"/>
+          <w:rtl/>
+          <w:lang w:bidi="fa-IR"/>
+        </w:rPr>
+      </w:pPr>
     </w:p>
     <w:p>
       <w:pPr>
@@ -10144,6 +10467,7 @@
           <w:rtl/>
           <w:lang w:bidi="fa-IR"/>
         </w:rPr>
+        <w:lastRenderedPageBreak/>
         <w:t xml:space="preserve">6 </w:t>
       </w:r>
       <w:r>
@@ -10261,9 +10585,9 @@
       <w:r>
         <w:rPr>
           <w:rFonts w:cs="B Nazanin"/>
-          <w:sz w:val="28"/>
-          <w:szCs w:val="28"/>
-          <w:lang w:bidi="fa-IR"/>
+          <w:noProof/>
+          <w:sz w:val="28"/>
+          <w:szCs w:val="28"/>
         </w:rPr>
         <w:drawing>
           <wp:inline distT="0" distB="0" distL="0" distR="0" wp14:anchorId="64574C16" wp14:editId="1BFF4939">
@@ -10272,7 +10596,7 @@
             <wp:docPr id="56" name="Picture 11">
               <a:extLst xmlns:a="http://schemas.openxmlformats.org/drawingml/2006/main">
                 <a:ext uri="{FF2B5EF4-FFF2-40B4-BE49-F238E27FC236}">
-                  <a16:creationId xmlns:a16="http://schemas.microsoft.com/office/drawing/2014/main" id="{0722BD5B-E9EF-8CB7-15D0-B31F81F7BD9F}"/>
+                  <a16:creationId xmlns:a16="http://schemas.microsoft.com/office/drawing/2014/main" xmlns:w16se="http://schemas.microsoft.com/office/word/2015/wordml/symex" xmlns:w16sdtdh="http://schemas.microsoft.com/office/word/2020/wordml/sdtdatahash" xmlns:w16="http://schemas.microsoft.com/office/word/2018/wordml" xmlns:w16cid="http://schemas.microsoft.com/office/word/2016/wordml/cid" xmlns:w16cex="http://schemas.microsoft.com/office/word/2018/wordml/cex" xmlns:w="http://schemas.openxmlformats.org/wordprocessingml/2006/main" xmlns:w10="urn:schemas-microsoft-com:office:word" xmlns:v="urn:schemas-microsoft-com:vml" xmlns:oel="http://schemas.microsoft.com/office/2019/extlst" xmlns:o="urn:schemas-microsoft-com:office:office" xmlns:am3d="http://schemas.microsoft.com/office/drawing/2017/model3d" xmlns:aink="http://schemas.microsoft.com/office/drawing/2016/ink" xmlns:cx8="http://schemas.microsoft.com/office/drawing/2016/5/14/chartex" xmlns:cx7="http://schemas.microsoft.com/office/drawing/2016/5/13/chartex" xmlns:cx6="http://schemas.microsoft.com/office/drawing/2016/5/12/chartex" xmlns:cx5="http://schemas.microsoft.com/office/drawing/2016/5/11/chartex" xmlns:cx4="http://schemas.microsoft.com/office/drawing/2016/5/10/chartex" xmlns:cx3="http://schemas.microsoft.com/office/drawing/2016/5/9/chartex" xmlns:cx2="http://schemas.microsoft.com/office/drawing/2015/10/21/chartex" xmlns:cx1="http://schemas.microsoft.com/office/drawing/2015/9/8/chartex" xmlns:cx="http://schemas.microsoft.com/office/drawing/2014/chartex" xmlns="" id="{0722BD5B-E9EF-8CB7-15D0-B31F81F7BD9F}"/>
                 </a:ext>
               </a:extLst>
             </wp:docPr>
@@ -10286,7 +10610,7 @@
                     <pic:cNvPr id="12" name="Picture 11">
                       <a:extLst>
                         <a:ext uri="{FF2B5EF4-FFF2-40B4-BE49-F238E27FC236}">
-                          <a16:creationId xmlns:a16="http://schemas.microsoft.com/office/drawing/2014/main" id="{0722BD5B-E9EF-8CB7-15D0-B31F81F7BD9F}"/>
+                          <a16:creationId xmlns:a16="http://schemas.microsoft.com/office/drawing/2014/main" xmlns:w16se="http://schemas.microsoft.com/office/word/2015/wordml/symex" xmlns:w16sdtdh="http://schemas.microsoft.com/office/word/2020/wordml/sdtdatahash" xmlns:w16="http://schemas.microsoft.com/office/word/2018/wordml" xmlns:w16cid="http://schemas.microsoft.com/office/word/2016/wordml/cid" xmlns:w16cex="http://schemas.microsoft.com/office/word/2018/wordml/cex" xmlns:w="http://schemas.openxmlformats.org/wordprocessingml/2006/main" xmlns:w10="urn:schemas-microsoft-com:office:word" xmlns:v="urn:schemas-microsoft-com:vml" xmlns:oel="http://schemas.microsoft.com/office/2019/extlst" xmlns:o="urn:schemas-microsoft-com:office:office" xmlns:am3d="http://schemas.microsoft.com/office/drawing/2017/model3d" xmlns:aink="http://schemas.microsoft.com/office/drawing/2016/ink" xmlns:cx8="http://schemas.microsoft.com/office/drawing/2016/5/14/chartex" xmlns:cx7="http://schemas.microsoft.com/office/drawing/2016/5/13/chartex" xmlns:cx6="http://schemas.microsoft.com/office/drawing/2016/5/12/chartex" xmlns:cx5="http://schemas.microsoft.com/office/drawing/2016/5/11/chartex" xmlns:cx4="http://schemas.microsoft.com/office/drawing/2016/5/10/chartex" xmlns:cx3="http://schemas.microsoft.com/office/drawing/2016/5/9/chartex" xmlns:cx2="http://schemas.microsoft.com/office/drawing/2015/10/21/chartex" xmlns:cx1="http://schemas.microsoft.com/office/drawing/2015/9/8/chartex" xmlns:cx="http://schemas.microsoft.com/office/drawing/2014/chartex" xmlns="" id="{0722BD5B-E9EF-8CB7-15D0-B31F81F7BD9F}"/>
                         </a:ext>
                       </a:extLst>
                     </pic:cNvPr>
@@ -10295,7 +10619,7 @@
                     </pic:cNvPicPr>
                   </pic:nvPicPr>
                   <pic:blipFill rotWithShape="1">
-                    <a:blip r:embed="rId16">
+                    <a:blip r:embed="rId19">
                       <a:extLst>
                         <a:ext uri="{28A0092B-C50C-407E-A947-70E740481C1C}">
                           <a14:useLocalDpi xmlns:a14="http://schemas.microsoft.com/office/drawing/2010/main" val="0"/>
@@ -10540,7 +10864,6 @@
           <w:rtl/>
           <w:lang w:bidi="fa-IR"/>
         </w:rPr>
-        <w:lastRenderedPageBreak/>
         <w:t xml:space="preserve">از طرفی می توان برای محصولات و سرویس های مشابه یک </w:t>
       </w:r>
       <w:r>
@@ -10603,6 +10926,7 @@
           <w:rtl/>
           <w:lang w:bidi="fa-IR"/>
         </w:rPr>
+        <w:lastRenderedPageBreak/>
         <w:t xml:space="preserve">داده اصلی </w:t>
       </w:r>
       <w:r>
@@ -10805,7 +11129,6 @@
           <w:noProof/>
           <w:sz w:val="28"/>
           <w:szCs w:val="28"/>
-          <w:lang w:bidi="fa-IR"/>
         </w:rPr>
         <w:drawing>
           <wp:anchor distT="0" distB="0" distL="114300" distR="114300" simplePos="0" relativeHeight="251697152" behindDoc="1" locked="0" layoutInCell="1" allowOverlap="1" wp14:anchorId="3FD1D778" wp14:editId="7043F719">
@@ -10841,7 +11164,7 @@
                     </pic:cNvPicPr>
                   </pic:nvPicPr>
                   <pic:blipFill>
-                    <a:blip r:embed="rId17" cstate="print">
+                    <a:blip r:embed="rId20" cstate="print">
                       <a:extLst>
                         <a:ext uri="{28A0092B-C50C-407E-A947-70E740481C1C}">
                           <a14:useLocalDpi xmlns:a14="http://schemas.microsoft.com/office/drawing/2010/main" val="0"/>
@@ -11100,7 +11423,6 @@
           <w:rtl/>
           <w:lang w:bidi="fa-IR"/>
         </w:rPr>
-        <w:lastRenderedPageBreak/>
         <w:t xml:space="preserve">عملیات قبل فروش اهمیت بسزایی دارند. این عنملیات می تواند باارسال  درخواست استعلام قیمت از شرکت </w:t>
       </w:r>
       <w:r>
@@ -11161,6 +11483,7 @@
           <w:rtl/>
           <w:lang w:bidi="fa-IR"/>
         </w:rPr>
+        <w:lastRenderedPageBreak/>
         <w:t>همراه باشد. در برگه استعلام اطلاعات محصولات و تاریخ تحویل به مشتری درج شده و به سازمان ارسال گردیده است. لذا سازمان فروش بایستی این اطلاعات راه به خوبی پردازش نموده و بر طبق آن عمل نماید</w:t>
       </w:r>
       <w:r>
@@ -11683,18 +12006,7 @@
           <w:rtl/>
           <w:lang w:bidi="fa-IR"/>
         </w:rPr>
-        <w:t xml:space="preserve"> تا پیشنهادهای </w:t>
-      </w:r>
-      <w:r>
-        <w:rPr>
-          <w:rFonts w:cs="B Nazanin" w:hint="cs"/>
-          <w:sz w:val="28"/>
-          <w:szCs w:val="28"/>
-          <w:rtl/>
-          <w:lang w:bidi="fa-IR"/>
-        </w:rPr>
-        <w:lastRenderedPageBreak/>
-        <w:t xml:space="preserve">نهایی تدارکات برای تمام مواد را تولید کند. این پیشنهاد ها نیز به نوبه خود می تواند منجر به تامین مواد اولیه و یا تولید موادگردد. </w:t>
+        <w:t xml:space="preserve"> تا پیشنهادهای نهایی تدارکات برای تمام مواد را تولید کند. این پیشنهاد ها نیز به نوبه خود می تواند منجر به تامین مواد اولیه و یا تولید موادگردد. </w:t>
       </w:r>
       <w:r>
         <w:rPr>
@@ -11757,7 +12069,6 @@
           <w:noProof/>
           <w:sz w:val="28"/>
           <w:szCs w:val="28"/>
-          <w:lang w:bidi="fa-IR"/>
         </w:rPr>
         <w:drawing>
           <wp:inline distT="0" distB="0" distL="0" distR="0" wp14:anchorId="7A6B787C" wp14:editId="07FA1760">
@@ -11777,7 +12088,7 @@
                     </pic:cNvPicPr>
                   </pic:nvPicPr>
                   <pic:blipFill>
-                    <a:blip r:embed="rId18" cstate="print">
+                    <a:blip r:embed="rId21" cstate="print">
                       <a:extLst>
                         <a:ext uri="{28A0092B-C50C-407E-A947-70E740481C1C}">
                           <a14:useLocalDpi xmlns:a14="http://schemas.microsoft.com/office/drawing/2010/main" val="0"/>
@@ -12077,7 +12388,7 @@
         <w:bidi/>
         <w:jc w:val="lowKashida"/>
         <w:rPr>
-          <w:rFonts w:cs="B Nazanin" w:hint="cs"/>
+          <w:rFonts w:cs="B Nazanin"/>
           <w:sz w:val="28"/>
           <w:szCs w:val="28"/>
           <w:rtl/>
@@ -12254,7 +12565,7 @@
       </w:pPr>
     </w:p>
     <w:sectPr>
-      <w:footerReference w:type="default" r:id="rId19"/>
+      <w:footerReference w:type="default" r:id="rId22"/>
       <w:pgSz w:w="12240" w:h="15840"/>
       <w:pgMar w:top="1440" w:right="1440" w:bottom="1440" w:left="1440" w:header="720" w:footer="720" w:gutter="0"/>
       <w:pgBorders w:display="notFirstPage" w:offsetFrom="page">
@@ -12273,7 +12584,7 @@
 </file>
 
 <file path=word/endnotes.xml><?xml version="1.0" encoding="utf-8"?>
-<w:endnotes xmlns:wpc="http://schemas.microsoft.com/office/word/2010/wordprocessingCanvas" xmlns:cx="http://schemas.microsoft.com/office/drawing/2014/chartex" xmlns:cx1="http://schemas.microsoft.com/office/drawing/2015/9/8/chartex" xmlns:cx2="http://schemas.microsoft.com/office/drawing/2015/10/21/chartex" xmlns:cx3="http://schemas.microsoft.com/office/drawing/2016/5/9/chartex" xmlns:cx4="http://schemas.microsoft.com/office/drawing/2016/5/10/chartex" xmlns:cx5="http://schemas.microsoft.com/office/drawing/2016/5/11/chartex" xmlns:cx6="http://schemas.microsoft.com/office/drawing/2016/5/12/chartex" xmlns:cx7="http://schemas.microsoft.com/office/drawing/2016/5/13/chartex" xmlns:cx8="http://schemas.microsoft.com/office/drawing/2016/5/14/chartex" xmlns:mc="http://schemas.openxmlformats.org/markup-compatibility/2006" xmlns:aink="http://schemas.microsoft.com/office/drawing/2016/ink" xmlns:am3d="http://schemas.microsoft.com/office/drawing/2017/model3d" xmlns:o="urn:schemas-microsoft-com:office:office" xmlns:oel="http://schemas.microsoft.com/office/2019/extlst" xmlns:r="http://schemas.openxmlformats.org/officeDocument/2006/relationships" xmlns:m="http://schemas.openxmlformats.org/officeDocument/2006/math" xmlns:v="urn:schemas-microsoft-com:vml" xmlns:wp14="http://schemas.microsoft.com/office/word/2010/wordprocessingDrawing" xmlns:wp="http://schemas.openxmlformats.org/drawingml/2006/wordprocessingDrawing" xmlns:w10="urn:schemas-microsoft-com:office:word" xmlns:w="http://schemas.openxmlformats.org/wordprocessingml/2006/main" xmlns:w14="http://schemas.microsoft.com/office/word/2010/wordml" xmlns:w15="http://schemas.microsoft.com/office/word/2012/wordml" xmlns:w16cex="http://schemas.microsoft.com/office/word/2018/wordml/cex" xmlns:w16cid="http://schemas.microsoft.com/office/word/2016/wordml/cid" xmlns:w16="http://schemas.microsoft.com/office/word/2018/wordml" xmlns:w16sdtdh="http://schemas.microsoft.com/office/word/2020/wordml/sdtdatahash" xmlns:w16se="http://schemas.microsoft.com/office/word/2015/wordml/symex" xmlns:wpg="http://schemas.microsoft.com/office/word/2010/wordprocessingGroup" xmlns:wpi="http://schemas.microsoft.com/office/word/2010/wordprocessingInk" xmlns:wne="http://schemas.microsoft.com/office/word/2006/wordml" xmlns:wps="http://schemas.microsoft.com/office/word/2010/wordprocessingShape" mc:Ignorable="w14 w15 w16se w16cid w16 w16cex w16sdtdh wp14">
+<w:endnotes xmlns:wpc="http://schemas.microsoft.com/office/word/2010/wordprocessingCanvas" xmlns:mc="http://schemas.openxmlformats.org/markup-compatibility/2006" xmlns:o="urn:schemas-microsoft-com:office:office" xmlns:r="http://schemas.openxmlformats.org/officeDocument/2006/relationships" xmlns:m="http://schemas.openxmlformats.org/officeDocument/2006/math" xmlns:v="urn:schemas-microsoft-com:vml" xmlns:wp14="http://schemas.microsoft.com/office/word/2010/wordprocessingDrawing" xmlns:wp="http://schemas.openxmlformats.org/drawingml/2006/wordprocessingDrawing" xmlns:w10="urn:schemas-microsoft-com:office:word" xmlns:w="http://schemas.openxmlformats.org/wordprocessingml/2006/main" xmlns:w14="http://schemas.microsoft.com/office/word/2010/wordml" xmlns:w15="http://schemas.microsoft.com/office/word/2012/wordml" xmlns:wpg="http://schemas.microsoft.com/office/word/2010/wordprocessingGroup" xmlns:wpi="http://schemas.microsoft.com/office/word/2010/wordprocessingInk" xmlns:wne="http://schemas.microsoft.com/office/word/2006/wordml" xmlns:wps="http://schemas.microsoft.com/office/word/2010/wordprocessingShape" mc:Ignorable="w14 w15 wp14">
   <w:endnote w:type="separator" w:id="-1">
     <w:p>
       <w:pPr>
@@ -12298,7 +12609,7 @@
 </file>
 
 <file path=word/footer1.xml><?xml version="1.0" encoding="utf-8"?>
-<w:ftr xmlns:wpc="http://schemas.microsoft.com/office/word/2010/wordprocessingCanvas" xmlns:cx="http://schemas.microsoft.com/office/drawing/2014/chartex" xmlns:cx1="http://schemas.microsoft.com/office/drawing/2015/9/8/chartex" xmlns:cx2="http://schemas.microsoft.com/office/drawing/2015/10/21/chartex" xmlns:cx3="http://schemas.microsoft.com/office/drawing/2016/5/9/chartex" xmlns:cx4="http://schemas.microsoft.com/office/drawing/2016/5/10/chartex" xmlns:cx5="http://schemas.microsoft.com/office/drawing/2016/5/11/chartex" xmlns:cx6="http://schemas.microsoft.com/office/drawing/2016/5/12/chartex" xmlns:cx7="http://schemas.microsoft.com/office/drawing/2016/5/13/chartex" xmlns:cx8="http://schemas.microsoft.com/office/drawing/2016/5/14/chartex" xmlns:mc="http://schemas.openxmlformats.org/markup-compatibility/2006" xmlns:aink="http://schemas.microsoft.com/office/drawing/2016/ink" xmlns:am3d="http://schemas.microsoft.com/office/drawing/2017/model3d" xmlns:o="urn:schemas-microsoft-com:office:office" xmlns:oel="http://schemas.microsoft.com/office/2019/extlst" xmlns:r="http://schemas.openxmlformats.org/officeDocument/2006/relationships" xmlns:m="http://schemas.openxmlformats.org/officeDocument/2006/math" xmlns:v="urn:schemas-microsoft-com:vml" xmlns:wp14="http://schemas.microsoft.com/office/word/2010/wordprocessingDrawing" xmlns:wp="http://schemas.openxmlformats.org/drawingml/2006/wordprocessingDrawing" xmlns:w10="urn:schemas-microsoft-com:office:word" xmlns:w="http://schemas.openxmlformats.org/wordprocessingml/2006/main" xmlns:w14="http://schemas.microsoft.com/office/word/2010/wordml" xmlns:w15="http://schemas.microsoft.com/office/word/2012/wordml" xmlns:w16cex="http://schemas.microsoft.com/office/word/2018/wordml/cex" xmlns:w16cid="http://schemas.microsoft.com/office/word/2016/wordml/cid" xmlns:w16="http://schemas.microsoft.com/office/word/2018/wordml" xmlns:w16sdtdh="http://schemas.microsoft.com/office/word/2020/wordml/sdtdatahash" xmlns:w16se="http://schemas.microsoft.com/office/word/2015/wordml/symex" xmlns:wpg="http://schemas.microsoft.com/office/word/2010/wordprocessingGroup" xmlns:wpi="http://schemas.microsoft.com/office/word/2010/wordprocessingInk" xmlns:wne="http://schemas.microsoft.com/office/word/2006/wordml" xmlns:wps="http://schemas.microsoft.com/office/word/2010/wordprocessingShape" mc:Ignorable="w14 w15 w16se w16cid w16 w16cex w16sdtdh wp14">
+<w:ftr xmlns:wpc="http://schemas.microsoft.com/office/word/2010/wordprocessingCanvas" xmlns:mc="http://schemas.openxmlformats.org/markup-compatibility/2006" xmlns:o="urn:schemas-microsoft-com:office:office" xmlns:r="http://schemas.openxmlformats.org/officeDocument/2006/relationships" xmlns:m="http://schemas.openxmlformats.org/officeDocument/2006/math" xmlns:v="urn:schemas-microsoft-com:vml" xmlns:wp14="http://schemas.microsoft.com/office/word/2010/wordprocessingDrawing" xmlns:wp="http://schemas.openxmlformats.org/drawingml/2006/wordprocessingDrawing" xmlns:w10="urn:schemas-microsoft-com:office:word" xmlns:w="http://schemas.openxmlformats.org/wordprocessingml/2006/main" xmlns:w14="http://schemas.microsoft.com/office/word/2010/wordml" xmlns:w15="http://schemas.microsoft.com/office/word/2012/wordml" xmlns:wpg="http://schemas.microsoft.com/office/word/2010/wordprocessingGroup" xmlns:wpi="http://schemas.microsoft.com/office/word/2010/wordprocessingInk" xmlns:wne="http://schemas.microsoft.com/office/word/2006/wordml" xmlns:wps="http://schemas.microsoft.com/office/word/2010/wordprocessingShape" mc:Ignorable="w14 w15 wp14">
   <w:sdt>
     <w:sdtPr>
       <w:id w:val="-2109260478"/>
@@ -12307,6 +12618,7 @@
         <w:docPartUnique/>
       </w:docPartObj>
     </w:sdtPr>
+    <w:sdtEndPr/>
     <w:sdtContent>
       <w:p>
         <w:pPr>
@@ -12325,7 +12637,7 @@
           <w:rPr>
             <w:noProof/>
           </w:rPr>
-          <w:t>11</w:t>
+          <w:t>10</w:t>
         </w:r>
         <w:r>
           <w:rPr>
@@ -12345,7 +12657,7 @@
 </file>
 
 <file path=word/footnotes.xml><?xml version="1.0" encoding="utf-8"?>
-<w:footnotes xmlns:wpc="http://schemas.microsoft.com/office/word/2010/wordprocessingCanvas" xmlns:cx="http://schemas.microsoft.com/office/drawing/2014/chartex" xmlns:cx1="http://schemas.microsoft.com/office/drawing/2015/9/8/chartex" xmlns:cx2="http://schemas.microsoft.com/office/drawing/2015/10/21/chartex" xmlns:cx3="http://schemas.microsoft.com/office/drawing/2016/5/9/chartex" xmlns:cx4="http://schemas.microsoft.com/office/drawing/2016/5/10/chartex" xmlns:cx5="http://schemas.microsoft.com/office/drawing/2016/5/11/chartex" xmlns:cx6="http://schemas.microsoft.com/office/drawing/2016/5/12/chartex" xmlns:cx7="http://schemas.microsoft.com/office/drawing/2016/5/13/chartex" xmlns:cx8="http://schemas.microsoft.com/office/drawing/2016/5/14/chartex" xmlns:mc="http://schemas.openxmlformats.org/markup-compatibility/2006" xmlns:aink="http://schemas.microsoft.com/office/drawing/2016/ink" xmlns:am3d="http://schemas.microsoft.com/office/drawing/2017/model3d" xmlns:o="urn:schemas-microsoft-com:office:office" xmlns:oel="http://schemas.microsoft.com/office/2019/extlst" xmlns:r="http://schemas.openxmlformats.org/officeDocument/2006/relationships" xmlns:m="http://schemas.openxmlformats.org/officeDocument/2006/math" xmlns:v="urn:schemas-microsoft-com:vml" xmlns:wp14="http://schemas.microsoft.com/office/word/2010/wordprocessingDrawing" xmlns:wp="http://schemas.openxmlformats.org/drawingml/2006/wordprocessingDrawing" xmlns:w10="urn:schemas-microsoft-com:office:word" xmlns:w="http://schemas.openxmlformats.org/wordprocessingml/2006/main" xmlns:w14="http://schemas.microsoft.com/office/word/2010/wordml" xmlns:w15="http://schemas.microsoft.com/office/word/2012/wordml" xmlns:w16cex="http://schemas.microsoft.com/office/word/2018/wordml/cex" xmlns:w16cid="http://schemas.microsoft.com/office/word/2016/wordml/cid" xmlns:w16="http://schemas.microsoft.com/office/word/2018/wordml" xmlns:w16sdtdh="http://schemas.microsoft.com/office/word/2020/wordml/sdtdatahash" xmlns:w16se="http://schemas.microsoft.com/office/word/2015/wordml/symex" xmlns:wpg="http://schemas.microsoft.com/office/word/2010/wordprocessingGroup" xmlns:wpi="http://schemas.microsoft.com/office/word/2010/wordprocessingInk" xmlns:wne="http://schemas.microsoft.com/office/word/2006/wordml" xmlns:wps="http://schemas.microsoft.com/office/word/2010/wordprocessingShape" mc:Ignorable="w14 w15 w16se w16cid w16 w16cex w16sdtdh wp14">
+<w:footnotes xmlns:wpc="http://schemas.microsoft.com/office/word/2010/wordprocessingCanvas" xmlns:mc="http://schemas.openxmlformats.org/markup-compatibility/2006" xmlns:o="urn:schemas-microsoft-com:office:office" xmlns:r="http://schemas.openxmlformats.org/officeDocument/2006/relationships" xmlns:m="http://schemas.openxmlformats.org/officeDocument/2006/math" xmlns:v="urn:schemas-microsoft-com:vml" xmlns:wp14="http://schemas.microsoft.com/office/word/2010/wordprocessingDrawing" xmlns:wp="http://schemas.openxmlformats.org/drawingml/2006/wordprocessingDrawing" xmlns:w10="urn:schemas-microsoft-com:office:word" xmlns:w="http://schemas.openxmlformats.org/wordprocessingml/2006/main" xmlns:w14="http://schemas.microsoft.com/office/word/2010/wordml" xmlns:w15="http://schemas.microsoft.com/office/word/2012/wordml" xmlns:wpg="http://schemas.microsoft.com/office/word/2010/wordprocessingGroup" xmlns:wpi="http://schemas.microsoft.com/office/word/2010/wordprocessingInk" xmlns:wne="http://schemas.microsoft.com/office/word/2006/wordml" xmlns:wps="http://schemas.microsoft.com/office/word/2010/wordprocessingShape" mc:Ignorable="w14 w15 wp14">
   <w:footnote w:type="separator" w:id="-1">
     <w:p>
       <w:pPr>
@@ -12370,8 +12682,8 @@
 </file>
 
 <file path=word/numbering.xml><?xml version="1.0" encoding="utf-8"?>
-<w:numbering xmlns:wpc="http://schemas.microsoft.com/office/word/2010/wordprocessingCanvas" xmlns:cx="http://schemas.microsoft.com/office/drawing/2014/chartex" xmlns:cx1="http://schemas.microsoft.com/office/drawing/2015/9/8/chartex" xmlns:cx2="http://schemas.microsoft.com/office/drawing/2015/10/21/chartex" xmlns:cx3="http://schemas.microsoft.com/office/drawing/2016/5/9/chartex" xmlns:cx4="http://schemas.microsoft.com/office/drawing/2016/5/10/chartex" xmlns:cx5="http://schemas.microsoft.com/office/drawing/2016/5/11/chartex" xmlns:cx6="http://schemas.microsoft.com/office/drawing/2016/5/12/chartex" xmlns:cx7="http://schemas.microsoft.com/office/drawing/2016/5/13/chartex" xmlns:cx8="http://schemas.microsoft.com/office/drawing/2016/5/14/chartex" xmlns:mc="http://schemas.openxmlformats.org/markup-compatibility/2006" xmlns:aink="http://schemas.microsoft.com/office/drawing/2016/ink" xmlns:am3d="http://schemas.microsoft.com/office/drawing/2017/model3d" xmlns:o="urn:schemas-microsoft-com:office:office" xmlns:oel="http://schemas.microsoft.com/office/2019/extlst" xmlns:r="http://schemas.openxmlformats.org/officeDocument/2006/relationships" xmlns:m="http://schemas.openxmlformats.org/officeDocument/2006/math" xmlns:v="urn:schemas-microsoft-com:vml" xmlns:wp14="http://schemas.microsoft.com/office/word/2010/wordprocessingDrawing" xmlns:wp="http://schemas.openxmlformats.org/drawingml/2006/wordprocessingDrawing" xmlns:w10="urn:schemas-microsoft-com:office:word" xmlns:w="http://schemas.openxmlformats.org/wordprocessingml/2006/main" xmlns:w14="http://schemas.microsoft.com/office/word/2010/wordml" xmlns:w15="http://schemas.microsoft.com/office/word/2012/wordml" xmlns:w16cex="http://schemas.microsoft.com/office/word/2018/wordml/cex" xmlns:w16cid="http://schemas.microsoft.com/office/word/2016/wordml/cid" xmlns:w16="http://schemas.microsoft.com/office/word/2018/wordml" xmlns:w16sdtdh="http://schemas.microsoft.com/office/word/2020/wordml/sdtdatahash" xmlns:w16se="http://schemas.microsoft.com/office/word/2015/wordml/symex" xmlns:wpg="http://schemas.microsoft.com/office/word/2010/wordprocessingGroup" xmlns:wpi="http://schemas.microsoft.com/office/word/2010/wordprocessingInk" xmlns:wne="http://schemas.microsoft.com/office/word/2006/wordml" xmlns:wps="http://schemas.microsoft.com/office/word/2010/wordprocessingShape" mc:Ignorable="w14 w15 w16se w16cid w16 w16cex w16sdtdh wp14">
-  <w:abstractNum w:abstractNumId="0" w15:restartNumberingAfterBreak="0">
+<w:numbering xmlns:wpc="http://schemas.microsoft.com/office/word/2010/wordprocessingCanvas" xmlns:mc="http://schemas.openxmlformats.org/markup-compatibility/2006" xmlns:o="urn:schemas-microsoft-com:office:office" xmlns:r="http://schemas.openxmlformats.org/officeDocument/2006/relationships" xmlns:m="http://schemas.openxmlformats.org/officeDocument/2006/math" xmlns:v="urn:schemas-microsoft-com:vml" xmlns:wp14="http://schemas.microsoft.com/office/word/2010/wordprocessingDrawing" xmlns:wp="http://schemas.openxmlformats.org/drawingml/2006/wordprocessingDrawing" xmlns:w10="urn:schemas-microsoft-com:office:word" xmlns:w="http://schemas.openxmlformats.org/wordprocessingml/2006/main" xmlns:w14="http://schemas.microsoft.com/office/word/2010/wordml" xmlns:w15="http://schemas.microsoft.com/office/word/2012/wordml" xmlns:wpg="http://schemas.microsoft.com/office/word/2010/wordprocessingGroup" xmlns:wpi="http://schemas.microsoft.com/office/word/2010/wordprocessingInk" xmlns:wne="http://schemas.microsoft.com/office/word/2006/wordml" xmlns:wps="http://schemas.microsoft.com/office/word/2010/wordprocessingShape" mc:Ignorable="w14 w15 wp14">
+  <w:abstractNum w:abstractNumId="0">
     <w:nsid w:val="07C94C45"/>
     <w:multiLevelType w:val="hybridMultilevel"/>
     <w:tmpl w:val="5EC64028"/>
@@ -12462,7 +12774,7 @@
       </w:pPr>
     </w:lvl>
   </w:abstractNum>
-  <w:abstractNum w:abstractNumId="1" w15:restartNumberingAfterBreak="0">
+  <w:abstractNum w:abstractNumId="1">
     <w:nsid w:val="0B89323F"/>
     <w:multiLevelType w:val="hybridMultilevel"/>
     <w:tmpl w:val="B0A2CD48"/>
@@ -12575,7 +12887,7 @@
       </w:rPr>
     </w:lvl>
   </w:abstractNum>
-  <w:abstractNum w:abstractNumId="2" w15:restartNumberingAfterBreak="0">
+  <w:abstractNum w:abstractNumId="2">
     <w:nsid w:val="1A7076E8"/>
     <w:multiLevelType w:val="hybridMultilevel"/>
     <w:tmpl w:val="F522DD7C"/>
@@ -12688,7 +13000,7 @@
       </w:rPr>
     </w:lvl>
   </w:abstractNum>
-  <w:abstractNum w:abstractNumId="3" w15:restartNumberingAfterBreak="0">
+  <w:abstractNum w:abstractNumId="3">
     <w:nsid w:val="1B780454"/>
     <w:multiLevelType w:val="hybridMultilevel"/>
     <w:tmpl w:val="80B66872"/>
@@ -12779,7 +13091,7 @@
       </w:pPr>
     </w:lvl>
   </w:abstractNum>
-  <w:abstractNum w:abstractNumId="4" w15:restartNumberingAfterBreak="0">
+  <w:abstractNum w:abstractNumId="4">
     <w:nsid w:val="205D52A0"/>
     <w:multiLevelType w:val="hybridMultilevel"/>
     <w:tmpl w:val="B456C21E"/>
@@ -12870,7 +13182,7 @@
       </w:pPr>
     </w:lvl>
   </w:abstractNum>
-  <w:abstractNum w:abstractNumId="5" w15:restartNumberingAfterBreak="0">
+  <w:abstractNum w:abstractNumId="5">
     <w:nsid w:val="25A67FC6"/>
     <w:multiLevelType w:val="hybridMultilevel"/>
     <w:tmpl w:val="6B8C4BCE"/>
@@ -12983,7 +13295,7 @@
       </w:rPr>
     </w:lvl>
   </w:abstractNum>
-  <w:abstractNum w:abstractNumId="6" w15:restartNumberingAfterBreak="0">
+  <w:abstractNum w:abstractNumId="6">
     <w:nsid w:val="268E527D"/>
     <w:multiLevelType w:val="hybridMultilevel"/>
     <w:tmpl w:val="83F28472"/>
@@ -13096,7 +13408,7 @@
       </w:rPr>
     </w:lvl>
   </w:abstractNum>
-  <w:abstractNum w:abstractNumId="7" w15:restartNumberingAfterBreak="0">
+  <w:abstractNum w:abstractNumId="7">
     <w:nsid w:val="34527289"/>
     <w:multiLevelType w:val="hybridMultilevel"/>
     <w:tmpl w:val="69DCBC6E"/>
@@ -13209,7 +13521,7 @@
       </w:rPr>
     </w:lvl>
   </w:abstractNum>
-  <w:abstractNum w:abstractNumId="8" w15:restartNumberingAfterBreak="0">
+  <w:abstractNum w:abstractNumId="8">
     <w:nsid w:val="39194538"/>
     <w:multiLevelType w:val="hybridMultilevel"/>
     <w:tmpl w:val="4F96BE08"/>
@@ -13322,7 +13634,7 @@
       </w:rPr>
     </w:lvl>
   </w:abstractNum>
-  <w:abstractNum w:abstractNumId="9" w15:restartNumberingAfterBreak="0">
+  <w:abstractNum w:abstractNumId="9">
     <w:nsid w:val="3B0A30F0"/>
     <w:multiLevelType w:val="hybridMultilevel"/>
     <w:tmpl w:val="25745394"/>
@@ -13435,7 +13747,7 @@
       </w:rPr>
     </w:lvl>
   </w:abstractNum>
-  <w:abstractNum w:abstractNumId="10" w15:restartNumberingAfterBreak="0">
+  <w:abstractNum w:abstractNumId="10">
     <w:nsid w:val="441E7250"/>
     <w:multiLevelType w:val="hybridMultilevel"/>
     <w:tmpl w:val="859E6AF8"/>
@@ -13526,7 +13838,7 @@
       </w:pPr>
     </w:lvl>
   </w:abstractNum>
-  <w:abstractNum w:abstractNumId="11" w15:restartNumberingAfterBreak="0">
+  <w:abstractNum w:abstractNumId="11">
     <w:nsid w:val="5AD852BA"/>
     <w:multiLevelType w:val="hybridMultilevel"/>
     <w:tmpl w:val="F5FE9BDE"/>
@@ -13639,7 +13951,7 @@
       </w:rPr>
     </w:lvl>
   </w:abstractNum>
-  <w:abstractNum w:abstractNumId="12" w15:restartNumberingAfterBreak="0">
+  <w:abstractNum w:abstractNumId="12">
     <w:nsid w:val="5C7955DA"/>
     <w:multiLevelType w:val="hybridMultilevel"/>
     <w:tmpl w:val="A98AA776"/>
@@ -13752,7 +14064,7 @@
       </w:rPr>
     </w:lvl>
   </w:abstractNum>
-  <w:abstractNum w:abstractNumId="13" w15:restartNumberingAfterBreak="0">
+  <w:abstractNum w:abstractNumId="13">
     <w:nsid w:val="5DA25CB4"/>
     <w:multiLevelType w:val="hybridMultilevel"/>
     <w:tmpl w:val="3874352A"/>
@@ -13865,7 +14177,7 @@
       </w:rPr>
     </w:lvl>
   </w:abstractNum>
-  <w:abstractNum w:abstractNumId="14" w15:restartNumberingAfterBreak="0">
+  <w:abstractNum w:abstractNumId="14">
     <w:nsid w:val="5FAE6C6F"/>
     <w:multiLevelType w:val="hybridMultilevel"/>
     <w:tmpl w:val="6202683C"/>
@@ -13978,7 +14290,7 @@
       </w:rPr>
     </w:lvl>
   </w:abstractNum>
-  <w:abstractNum w:abstractNumId="15" w15:restartNumberingAfterBreak="0">
+  <w:abstractNum w:abstractNumId="15">
     <w:nsid w:val="75982697"/>
     <w:multiLevelType w:val="hybridMultilevel"/>
     <w:tmpl w:val="70DAD1E6"/>
@@ -14091,7 +14403,7 @@
       </w:rPr>
     </w:lvl>
   </w:abstractNum>
-  <w:abstractNum w:abstractNumId="16" w15:restartNumberingAfterBreak="0">
+  <w:abstractNum w:abstractNumId="16">
     <w:nsid w:val="76877B50"/>
     <w:multiLevelType w:val="hybridMultilevel"/>
     <w:tmpl w:val="18C458D0"/>
@@ -14204,7 +14516,7 @@
       </w:rPr>
     </w:lvl>
   </w:abstractNum>
-  <w:abstractNum w:abstractNumId="17" w15:restartNumberingAfterBreak="0">
+  <w:abstractNum w:abstractNumId="17">
     <w:nsid w:val="76E80235"/>
     <w:multiLevelType w:val="hybridMultilevel"/>
     <w:tmpl w:val="ABF09204"/>
@@ -14317,65 +14629,65 @@
       </w:rPr>
     </w:lvl>
   </w:abstractNum>
-  <w:num w:numId="1" w16cid:durableId="1536232472">
+  <w:num w:numId="1">
     <w:abstractNumId w:val="9"/>
   </w:num>
-  <w:num w:numId="2" w16cid:durableId="1726248437">
+  <w:num w:numId="2">
     <w:abstractNumId w:val="17"/>
   </w:num>
-  <w:num w:numId="3" w16cid:durableId="1792162384">
+  <w:num w:numId="3">
     <w:abstractNumId w:val="10"/>
   </w:num>
-  <w:num w:numId="4" w16cid:durableId="302278882">
+  <w:num w:numId="4">
     <w:abstractNumId w:val="3"/>
   </w:num>
-  <w:num w:numId="5" w16cid:durableId="944270310">
+  <w:num w:numId="5">
     <w:abstractNumId w:val="4"/>
   </w:num>
-  <w:num w:numId="6" w16cid:durableId="444156494">
+  <w:num w:numId="6">
     <w:abstractNumId w:val="0"/>
   </w:num>
-  <w:num w:numId="7" w16cid:durableId="1740906339">
+  <w:num w:numId="7">
     <w:abstractNumId w:val="8"/>
   </w:num>
-  <w:num w:numId="8" w16cid:durableId="742096449">
+  <w:num w:numId="8">
     <w:abstractNumId w:val="16"/>
   </w:num>
-  <w:num w:numId="9" w16cid:durableId="1701739533">
+  <w:num w:numId="9">
     <w:abstractNumId w:val="15"/>
   </w:num>
-  <w:num w:numId="10" w16cid:durableId="101532131">
+  <w:num w:numId="10">
     <w:abstractNumId w:val="5"/>
   </w:num>
-  <w:num w:numId="11" w16cid:durableId="902327937">
+  <w:num w:numId="11">
     <w:abstractNumId w:val="1"/>
   </w:num>
-  <w:num w:numId="12" w16cid:durableId="1754474599">
+  <w:num w:numId="12">
     <w:abstractNumId w:val="7"/>
   </w:num>
-  <w:num w:numId="13" w16cid:durableId="662316806">
+  <w:num w:numId="13">
     <w:abstractNumId w:val="2"/>
   </w:num>
-  <w:num w:numId="14" w16cid:durableId="1650985391">
+  <w:num w:numId="14">
     <w:abstractNumId w:val="14"/>
   </w:num>
-  <w:num w:numId="15" w16cid:durableId="1365250889">
+  <w:num w:numId="15">
     <w:abstractNumId w:val="13"/>
   </w:num>
-  <w:num w:numId="16" w16cid:durableId="579219941">
+  <w:num w:numId="16">
     <w:abstractNumId w:val="11"/>
   </w:num>
-  <w:num w:numId="17" w16cid:durableId="823551050">
+  <w:num w:numId="17">
     <w:abstractNumId w:val="6"/>
   </w:num>
-  <w:num w:numId="18" w16cid:durableId="777799542">
+  <w:num w:numId="18">
     <w:abstractNumId w:val="12"/>
   </w:num>
 </w:numbering>
 </file>
 
 <file path=word/styles.xml><?xml version="1.0" encoding="utf-8"?>
-<w:styles xmlns:mc="http://schemas.openxmlformats.org/markup-compatibility/2006" xmlns:r="http://schemas.openxmlformats.org/officeDocument/2006/relationships" xmlns:w="http://schemas.openxmlformats.org/wordprocessingml/2006/main" xmlns:w14="http://schemas.microsoft.com/office/word/2010/wordml" xmlns:w15="http://schemas.microsoft.com/office/word/2012/wordml" xmlns:w16cex="http://schemas.microsoft.com/office/word/2018/wordml/cex" xmlns:w16cid="http://schemas.microsoft.com/office/word/2016/wordml/cid" xmlns:w16="http://schemas.microsoft.com/office/word/2018/wordml" xmlns:w16sdtdh="http://schemas.microsoft.com/office/word/2020/wordml/sdtdatahash" xmlns:w16se="http://schemas.microsoft.com/office/word/2015/wordml/symex" mc:Ignorable="w14 w15 w16se w16cid w16 w16cex w16sdtdh">
+<w:styles xmlns:mc="http://schemas.openxmlformats.org/markup-compatibility/2006" xmlns:r="http://schemas.openxmlformats.org/officeDocument/2006/relationships" xmlns:w="http://schemas.openxmlformats.org/wordprocessingml/2006/main" xmlns:w14="http://schemas.microsoft.com/office/word/2010/wordml" xmlns:w15="http://schemas.microsoft.com/office/word/2012/wordml" mc:Ignorable="w14 w15">
   <w:docDefaults>
     <w:rPrDefault>
       <w:rPr>
@@ -14391,7 +14703,7 @@
       </w:pPr>
     </w:pPrDefault>
   </w:docDefaults>
-  <w:latentStyles w:defLockedState="0" w:defUIPriority="99" w:defSemiHidden="0" w:defUnhideWhenUsed="0" w:defQFormat="0" w:count="376">
+  <w:latentStyles w:defLockedState="0" w:defUIPriority="99" w:defSemiHidden="0" w:defUnhideWhenUsed="0" w:defQFormat="0" w:count="371">
     <w:lsdException w:name="Normal" w:uiPriority="0" w:qFormat="1"/>
     <w:lsdException w:name="heading 1" w:uiPriority="9" w:qFormat="1"/>
     <w:lsdException w:name="heading 2" w:semiHidden="1" w:uiPriority="9" w:unhideWhenUsed="1" w:qFormat="1"/>
@@ -14763,11 +15075,6 @@
     <w:lsdException w:name="List Table 5 Dark Accent 6" w:uiPriority="50"/>
     <w:lsdException w:name="List Table 6 Colorful Accent 6" w:uiPriority="51"/>
     <w:lsdException w:name="List Table 7 Colorful Accent 6" w:uiPriority="52"/>
-    <w:lsdException w:name="Mention" w:semiHidden="1" w:unhideWhenUsed="1"/>
-    <w:lsdException w:name="Smart Hyperlink" w:semiHidden="1" w:unhideWhenUsed="1"/>
-    <w:lsdException w:name="Hashtag" w:semiHidden="1" w:unhideWhenUsed="1"/>
-    <w:lsdException w:name="Unresolved Mention" w:semiHidden="1" w:unhideWhenUsed="1"/>
-    <w:lsdException w:name="Smart Link" w:semiHidden="1" w:unhideWhenUsed="1"/>
   </w:latentStyles>
   <w:style w:type="paragraph" w:default="1" w:styleId="Normal">
     <w:name w:val="Normal"/>
@@ -14776,6 +15083,7 @@
   <w:style w:type="character" w:default="1" w:styleId="DefaultParagraphFont">
     <w:name w:val="Default Paragraph Font"/>
     <w:uiPriority w:val="1"/>
+    <w:semiHidden/>
     <w:unhideWhenUsed/>
   </w:style>
   <w:style w:type="table" w:default="1" w:styleId="TableNormal">
@@ -15188,7 +15496,7 @@
 </file>
 
 <file path=customXml/itemProps2.xml><?xml version="1.0" encoding="utf-8"?>
-<ds:datastoreItem xmlns:ds="http://schemas.openxmlformats.org/officeDocument/2006/customXml" ds:itemID="{05B4DE1E-5ACE-43E7-8F34-61839E089AC4}">
+<ds:datastoreItem xmlns:ds="http://schemas.openxmlformats.org/officeDocument/2006/customXml" ds:itemID="{8A14EAA4-A6B0-4BF0-9BB5-B781A87B55E9}">
   <ds:schemaRefs>
     <ds:schemaRef ds:uri="http://schemas.openxmlformats.org/officeDocument/2006/bibliography"/>
   </ds:schemaRefs>

</xml_diff>

<commit_message>
lastchanges in erp 1401-07-16
</commit_message>
<xml_diff>
--- a/ERP Proposal.docx
+++ b/ERP Proposal.docx
@@ -3833,7 +3833,6 @@
                                     <w:dataBinding w:prefixMappings="xmlns:ns0='http://purl.org/dc/elements/1.1/' xmlns:ns1='http://schemas.openxmlformats.org/package/2006/metadata/core-properties' " w:xpath="/ns1:coreProperties[1]/ns0:title[1]" w:storeItemID="{6C3C8BC8-F283-45AE-878A-BAB7291924A1}"/>
                                     <w:text/>
                                   </w:sdtPr>
-                                  <w:sdtEndPr/>
                                   <w:sdtContent>
                                     <w:r>
                                       <w:rPr>
@@ -3873,7 +3872,6 @@
                                     <w:dataBinding w:prefixMappings="xmlns:ns0='http://purl.org/dc/elements/1.1/' xmlns:ns1='http://schemas.openxmlformats.org/package/2006/metadata/core-properties' " w:xpath="/ns1:coreProperties[1]/ns0:subject[1]" w:storeItemID="{6C3C8BC8-F283-45AE-878A-BAB7291924A1}"/>
                                     <w:text/>
                                   </w:sdtPr>
-                                  <w:sdtEndPr/>
                                   <w:sdtContent>
                                     <w:r>
                                       <w:rPr>
@@ -3940,7 +3938,6 @@
                               <w:dataBinding w:prefixMappings="xmlns:ns0='http://purl.org/dc/elements/1.1/' xmlns:ns1='http://schemas.openxmlformats.org/package/2006/metadata/core-properties' " w:xpath="/ns1:coreProperties[1]/ns0:title[1]" w:storeItemID="{6C3C8BC8-F283-45AE-878A-BAB7291924A1}"/>
                               <w:text/>
                             </w:sdtPr>
-                            <w:sdtEndPr/>
                             <w:sdtContent>
                               <w:r>
                                 <w:rPr>
@@ -3980,7 +3977,6 @@
                               <w:dataBinding w:prefixMappings="xmlns:ns0='http://purl.org/dc/elements/1.1/' xmlns:ns1='http://schemas.openxmlformats.org/package/2006/metadata/core-properties' " w:xpath="/ns1:coreProperties[1]/ns0:subject[1]" w:storeItemID="{6C3C8BC8-F283-45AE-878A-BAB7291924A1}"/>
                               <w:text/>
                             </w:sdtPr>
-                            <w:sdtEndPr/>
                             <w:sdtContent>
                               <w:r>
                                 <w:rPr>
@@ -6682,6 +6678,19 @@
         </w:rPr>
         <w:t>بررسی ساختارفیزیکی سازمان</w:t>
       </w:r>
+      <w:r>
+        <w:rPr>
+          <w:rFonts w:cs="B Nazanin"/>
+          <w:b/>
+          <w:bCs/>
+          <w:sz w:val="32"/>
+          <w:szCs w:val="32"/>
+          <w:lang w:bidi="fa-IR"/>
+        </w:rPr>
+        <w:t xml:space="preserve">Organizational Data </w:t>
+      </w:r>
+      <w:bookmarkStart w:id="0" w:name="_GoBack"/>
+      <w:bookmarkEnd w:id="0"/>
     </w:p>
     <w:p>
       <w:pPr>
@@ -7978,6 +7987,15 @@
                 <w:lang w:bidi="fa-IR"/>
               </w:rPr>
             </w:pPr>
+            <w:r>
+              <w:rPr>
+                <w:rFonts w:cs="B Nazanin"/>
+                <w:sz w:val="24"/>
+                <w:szCs w:val="24"/>
+                <w:lang w:bidi="fa-IR"/>
+              </w:rPr>
+              <w:t xml:space="preserve">Testing In Production Environment </w:t>
+            </w:r>
           </w:p>
         </w:tc>
         <w:tc>
@@ -7994,6 +8012,15 @@
                 <w:lang w:bidi="fa-IR"/>
               </w:rPr>
             </w:pPr>
+            <w:r>
+              <w:rPr>
+                <w:rFonts w:cs="B Nazanin"/>
+                <w:sz w:val="24"/>
+                <w:szCs w:val="24"/>
+                <w:lang w:bidi="fa-IR"/>
+              </w:rPr>
+              <w:t>60</w:t>
+            </w:r>
           </w:p>
         </w:tc>
       </w:tr>
@@ -8023,6 +8050,15 @@
                 <w:lang w:bidi="fa-IR"/>
               </w:rPr>
               <w:t>Total : 121</w:t>
+            </w:r>
+            <w:r>
+              <w:rPr>
+                <w:rFonts w:cs="B Nazanin"/>
+                <w:sz w:val="24"/>
+                <w:szCs w:val="24"/>
+                <w:lang w:bidi="fa-IR"/>
+              </w:rPr>
+              <w:t xml:space="preserve"> + 60 = 181</w:t>
             </w:r>
           </w:p>
         </w:tc>
@@ -8102,6 +8138,17 @@
           <w:lang w:bidi="fa-IR"/>
         </w:rPr>
         <w:t xml:space="preserve"> وماژول مدیریت انبار</w:t>
+      </w:r>
+      <w:r>
+        <w:rPr>
+          <w:rFonts w:cs="B Nazanin"/>
+          <w:b/>
+          <w:bCs/>
+          <w:sz w:val="28"/>
+          <w:szCs w:val="28"/>
+          <w:lang w:bidi="fa-IR"/>
+        </w:rPr>
+        <w:t xml:space="preserve">Warehouse And Inventory Management </w:t>
       </w:r>
     </w:p>
     <w:p>
@@ -10846,6 +10893,75 @@
       <w:tr>
         <w:tc>
           <w:tcPr>
+            <w:tcW w:w="678" w:type="dxa"/>
+          </w:tcPr>
+          <w:p>
+            <w:pPr>
+              <w:bidi/>
+              <w:rPr>
+                <w:rFonts w:cs="B Nazanin"/>
+                <w:sz w:val="24"/>
+                <w:szCs w:val="24"/>
+                <w:lang w:bidi="fa-IR"/>
+              </w:rPr>
+            </w:pPr>
+          </w:p>
+        </w:tc>
+        <w:tc>
+          <w:tcPr>
+            <w:tcW w:w="7142" w:type="dxa"/>
+          </w:tcPr>
+          <w:p>
+            <w:pPr>
+              <w:bidi/>
+              <w:rPr>
+                <w:rFonts w:cs="B Nazanin" w:hint="cs"/>
+                <w:sz w:val="24"/>
+                <w:szCs w:val="24"/>
+                <w:rtl/>
+                <w:lang w:bidi="fa-IR"/>
+              </w:rPr>
+            </w:pPr>
+            <w:r>
+              <w:rPr>
+                <w:rFonts w:cs="B Nazanin"/>
+                <w:sz w:val="24"/>
+                <w:szCs w:val="24"/>
+                <w:lang w:bidi="fa-IR"/>
+              </w:rPr>
+              <w:t xml:space="preserve">Testing In Production Environment </w:t>
+            </w:r>
+          </w:p>
+        </w:tc>
+        <w:tc>
+          <w:tcPr>
+            <w:tcW w:w="1530" w:type="dxa"/>
+          </w:tcPr>
+          <w:p>
+            <w:pPr>
+              <w:bidi/>
+              <w:rPr>
+                <w:rFonts w:cs="B Nazanin"/>
+                <w:sz w:val="24"/>
+                <w:szCs w:val="24"/>
+                <w:lang w:bidi="fa-IR"/>
+              </w:rPr>
+            </w:pPr>
+            <w:r>
+              <w:rPr>
+                <w:rFonts w:cs="B Nazanin"/>
+                <w:sz w:val="24"/>
+                <w:szCs w:val="24"/>
+                <w:lang w:bidi="fa-IR"/>
+              </w:rPr>
+              <w:t>105</w:t>
+            </w:r>
+          </w:p>
+        </w:tc>
+      </w:tr>
+      <w:tr>
+        <w:tc>
+          <w:tcPr>
             <w:tcW w:w="9350" w:type="dxa"/>
             <w:gridSpan w:val="3"/>
           </w:tcPr>
@@ -10868,33 +10984,12 @@
                 <w:szCs w:val="24"/>
                 <w:lang w:bidi="fa-IR"/>
               </w:rPr>
-              <w:t xml:space="preserve">Total : </w:t>
-            </w:r>
-            <w:r>
-              <w:rPr>
-                <w:rFonts w:cs="B Nazanin"/>
-                <w:sz w:val="24"/>
-                <w:szCs w:val="24"/>
-                <w:lang w:bidi="fa-IR"/>
-              </w:rPr>
-              <w:t>575</w:t>
+              <w:t>Total : 575 + 105 = 680</w:t>
             </w:r>
           </w:p>
         </w:tc>
       </w:tr>
     </w:tbl>
-    <w:p>
-      <w:pPr>
-        <w:bidi/>
-        <w:jc w:val="lowKashida"/>
-        <w:rPr>
-          <w:rFonts w:cs="B Nazanin"/>
-          <w:sz w:val="28"/>
-          <w:szCs w:val="28"/>
-          <w:lang w:bidi="fa-IR"/>
-        </w:rPr>
-      </w:pPr>
-    </w:p>
     <w:p>
       <w:pPr>
         <w:bidi/>
@@ -10956,6 +11051,17 @@
           <w:lang w:bidi="fa-IR"/>
         </w:rPr>
         <w:t xml:space="preserve"> و ماژول تولید</w:t>
+      </w:r>
+      <w:r>
+        <w:rPr>
+          <w:rFonts w:cs="B Nazanin"/>
+          <w:b/>
+          <w:bCs/>
+          <w:sz w:val="28"/>
+          <w:szCs w:val="28"/>
+          <w:lang w:bidi="fa-IR"/>
+        </w:rPr>
+        <w:t xml:space="preserve">Production </w:t>
       </w:r>
     </w:p>
     <w:p>
@@ -13556,7 +13662,7 @@
             <w:pPr>
               <w:bidi/>
               <w:rPr>
-                <w:rFonts w:cs="B Nazanin" w:hint="cs"/>
+                <w:rFonts w:cs="B Nazanin"/>
                 <w:sz w:val="24"/>
                 <w:szCs w:val="24"/>
                 <w:rtl/>
@@ -13644,7 +13750,7 @@
             <w:pPr>
               <w:bidi/>
               <w:rPr>
-                <w:rFonts w:cs="B Nazanin" w:hint="cs"/>
+                <w:rFonts w:cs="B Nazanin"/>
                 <w:sz w:val="24"/>
                 <w:szCs w:val="24"/>
                 <w:rtl/>
@@ -13701,6 +13807,75 @@
       <w:tr>
         <w:tc>
           <w:tcPr>
+            <w:tcW w:w="678" w:type="dxa"/>
+          </w:tcPr>
+          <w:p>
+            <w:pPr>
+              <w:bidi/>
+              <w:rPr>
+                <w:rFonts w:cs="B Nazanin"/>
+                <w:sz w:val="24"/>
+                <w:szCs w:val="24"/>
+                <w:lang w:bidi="fa-IR"/>
+              </w:rPr>
+            </w:pPr>
+          </w:p>
+        </w:tc>
+        <w:tc>
+          <w:tcPr>
+            <w:tcW w:w="7142" w:type="dxa"/>
+          </w:tcPr>
+          <w:p>
+            <w:pPr>
+              <w:bidi/>
+              <w:rPr>
+                <w:rFonts w:cs="B Nazanin" w:hint="cs"/>
+                <w:sz w:val="24"/>
+                <w:szCs w:val="24"/>
+                <w:rtl/>
+                <w:lang w:bidi="fa-IR"/>
+              </w:rPr>
+            </w:pPr>
+            <w:r>
+              <w:rPr>
+                <w:rFonts w:cs="B Nazanin"/>
+                <w:sz w:val="24"/>
+                <w:szCs w:val="24"/>
+                <w:lang w:bidi="fa-IR"/>
+              </w:rPr>
+              <w:t xml:space="preserve">Testing In Production Environment </w:t>
+            </w:r>
+          </w:p>
+        </w:tc>
+        <w:tc>
+          <w:tcPr>
+            <w:tcW w:w="1530" w:type="dxa"/>
+          </w:tcPr>
+          <w:p>
+            <w:pPr>
+              <w:bidi/>
+              <w:rPr>
+                <w:rFonts w:cs="B Nazanin"/>
+                <w:sz w:val="24"/>
+                <w:szCs w:val="24"/>
+                <w:lang w:bidi="fa-IR"/>
+              </w:rPr>
+            </w:pPr>
+            <w:r>
+              <w:rPr>
+                <w:rFonts w:cs="B Nazanin"/>
+                <w:sz w:val="24"/>
+                <w:szCs w:val="24"/>
+                <w:lang w:bidi="fa-IR"/>
+              </w:rPr>
+              <w:t>125</w:t>
+            </w:r>
+          </w:p>
+        </w:tc>
+      </w:tr>
+      <w:tr>
+        <w:tc>
+          <w:tcPr>
             <w:tcW w:w="9350" w:type="dxa"/>
             <w:gridSpan w:val="3"/>
           </w:tcPr>
@@ -13723,141 +13898,12 @@
                 <w:szCs w:val="24"/>
                 <w:lang w:bidi="fa-IR"/>
               </w:rPr>
-              <w:t xml:space="preserve">Total : </w:t>
-            </w:r>
-            <w:r>
-              <w:rPr>
-                <w:rFonts w:cs="B Nazanin"/>
-                <w:sz w:val="24"/>
-                <w:szCs w:val="24"/>
-                <w:lang w:bidi="fa-IR"/>
-              </w:rPr>
-              <w:t>640</w:t>
+              <w:t>Total : 640 + 125 = 765</w:t>
             </w:r>
           </w:p>
         </w:tc>
       </w:tr>
     </w:tbl>
-    <w:p>
-      <w:pPr>
-        <w:bidi/>
-        <w:jc w:val="lowKashida"/>
-        <w:rPr>
-          <w:rFonts w:cs="B Nazanin"/>
-          <w:sz w:val="28"/>
-          <w:szCs w:val="28"/>
-          <w:lang w:bidi="fa-IR"/>
-        </w:rPr>
-      </w:pPr>
-    </w:p>
-    <w:p>
-      <w:pPr>
-        <w:bidi/>
-        <w:jc w:val="lowKashida"/>
-        <w:rPr>
-          <w:rFonts w:cs="B Nazanin"/>
-          <w:sz w:val="28"/>
-          <w:szCs w:val="28"/>
-          <w:lang w:bidi="fa-IR"/>
-        </w:rPr>
-      </w:pPr>
-    </w:p>
-    <w:p>
-      <w:pPr>
-        <w:bidi/>
-        <w:jc w:val="lowKashida"/>
-        <w:rPr>
-          <w:rFonts w:cs="B Nazanin"/>
-          <w:sz w:val="28"/>
-          <w:szCs w:val="28"/>
-          <w:lang w:bidi="fa-IR"/>
-        </w:rPr>
-      </w:pPr>
-    </w:p>
-    <w:p>
-      <w:pPr>
-        <w:bidi/>
-        <w:jc w:val="lowKashida"/>
-        <w:rPr>
-          <w:rFonts w:cs="B Nazanin"/>
-          <w:sz w:val="28"/>
-          <w:szCs w:val="28"/>
-          <w:lang w:bidi="fa-IR"/>
-        </w:rPr>
-      </w:pPr>
-    </w:p>
-    <w:p>
-      <w:pPr>
-        <w:bidi/>
-        <w:jc w:val="lowKashida"/>
-        <w:rPr>
-          <w:rFonts w:cs="B Nazanin"/>
-          <w:sz w:val="28"/>
-          <w:szCs w:val="28"/>
-          <w:lang w:bidi="fa-IR"/>
-        </w:rPr>
-      </w:pPr>
-    </w:p>
-    <w:p>
-      <w:pPr>
-        <w:bidi/>
-        <w:jc w:val="lowKashida"/>
-        <w:rPr>
-          <w:rFonts w:cs="B Nazanin"/>
-          <w:sz w:val="28"/>
-          <w:szCs w:val="28"/>
-          <w:lang w:bidi="fa-IR"/>
-        </w:rPr>
-      </w:pPr>
-    </w:p>
-    <w:p>
-      <w:pPr>
-        <w:bidi/>
-        <w:jc w:val="lowKashida"/>
-        <w:rPr>
-          <w:rFonts w:cs="B Nazanin"/>
-          <w:sz w:val="28"/>
-          <w:szCs w:val="28"/>
-          <w:lang w:bidi="fa-IR"/>
-        </w:rPr>
-      </w:pPr>
-    </w:p>
-    <w:p>
-      <w:pPr>
-        <w:bidi/>
-        <w:jc w:val="lowKashida"/>
-        <w:rPr>
-          <w:rFonts w:cs="B Nazanin"/>
-          <w:sz w:val="28"/>
-          <w:szCs w:val="28"/>
-          <w:lang w:bidi="fa-IR"/>
-        </w:rPr>
-      </w:pPr>
-    </w:p>
-    <w:p>
-      <w:pPr>
-        <w:bidi/>
-        <w:jc w:val="lowKashida"/>
-        <w:rPr>
-          <w:rFonts w:cs="B Nazanin"/>
-          <w:sz w:val="28"/>
-          <w:szCs w:val="28"/>
-          <w:lang w:bidi="fa-IR"/>
-        </w:rPr>
-      </w:pPr>
-    </w:p>
-    <w:p>
-      <w:pPr>
-        <w:bidi/>
-        <w:jc w:val="lowKashida"/>
-        <w:rPr>
-          <w:rFonts w:cs="B Nazanin"/>
-          <w:sz w:val="28"/>
-          <w:szCs w:val="28"/>
-          <w:lang w:bidi="fa-IR"/>
-        </w:rPr>
-      </w:pPr>
-    </w:p>
     <w:p>
       <w:pPr>
         <w:bidi/>
@@ -13895,7 +13941,6 @@
           <w:rtl/>
           <w:lang w:bidi="fa-IR"/>
         </w:rPr>
-        <w:lastRenderedPageBreak/>
         <w:t xml:space="preserve">5 </w:t>
       </w:r>
       <w:r>
@@ -13946,6 +13991,17 @@
         </w:rPr>
         <w:t>تدارکات و ماژول مدیریت مواد</w:t>
       </w:r>
+      <w:r>
+        <w:rPr>
+          <w:rFonts w:cs="B Nazanin"/>
+          <w:b/>
+          <w:bCs/>
+          <w:sz w:val="32"/>
+          <w:szCs w:val="32"/>
+          <w:lang w:bidi="fa-IR"/>
+        </w:rPr>
+        <w:t xml:space="preserve"> Material Management </w:t>
+      </w:r>
     </w:p>
     <w:p>
       <w:pPr>
@@ -13978,7 +14034,6 @@
           <w:rFonts w:cs="B Nazanin"/>
           <w:sz w:val="28"/>
           <w:szCs w:val="28"/>
-          <w:rtl/>
           <w:lang w:bidi="fa-IR"/>
         </w:rPr>
       </w:pPr>
@@ -14011,6 +14066,67 @@
         </w:rPr>
         <w:t xml:space="preserve"> توسط واحد متقاضی شروع می گردد و در نهایت به تامین مواد مورد نیاز می انجامد. </w:t>
       </w:r>
+    </w:p>
+    <w:p>
+      <w:pPr>
+        <w:bidi/>
+        <w:jc w:val="lowKashida"/>
+        <w:rPr>
+          <w:rFonts w:cs="B Nazanin"/>
+          <w:sz w:val="28"/>
+          <w:szCs w:val="28"/>
+          <w:lang w:bidi="fa-IR"/>
+        </w:rPr>
+      </w:pPr>
+    </w:p>
+    <w:p>
+      <w:pPr>
+        <w:bidi/>
+        <w:jc w:val="lowKashida"/>
+        <w:rPr>
+          <w:rFonts w:cs="B Nazanin"/>
+          <w:sz w:val="28"/>
+          <w:szCs w:val="28"/>
+          <w:lang w:bidi="fa-IR"/>
+        </w:rPr>
+      </w:pPr>
+    </w:p>
+    <w:p>
+      <w:pPr>
+        <w:bidi/>
+        <w:jc w:val="lowKashida"/>
+        <w:rPr>
+          <w:rFonts w:cs="B Nazanin"/>
+          <w:sz w:val="28"/>
+          <w:szCs w:val="28"/>
+          <w:lang w:bidi="fa-IR"/>
+        </w:rPr>
+      </w:pPr>
+    </w:p>
+    <w:p>
+      <w:pPr>
+        <w:bidi/>
+        <w:jc w:val="lowKashida"/>
+        <w:rPr>
+          <w:rFonts w:cs="B Nazanin"/>
+          <w:sz w:val="28"/>
+          <w:szCs w:val="28"/>
+          <w:lang w:bidi="fa-IR"/>
+        </w:rPr>
+      </w:pPr>
+    </w:p>
+    <w:p>
+      <w:pPr>
+        <w:bidi/>
+        <w:jc w:val="lowKashida"/>
+        <w:rPr>
+          <w:rFonts w:cs="B Nazanin"/>
+          <w:sz w:val="28"/>
+          <w:szCs w:val="28"/>
+          <w:rtl/>
+          <w:lang w:bidi="fa-IR"/>
+        </w:rPr>
+      </w:pPr>
     </w:p>
     <w:p>
       <w:pPr>
@@ -14389,7 +14505,7 @@
             <v:path o:extrusionok="f" gradientshapeok="t" o:connecttype="rect"/>
             <o:lock v:ext="edit" aspectratio="t"/>
           </v:shapetype>
-          <v:shape id="_x0000_i1025" type="#_x0000_t75" style="width:425.25pt;height:260.6pt">
+          <v:shape id="_x0000_i1026" type="#_x0000_t75" style="width:425.25pt;height:260.6pt">
             <v:imagedata r:id="rId22" o:title="Untitled Diagram"/>
           </v:shape>
         </w:pict>
@@ -14409,36 +14525,13 @@
       </w:pPr>
       <w:r>
         <w:rPr>
-          <w:rFonts w:cs="B Nazanin" w:hint="cs"/>
-          <w:sz w:val="28"/>
-          <w:szCs w:val="28"/>
-          <w:rtl/>
-          <w:lang w:bidi="fa-IR"/>
-        </w:rPr>
-        <w:t xml:space="preserve">فرایند دریافت نیز به صورت نمودار زیر است </w:t>
-      </w:r>
-    </w:p>
-    <w:p>
-      <w:pPr>
-        <w:bidi/>
-        <w:jc w:val="lowKashida"/>
-        <w:rPr>
-          <w:rFonts w:cs="B Nazanin"/>
-          <w:sz w:val="28"/>
-          <w:szCs w:val="28"/>
-          <w:rtl/>
-          <w:lang w:bidi="fa-IR"/>
-        </w:rPr>
-      </w:pPr>
-      <w:r>
-        <w:rPr>
           <w:rFonts w:cs="B Nazanin"/>
           <w:sz w:val="28"/>
           <w:szCs w:val="28"/>
           <w:lang w:bidi="fa-IR"/>
         </w:rPr>
         <w:pict w14:anchorId="2EDEAB29">
-          <v:shape id="_x0000_i1026" type="#_x0000_t75" style="width:434.15pt;height:188.95pt">
+          <v:shape id="_x0000_i1027" type="#_x0000_t75" style="width:434.15pt;height:188.95pt">
             <v:imagedata r:id="rId23" o:title="ReceivePO"/>
           </v:shape>
         </w:pict>
@@ -14608,7 +14701,6 @@
           <w:rtl/>
           <w:lang w:bidi="fa-IR"/>
         </w:rPr>
-        <w:lastRenderedPageBreak/>
         <w:t>مواد اعم از خام، نیمه ساخته، کالای تمام شده ، و... .</w:t>
       </w:r>
     </w:p>
@@ -14693,6 +14785,7 @@
           <w:rtl/>
           <w:lang w:bidi="fa-IR"/>
         </w:rPr>
+        <w:lastRenderedPageBreak/>
         <w:t xml:space="preserve">قیمت مواد و نسبت آن با تامین کنندگان </w:t>
       </w:r>
     </w:p>
@@ -16242,6 +16335,75 @@
       <w:tr>
         <w:tc>
           <w:tcPr>
+            <w:tcW w:w="678" w:type="dxa"/>
+          </w:tcPr>
+          <w:p>
+            <w:pPr>
+              <w:bidi/>
+              <w:rPr>
+                <w:rFonts w:cs="B Nazanin"/>
+                <w:sz w:val="24"/>
+                <w:szCs w:val="24"/>
+                <w:lang w:bidi="fa-IR"/>
+              </w:rPr>
+            </w:pPr>
+          </w:p>
+        </w:tc>
+        <w:tc>
+          <w:tcPr>
+            <w:tcW w:w="7142" w:type="dxa"/>
+          </w:tcPr>
+          <w:p>
+            <w:pPr>
+              <w:bidi/>
+              <w:rPr>
+                <w:rFonts w:cs="B Nazanin" w:hint="cs"/>
+                <w:sz w:val="24"/>
+                <w:szCs w:val="24"/>
+                <w:rtl/>
+                <w:lang w:bidi="fa-IR"/>
+              </w:rPr>
+            </w:pPr>
+            <w:r>
+              <w:rPr>
+                <w:rFonts w:cs="B Nazanin"/>
+                <w:sz w:val="24"/>
+                <w:szCs w:val="24"/>
+                <w:lang w:bidi="fa-IR"/>
+              </w:rPr>
+              <w:t xml:space="preserve">Testing In Production Environment </w:t>
+            </w:r>
+          </w:p>
+        </w:tc>
+        <w:tc>
+          <w:tcPr>
+            <w:tcW w:w="1530" w:type="dxa"/>
+          </w:tcPr>
+          <w:p>
+            <w:pPr>
+              <w:bidi/>
+              <w:rPr>
+                <w:rFonts w:cs="B Nazanin"/>
+                <w:sz w:val="24"/>
+                <w:szCs w:val="24"/>
+                <w:lang w:bidi="fa-IR"/>
+              </w:rPr>
+            </w:pPr>
+            <w:r>
+              <w:rPr>
+                <w:rFonts w:cs="B Nazanin"/>
+                <w:sz w:val="24"/>
+                <w:szCs w:val="24"/>
+                <w:lang w:bidi="fa-IR"/>
+              </w:rPr>
+              <w:t>130</w:t>
+            </w:r>
+          </w:p>
+        </w:tc>
+      </w:tr>
+      <w:tr>
+        <w:tc>
+          <w:tcPr>
             <w:tcW w:w="9350" w:type="dxa"/>
             <w:gridSpan w:val="3"/>
           </w:tcPr>
@@ -16264,16 +16426,7 @@
                 <w:szCs w:val="24"/>
                 <w:lang w:bidi="fa-IR"/>
               </w:rPr>
-              <w:t xml:space="preserve">Total : </w:t>
-            </w:r>
-            <w:r>
-              <w:rPr>
-                <w:rFonts w:cs="B Nazanin"/>
-                <w:sz w:val="24"/>
-                <w:szCs w:val="24"/>
-                <w:lang w:bidi="fa-IR"/>
-              </w:rPr>
-              <w:t>580</w:t>
+              <w:t>Total : 580 + 130 = 710</w:t>
             </w:r>
           </w:p>
         </w:tc>
@@ -16287,6 +16440,32 @@
           <w:rFonts w:cs="B Nazanin"/>
           <w:sz w:val="28"/>
           <w:szCs w:val="28"/>
+          <w:lang w:bidi="fa-IR"/>
+        </w:rPr>
+      </w:pPr>
+    </w:p>
+    <w:p>
+      <w:pPr>
+        <w:bidi/>
+        <w:jc w:val="lowKashida"/>
+        <w:rPr>
+          <w:rFonts w:cs="B Nazanin"/>
+          <w:sz w:val="28"/>
+          <w:szCs w:val="28"/>
+          <w:lang w:bidi="fa-IR"/>
+        </w:rPr>
+      </w:pPr>
+    </w:p>
+    <w:p>
+      <w:pPr>
+        <w:bidi/>
+        <w:jc w:val="lowKashida"/>
+        <w:rPr>
+          <w:rFonts w:cs="B Nazanin"/>
+          <w:b/>
+          <w:bCs/>
+          <w:sz w:val="32"/>
+          <w:szCs w:val="32"/>
           <w:rtl/>
           <w:lang w:bidi="fa-IR"/>
         </w:rPr>
@@ -16339,6 +16518,17 @@
           <w:lang w:bidi="fa-IR"/>
         </w:rPr>
         <w:t>و توزیع</w:t>
+      </w:r>
+      <w:r>
+        <w:rPr>
+          <w:rFonts w:cs="B Nazanin"/>
+          <w:b/>
+          <w:bCs/>
+          <w:sz w:val="32"/>
+          <w:szCs w:val="32"/>
+          <w:lang w:bidi="fa-IR"/>
+        </w:rPr>
+        <w:t xml:space="preserve">   Sales And Distribution </w:t>
       </w:r>
     </w:p>
     <w:p>
@@ -17382,7 +17572,7 @@
           <w:lang w:bidi="fa-IR"/>
         </w:rPr>
         <w:pict w14:anchorId="2F057EF6">
-          <v:shape id="_x0000_i1027" type="#_x0000_t75" style="width:467.45pt;height:489.8pt">
+          <v:shape id="_x0000_i1025" type="#_x0000_t75" style="width:467.45pt;height:489.8pt">
             <v:imagedata r:id="rId26" o:title="SaleOrder"/>
           </v:shape>
         </w:pict>
@@ -17748,17 +17938,7 @@
                 <w:rtl/>
                 <w:lang w:bidi="fa-IR"/>
               </w:rPr>
-              <w:t>تعریف</w:t>
-            </w:r>
-            <w:r>
-              <w:rPr>
-                <w:rFonts w:cs="B Nazanin" w:hint="cs"/>
-                <w:sz w:val="24"/>
-                <w:szCs w:val="24"/>
-                <w:rtl/>
-                <w:lang w:bidi="fa-IR"/>
-              </w:rPr>
-              <w:t xml:space="preserve"> </w:t>
+              <w:t xml:space="preserve">تعریف </w:t>
             </w:r>
             <w:r>
               <w:rPr>
@@ -17858,17 +18038,7 @@
                 <w:rtl/>
                 <w:lang w:bidi="fa-IR"/>
               </w:rPr>
-              <w:t>تعریف</w:t>
-            </w:r>
-            <w:r>
-              <w:rPr>
-                <w:rFonts w:cs="B Nazanin" w:hint="cs"/>
-                <w:sz w:val="24"/>
-                <w:szCs w:val="24"/>
-                <w:rtl/>
-                <w:lang w:bidi="fa-IR"/>
-              </w:rPr>
-              <w:t xml:space="preserve"> </w:t>
+              <w:t xml:space="preserve">تعریف </w:t>
             </w:r>
             <w:r>
               <w:rPr>
@@ -18621,6 +18791,75 @@
       <w:tr>
         <w:tc>
           <w:tcPr>
+            <w:tcW w:w="678" w:type="dxa"/>
+          </w:tcPr>
+          <w:p>
+            <w:pPr>
+              <w:bidi/>
+              <w:rPr>
+                <w:rFonts w:cs="B Nazanin"/>
+                <w:sz w:val="24"/>
+                <w:szCs w:val="24"/>
+                <w:lang w:bidi="fa-IR"/>
+              </w:rPr>
+            </w:pPr>
+          </w:p>
+        </w:tc>
+        <w:tc>
+          <w:tcPr>
+            <w:tcW w:w="7142" w:type="dxa"/>
+          </w:tcPr>
+          <w:p>
+            <w:pPr>
+              <w:bidi/>
+              <w:rPr>
+                <w:rFonts w:cs="B Nazanin" w:hint="cs"/>
+                <w:sz w:val="24"/>
+                <w:szCs w:val="24"/>
+                <w:rtl/>
+                <w:lang w:bidi="fa-IR"/>
+              </w:rPr>
+            </w:pPr>
+            <w:r>
+              <w:rPr>
+                <w:rFonts w:cs="B Nazanin"/>
+                <w:sz w:val="24"/>
+                <w:szCs w:val="24"/>
+                <w:lang w:bidi="fa-IR"/>
+              </w:rPr>
+              <w:t xml:space="preserve">Testing In Production Environment </w:t>
+            </w:r>
+          </w:p>
+        </w:tc>
+        <w:tc>
+          <w:tcPr>
+            <w:tcW w:w="1530" w:type="dxa"/>
+          </w:tcPr>
+          <w:p>
+            <w:pPr>
+              <w:bidi/>
+              <w:rPr>
+                <w:rFonts w:cs="B Nazanin"/>
+                <w:sz w:val="24"/>
+                <w:szCs w:val="24"/>
+                <w:lang w:bidi="fa-IR"/>
+              </w:rPr>
+            </w:pPr>
+            <w:r>
+              <w:rPr>
+                <w:rFonts w:cs="B Nazanin"/>
+                <w:sz w:val="24"/>
+                <w:szCs w:val="24"/>
+                <w:lang w:bidi="fa-IR"/>
+              </w:rPr>
+              <w:t>130</w:t>
+            </w:r>
+          </w:p>
+        </w:tc>
+      </w:tr>
+      <w:tr>
+        <w:tc>
+          <w:tcPr>
             <w:tcW w:w="9350" w:type="dxa"/>
             <w:gridSpan w:val="3"/>
           </w:tcPr>
@@ -18643,16 +18882,7 @@
                 <w:szCs w:val="24"/>
                 <w:lang w:bidi="fa-IR"/>
               </w:rPr>
-              <w:t xml:space="preserve">Total : </w:t>
-            </w:r>
-            <w:r>
-              <w:rPr>
-                <w:rFonts w:cs="B Nazanin"/>
-                <w:sz w:val="24"/>
-                <w:szCs w:val="24"/>
-                <w:lang w:bidi="fa-IR"/>
-              </w:rPr>
-              <w:t>575</w:t>
+              <w:t>Total : 575 + 130 = 705</w:t>
             </w:r>
           </w:p>
         </w:tc>
@@ -18730,6 +18960,17 @@
           <w:lang w:bidi="fa-IR"/>
         </w:rPr>
         <w:t xml:space="preserve"> </w:t>
+      </w:r>
+      <w:r>
+        <w:rPr>
+          <w:rFonts w:cs="B Nazanin"/>
+          <w:b/>
+          <w:bCs/>
+          <w:sz w:val="32"/>
+          <w:szCs w:val="32"/>
+          <w:lang w:bidi="fa-IR"/>
+        </w:rPr>
+        <w:t>Production Planning</w:t>
       </w:r>
     </w:p>
     <w:p>
@@ -18966,7 +19207,18 @@
           <w:rtl/>
           <w:lang w:bidi="fa-IR"/>
         </w:rPr>
-        <w:t xml:space="preserve"> در سازمان خواهد شد که هردو این موارد به نفع سازمان نخواهد بود. </w:t>
+        <w:t xml:space="preserve"> در سازمان خواهد شد که هردو این موارد به نفع سازمان </w:t>
+      </w:r>
+      <w:r>
+        <w:rPr>
+          <w:rFonts w:cs="B Nazanin" w:hint="cs"/>
+          <w:sz w:val="28"/>
+          <w:szCs w:val="28"/>
+          <w:rtl/>
+          <w:lang w:bidi="fa-IR"/>
+        </w:rPr>
+        <w:lastRenderedPageBreak/>
+        <w:t xml:space="preserve">نخواهد بود. </w:t>
       </w:r>
       <w:r>
         <w:rPr>
@@ -19019,7 +19271,6 @@
           <w:rtl/>
           <w:lang w:bidi="fa-IR"/>
         </w:rPr>
-        <w:lastRenderedPageBreak/>
         <w:t>ساده ترین برنامه ریزی مواد را می توان به صورت زیر بیان نمود: ابتدا واحد فروش بر پایه هدف گذاری</w:t>
       </w:r>
       <w:r>
@@ -19509,8 +19760,6 @@
           <w:lang w:bidi="fa-IR"/>
         </w:rPr>
       </w:pPr>
-      <w:bookmarkStart w:id="0" w:name="_GoBack"/>
-      <w:bookmarkEnd w:id="0"/>
     </w:p>
     <w:p>
       <w:pPr>
@@ -19531,7 +19780,6 @@
           <w:rtl/>
           <w:lang w:bidi="fa-IR"/>
         </w:rPr>
-        <w:lastRenderedPageBreak/>
         <w:t>برآورد کلی اولیه از ماژول مزبور به صورت زیر است :</w:t>
       </w:r>
     </w:p>
@@ -19672,6 +19920,25 @@
                 <w:lang w:bidi="fa-IR"/>
               </w:rPr>
             </w:pPr>
+            <w:r>
+              <w:rPr>
+                <w:rFonts w:cs="B Nazanin" w:hint="cs"/>
+                <w:sz w:val="24"/>
+                <w:szCs w:val="24"/>
+                <w:rtl/>
+                <w:lang w:bidi="fa-IR"/>
+              </w:rPr>
+              <w:t xml:space="preserve"> تعریف </w:t>
+            </w:r>
+            <w:r>
+              <w:rPr>
+                <w:rFonts w:cs="B Nazanin"/>
+                <w:sz w:val="24"/>
+                <w:szCs w:val="24"/>
+                <w:lang w:bidi="fa-IR"/>
+              </w:rPr>
+              <w:t>Product Group</w:t>
+            </w:r>
           </w:p>
         </w:tc>
         <w:tc>
@@ -19689,6 +19956,15 @@
                 <w:lang w:bidi="fa-IR"/>
               </w:rPr>
             </w:pPr>
+            <w:r>
+              <w:rPr>
+                <w:rFonts w:cs="B Nazanin"/>
+                <w:sz w:val="24"/>
+                <w:szCs w:val="24"/>
+                <w:lang w:bidi="fa-IR"/>
+              </w:rPr>
+              <w:t>15</w:t>
+            </w:r>
           </w:p>
         </w:tc>
       </w:tr>
@@ -19728,12 +20004,31 @@
             <w:pPr>
               <w:bidi/>
               <w:rPr>
-                <w:sz w:val="24"/>
-                <w:szCs w:val="24"/>
-                <w:rtl/>
-                <w:lang w:bidi="fa-IR"/>
-              </w:rPr>
-            </w:pPr>
+                <w:rFonts w:cs="B Nazanin"/>
+                <w:sz w:val="24"/>
+                <w:szCs w:val="24"/>
+                <w:lang w:bidi="fa-IR"/>
+              </w:rPr>
+            </w:pPr>
+            <w:r>
+              <w:rPr>
+                <w:rFonts w:cs="B Nazanin" w:hint="cs"/>
+                <w:sz w:val="24"/>
+                <w:szCs w:val="24"/>
+                <w:rtl/>
+                <w:lang w:bidi="fa-IR"/>
+              </w:rPr>
+              <w:t xml:space="preserve">پیاده سازی </w:t>
+            </w:r>
+            <w:r>
+              <w:rPr>
+                <w:rFonts w:cs="B Nazanin"/>
+                <w:sz w:val="24"/>
+                <w:szCs w:val="24"/>
+                <w:lang w:bidi="fa-IR"/>
+              </w:rPr>
+              <w:t xml:space="preserve"> MRP 1 View</w:t>
+            </w:r>
           </w:p>
         </w:tc>
         <w:tc>
@@ -19751,6 +20046,15 @@
                 <w:lang w:bidi="fa-IR"/>
               </w:rPr>
             </w:pPr>
+            <w:r>
+              <w:rPr>
+                <w:rFonts w:cs="B Nazanin"/>
+                <w:sz w:val="24"/>
+                <w:szCs w:val="24"/>
+                <w:lang w:bidi="fa-IR"/>
+              </w:rPr>
+              <w:t>40</w:t>
+            </w:r>
           </w:p>
         </w:tc>
       </w:tr>
@@ -19796,6 +20100,25 @@
                 <w:lang w:bidi="fa-IR"/>
               </w:rPr>
             </w:pPr>
+            <w:r>
+              <w:rPr>
+                <w:rFonts w:cs="B Nazanin" w:hint="cs"/>
+                <w:sz w:val="24"/>
+                <w:szCs w:val="24"/>
+                <w:rtl/>
+                <w:lang w:bidi="fa-IR"/>
+              </w:rPr>
+              <w:t xml:space="preserve">پیاده سازی </w:t>
+            </w:r>
+            <w:r>
+              <w:rPr>
+                <w:rFonts w:cs="B Nazanin"/>
+                <w:sz w:val="24"/>
+                <w:szCs w:val="24"/>
+                <w:lang w:bidi="fa-IR"/>
+              </w:rPr>
+              <w:t>MRP 2 View</w:t>
+            </w:r>
           </w:p>
         </w:tc>
         <w:tc>
@@ -19813,6 +20136,15 @@
                 <w:lang w:bidi="fa-IR"/>
               </w:rPr>
             </w:pPr>
+            <w:r>
+              <w:rPr>
+                <w:rFonts w:cs="B Nazanin"/>
+                <w:sz w:val="24"/>
+                <w:szCs w:val="24"/>
+                <w:lang w:bidi="fa-IR"/>
+              </w:rPr>
+              <w:t>55</w:t>
+            </w:r>
           </w:p>
         </w:tc>
       </w:tr>
@@ -19858,6 +20190,25 @@
                 <w:lang w:bidi="fa-IR"/>
               </w:rPr>
             </w:pPr>
+            <w:r>
+              <w:rPr>
+                <w:rFonts w:cs="B Nazanin" w:hint="cs"/>
+                <w:sz w:val="24"/>
+                <w:szCs w:val="24"/>
+                <w:rtl/>
+                <w:lang w:bidi="fa-IR"/>
+              </w:rPr>
+              <w:t xml:space="preserve">پیاده سازی </w:t>
+            </w:r>
+            <w:r>
+              <w:rPr>
+                <w:rFonts w:cs="B Nazanin"/>
+                <w:sz w:val="24"/>
+                <w:szCs w:val="24"/>
+                <w:lang w:bidi="fa-IR"/>
+              </w:rPr>
+              <w:t>MRP 3 View</w:t>
+            </w:r>
           </w:p>
         </w:tc>
         <w:tc>
@@ -19875,6 +20226,15 @@
                 <w:lang w:bidi="fa-IR"/>
               </w:rPr>
             </w:pPr>
+            <w:r>
+              <w:rPr>
+                <w:rFonts w:cs="B Nazanin"/>
+                <w:sz w:val="24"/>
+                <w:szCs w:val="24"/>
+                <w:lang w:bidi="fa-IR"/>
+              </w:rPr>
+              <w:t>35</w:t>
+            </w:r>
           </w:p>
         </w:tc>
       </w:tr>
@@ -19920,6 +20280,25 @@
                 <w:lang w:bidi="fa-IR"/>
               </w:rPr>
             </w:pPr>
+            <w:r>
+              <w:rPr>
+                <w:rFonts w:cs="B Nazanin" w:hint="cs"/>
+                <w:sz w:val="24"/>
+                <w:szCs w:val="24"/>
+                <w:rtl/>
+                <w:lang w:bidi="fa-IR"/>
+              </w:rPr>
+              <w:t xml:space="preserve">پیاده سازی </w:t>
+            </w:r>
+            <w:r>
+              <w:rPr>
+                <w:rFonts w:cs="B Nazanin"/>
+                <w:sz w:val="24"/>
+                <w:szCs w:val="24"/>
+                <w:lang w:bidi="fa-IR"/>
+              </w:rPr>
+              <w:t xml:space="preserve">MRP 4 View </w:t>
+            </w:r>
           </w:p>
         </w:tc>
         <w:tc>
@@ -19937,6 +20316,15 @@
                 <w:lang w:bidi="fa-IR"/>
               </w:rPr>
             </w:pPr>
+            <w:r>
+              <w:rPr>
+                <w:rFonts w:cs="B Nazanin"/>
+                <w:sz w:val="24"/>
+                <w:szCs w:val="24"/>
+                <w:lang w:bidi="fa-IR"/>
+              </w:rPr>
+              <w:t>70</w:t>
+            </w:r>
           </w:p>
         </w:tc>
       </w:tr>
@@ -19982,6 +20370,25 @@
                 <w:lang w:bidi="fa-IR"/>
               </w:rPr>
             </w:pPr>
+            <w:r>
+              <w:rPr>
+                <w:rFonts w:cs="B Nazanin" w:hint="cs"/>
+                <w:sz w:val="24"/>
+                <w:szCs w:val="24"/>
+                <w:rtl/>
+                <w:lang w:bidi="fa-IR"/>
+              </w:rPr>
+              <w:t xml:space="preserve">تعریف انواع  </w:t>
+            </w:r>
+            <w:r>
+              <w:rPr>
+                <w:rFonts w:cs="B Nazanin"/>
+                <w:sz w:val="24"/>
+                <w:szCs w:val="24"/>
+                <w:lang w:bidi="fa-IR"/>
+              </w:rPr>
+              <w:t>Procurement Type</w:t>
+            </w:r>
           </w:p>
         </w:tc>
         <w:tc>
@@ -19999,6 +20406,15 @@
                 <w:lang w:bidi="fa-IR"/>
               </w:rPr>
             </w:pPr>
+            <w:r>
+              <w:rPr>
+                <w:rFonts w:cs="B Nazanin"/>
+                <w:sz w:val="24"/>
+                <w:szCs w:val="24"/>
+                <w:lang w:bidi="fa-IR"/>
+              </w:rPr>
+              <w:t>15</w:t>
+            </w:r>
           </w:p>
         </w:tc>
       </w:tr>
@@ -20043,6 +20459,25 @@
                 <w:lang w:bidi="fa-IR"/>
               </w:rPr>
             </w:pPr>
+            <w:r>
+              <w:rPr>
+                <w:rFonts w:cs="B Nazanin" w:hint="cs"/>
+                <w:sz w:val="24"/>
+                <w:szCs w:val="24"/>
+                <w:rtl/>
+                <w:lang w:bidi="fa-IR"/>
+              </w:rPr>
+              <w:t xml:space="preserve">پیاده سازی </w:t>
+            </w:r>
+            <w:r>
+              <w:rPr>
+                <w:rFonts w:cs="B Nazanin"/>
+                <w:sz w:val="24"/>
+                <w:szCs w:val="24"/>
+                <w:lang w:bidi="fa-IR"/>
+              </w:rPr>
+              <w:t>Sales and Operation Planning Or SOP</w:t>
+            </w:r>
           </w:p>
         </w:tc>
         <w:tc>
@@ -20060,6 +20495,15 @@
                 <w:lang w:bidi="fa-IR"/>
               </w:rPr>
             </w:pPr>
+            <w:r>
+              <w:rPr>
+                <w:rFonts w:cs="B Nazanin"/>
+                <w:sz w:val="24"/>
+                <w:szCs w:val="24"/>
+                <w:lang w:bidi="fa-IR"/>
+              </w:rPr>
+              <w:t>60</w:t>
+            </w:r>
           </w:p>
         </w:tc>
       </w:tr>
@@ -20104,6 +20548,15 @@
                 <w:lang w:bidi="fa-IR"/>
               </w:rPr>
             </w:pPr>
+            <w:r>
+              <w:rPr>
+                <w:rFonts w:cs="B Nazanin"/>
+                <w:sz w:val="24"/>
+                <w:szCs w:val="24"/>
+                <w:lang w:bidi="fa-IR"/>
+              </w:rPr>
+              <w:t xml:space="preserve">Creating Disaggregation from SOPs </w:t>
+            </w:r>
           </w:p>
         </w:tc>
         <w:tc>
@@ -20121,6 +20574,15 @@
                 <w:lang w:bidi="fa-IR"/>
               </w:rPr>
             </w:pPr>
+            <w:r>
+              <w:rPr>
+                <w:rFonts w:cs="B Nazanin"/>
+                <w:sz w:val="24"/>
+                <w:szCs w:val="24"/>
+                <w:lang w:bidi="fa-IR"/>
+              </w:rPr>
+              <w:t>100</w:t>
+            </w:r>
           </w:p>
         </w:tc>
       </w:tr>
@@ -20161,10 +20623,28 @@
                 <w:rFonts w:cs="B Nazanin"/>
                 <w:sz w:val="24"/>
                 <w:szCs w:val="24"/>
-                <w:rtl/>
-                <w:lang w:bidi="fa-IR"/>
-              </w:rPr>
-            </w:pPr>
+                <w:lang w:bidi="fa-IR"/>
+              </w:rPr>
+            </w:pPr>
+            <w:r>
+              <w:rPr>
+                <w:rFonts w:cs="B Nazanin" w:hint="cs"/>
+                <w:sz w:val="24"/>
+                <w:szCs w:val="24"/>
+                <w:rtl/>
+                <w:lang w:bidi="fa-IR"/>
+              </w:rPr>
+              <w:t xml:space="preserve">پیاده سازی زیر فرآیند مدیریت تقاضا </w:t>
+            </w:r>
+            <w:r>
+              <w:rPr>
+                <w:rFonts w:cs="B Nazanin"/>
+                <w:sz w:val="24"/>
+                <w:szCs w:val="24"/>
+                <w:lang w:bidi="fa-IR"/>
+              </w:rPr>
+              <w:t>Demand Management</w:t>
+            </w:r>
           </w:p>
         </w:tc>
         <w:tc>
@@ -20181,6 +20661,15 @@
                 <w:lang w:bidi="fa-IR"/>
               </w:rPr>
             </w:pPr>
+            <w:r>
+              <w:rPr>
+                <w:rFonts w:cs="B Nazanin"/>
+                <w:sz w:val="24"/>
+                <w:szCs w:val="24"/>
+                <w:lang w:bidi="fa-IR"/>
+              </w:rPr>
+              <w:t>80</w:t>
+            </w:r>
           </w:p>
         </w:tc>
       </w:tr>
@@ -20221,10 +20710,28 @@
                 <w:rFonts w:cs="B Nazanin"/>
                 <w:sz w:val="24"/>
                 <w:szCs w:val="24"/>
-                <w:rtl/>
-                <w:lang w:bidi="fa-IR"/>
-              </w:rPr>
-            </w:pPr>
+                <w:lang w:bidi="fa-IR"/>
+              </w:rPr>
+            </w:pPr>
+            <w:r>
+              <w:rPr>
+                <w:rFonts w:cs="B Nazanin" w:hint="cs"/>
+                <w:sz w:val="24"/>
+                <w:szCs w:val="24"/>
+                <w:rtl/>
+                <w:lang w:bidi="fa-IR"/>
+              </w:rPr>
+              <w:t xml:space="preserve">پیاده سازی نهایی فرآیند </w:t>
+            </w:r>
+            <w:r>
+              <w:rPr>
+                <w:rFonts w:cs="B Nazanin"/>
+                <w:sz w:val="24"/>
+                <w:szCs w:val="24"/>
+                <w:lang w:bidi="fa-IR"/>
+              </w:rPr>
+              <w:t xml:space="preserve"> Material Requirements </w:t>
+            </w:r>
           </w:p>
         </w:tc>
         <w:tc>
@@ -20241,6 +20748,15 @@
                 <w:lang w:bidi="fa-IR"/>
               </w:rPr>
             </w:pPr>
+            <w:r>
+              <w:rPr>
+                <w:rFonts w:cs="B Nazanin"/>
+                <w:sz w:val="24"/>
+                <w:szCs w:val="24"/>
+                <w:lang w:bidi="fa-IR"/>
+              </w:rPr>
+              <w:t>100</w:t>
+            </w:r>
           </w:p>
         </w:tc>
       </w:tr>
@@ -20259,15 +20775,6 @@
                 <w:lang w:bidi="fa-IR"/>
               </w:rPr>
             </w:pPr>
-            <w:r>
-              <w:rPr>
-                <w:rFonts w:cs="B Nazanin"/>
-                <w:sz w:val="24"/>
-                <w:szCs w:val="24"/>
-                <w:lang w:bidi="fa-IR"/>
-              </w:rPr>
-              <w:t>11</w:t>
-            </w:r>
           </w:p>
         </w:tc>
         <w:tc>
@@ -20278,13 +20785,22 @@
             <w:pPr>
               <w:bidi/>
               <w:rPr>
-                <w:rFonts w:cs="B Nazanin"/>
-                <w:sz w:val="24"/>
-                <w:szCs w:val="24"/>
-                <w:rtl/>
-                <w:lang w:bidi="fa-IR"/>
-              </w:rPr>
-            </w:pPr>
+                <w:rFonts w:cs="B Nazanin" w:hint="cs"/>
+                <w:sz w:val="24"/>
+                <w:szCs w:val="24"/>
+                <w:rtl/>
+                <w:lang w:bidi="fa-IR"/>
+              </w:rPr>
+            </w:pPr>
+            <w:r>
+              <w:rPr>
+                <w:rFonts w:cs="B Nazanin"/>
+                <w:sz w:val="24"/>
+                <w:szCs w:val="24"/>
+                <w:lang w:bidi="fa-IR"/>
+              </w:rPr>
+              <w:t xml:space="preserve">Testing In Production Environment </w:t>
+            </w:r>
           </w:p>
         </w:tc>
         <w:tc>
@@ -20301,72 +20817,21 @@
                 <w:lang w:bidi="fa-IR"/>
               </w:rPr>
             </w:pPr>
+            <w:r>
+              <w:rPr>
+                <w:rFonts w:cs="B Nazanin"/>
+                <w:sz w:val="24"/>
+                <w:szCs w:val="24"/>
+                <w:lang w:bidi="fa-IR"/>
+              </w:rPr>
+              <w:t>180</w:t>
+            </w:r>
           </w:p>
         </w:tc>
       </w:tr>
       <w:tr>
         <w:tc>
           <w:tcPr>
-            <w:tcW w:w="678" w:type="dxa"/>
-          </w:tcPr>
-          <w:p>
-            <w:pPr>
-              <w:bidi/>
-              <w:rPr>
-                <w:rFonts w:cs="B Nazanin"/>
-                <w:sz w:val="24"/>
-                <w:szCs w:val="24"/>
-                <w:lang w:bidi="fa-IR"/>
-              </w:rPr>
-            </w:pPr>
-            <w:r>
-              <w:rPr>
-                <w:rFonts w:cs="B Nazanin"/>
-                <w:sz w:val="24"/>
-                <w:szCs w:val="24"/>
-                <w:lang w:bidi="fa-IR"/>
-              </w:rPr>
-              <w:t>12</w:t>
-            </w:r>
-          </w:p>
-        </w:tc>
-        <w:tc>
-          <w:tcPr>
-            <w:tcW w:w="7142" w:type="dxa"/>
-          </w:tcPr>
-          <w:p>
-            <w:pPr>
-              <w:bidi/>
-              <w:rPr>
-                <w:rFonts w:cs="B Nazanin"/>
-                <w:sz w:val="24"/>
-                <w:szCs w:val="24"/>
-                <w:rtl/>
-                <w:lang w:bidi="fa-IR"/>
-              </w:rPr>
-            </w:pPr>
-          </w:p>
-        </w:tc>
-        <w:tc>
-          <w:tcPr>
-            <w:tcW w:w="1530" w:type="dxa"/>
-          </w:tcPr>
-          <w:p>
-            <w:pPr>
-              <w:bidi/>
-              <w:rPr>
-                <w:rFonts w:cs="B Nazanin"/>
-                <w:sz w:val="24"/>
-                <w:szCs w:val="24"/>
-                <w:lang w:bidi="fa-IR"/>
-              </w:rPr>
-            </w:pPr>
-          </w:p>
-        </w:tc>
-      </w:tr>
-      <w:tr>
-        <w:tc>
-          <w:tcPr>
             <w:tcW w:w="9350" w:type="dxa"/>
             <w:gridSpan w:val="3"/>
           </w:tcPr>
@@ -20389,7 +20854,7 @@
                 <w:szCs w:val="24"/>
                 <w:lang w:bidi="fa-IR"/>
               </w:rPr>
-              <w:t xml:space="preserve">Total : </w:t>
+              <w:t>Total : 570 + 180 = 750</w:t>
             </w:r>
           </w:p>
         </w:tc>
@@ -20403,7 +20868,6 @@
           <w:rFonts w:cs="B Nazanin"/>
           <w:sz w:val="28"/>
           <w:szCs w:val="28"/>
-          <w:rtl/>
           <w:lang w:bidi="fa-IR"/>
         </w:rPr>
       </w:pPr>
@@ -20416,10 +20880,56 @@
           <w:rFonts w:cs="B Nazanin"/>
           <w:sz w:val="28"/>
           <w:szCs w:val="28"/>
-          <w:rtl/>
-          <w:lang w:bidi="fa-IR"/>
-        </w:rPr>
-      </w:pPr>
+          <w:lang w:bidi="fa-IR"/>
+        </w:rPr>
+      </w:pPr>
+      <w:r>
+        <w:rPr>
+          <w:rFonts w:cs="B Nazanin" w:hint="cs"/>
+          <w:b/>
+          <w:bCs/>
+          <w:sz w:val="32"/>
+          <w:szCs w:val="32"/>
+          <w:rtl/>
+          <w:lang w:bidi="fa-IR"/>
+        </w:rPr>
+        <w:t xml:space="preserve"> 8 </w:t>
+      </w:r>
+      <w:r>
+        <w:rPr>
+          <w:rFonts w:ascii="Times New Roman" w:hAnsi="Times New Roman" w:cs="Times New Roman" w:hint="cs"/>
+          <w:b/>
+          <w:bCs/>
+          <w:sz w:val="32"/>
+          <w:szCs w:val="32"/>
+          <w:rtl/>
+          <w:lang w:bidi="fa-IR"/>
+        </w:rPr>
+        <w:t>–</w:t>
+      </w:r>
+      <w:r>
+        <w:rPr>
+          <w:rFonts w:cs="B Nazanin" w:hint="cs"/>
+          <w:b/>
+          <w:bCs/>
+          <w:sz w:val="32"/>
+          <w:szCs w:val="32"/>
+          <w:rtl/>
+          <w:lang w:bidi="fa-IR"/>
+        </w:rPr>
+        <w:t xml:space="preserve"> مدیریت تجهیزات</w:t>
+      </w:r>
+      <w:r>
+        <w:rPr>
+          <w:rFonts w:cs="B Nazanin"/>
+          <w:b/>
+          <w:bCs/>
+          <w:sz w:val="32"/>
+          <w:szCs w:val="32"/>
+          <w:lang w:bidi="fa-IR"/>
+        </w:rPr>
+        <w:t xml:space="preserve"> EAM </w:t>
+      </w:r>
     </w:p>
     <w:p>
       <w:pPr>
@@ -20427,6 +20937,2033 @@
         <w:jc w:val="lowKashida"/>
         <w:rPr>
           <w:rFonts w:cs="B Nazanin"/>
+          <w:sz w:val="28"/>
+          <w:szCs w:val="28"/>
+          <w:rtl/>
+          <w:lang w:bidi="fa-IR"/>
+        </w:rPr>
+      </w:pPr>
+      <w:r>
+        <w:rPr>
+          <w:rFonts w:cs="B Nazanin" w:hint="cs"/>
+          <w:sz w:val="28"/>
+          <w:szCs w:val="28"/>
+          <w:rtl/>
+          <w:lang w:bidi="fa-IR"/>
+        </w:rPr>
+        <w:t>تحهیزات در هر سازمانُ یکی از اصلی ترین ساختار های تولید به شمار می روند.اهمیت این عناصر تولیدی وقتی بیشتر نمایان می شود که بذانیم در اکثر موارد بدون کارکرد درست ان ها تولید امکان پذیر نمی باشد. فلذا مدیریت درست تعمیرات و نگه داری ان ها در هز سازمانُ اهمیت بسزایی دارد.</w:t>
+      </w:r>
+    </w:p>
+    <w:p>
+      <w:pPr>
+        <w:bidi/>
+        <w:jc w:val="lowKashida"/>
+        <w:rPr>
+          <w:rFonts w:cs="B Nazanin"/>
+          <w:sz w:val="28"/>
+          <w:szCs w:val="28"/>
+          <w:rtl/>
+          <w:lang w:bidi="fa-IR"/>
+        </w:rPr>
+      </w:pPr>
+      <w:r>
+        <w:rPr>
+          <w:rFonts w:cs="B Nazanin" w:hint="cs"/>
+          <w:sz w:val="28"/>
+          <w:szCs w:val="28"/>
+          <w:rtl/>
+          <w:lang w:bidi="fa-IR"/>
+        </w:rPr>
+        <w:t xml:space="preserve">سیستم نرم افزاری مورد استفاده برای نگهداری و تعمیر بایستی قادر باشد تا همه مراحل حیات هر تجهیز را ثبت و نگه داری نماید. فرایند های خرید ُ نصب و راه انداریُ تعمیرات دوره ای و تعمیرات لحظه ای مهم ترین رویداد های مربوط به یک تجهیز هستند که بایستی راهکارهایی برای مدیریت درست و موثر ان ها انتخاب شده و بکار گرفته شود. </w:t>
+      </w:r>
+    </w:p>
+    <w:p>
+      <w:pPr>
+        <w:bidi/>
+        <w:jc w:val="lowKashida"/>
+        <w:rPr>
+          <w:rFonts w:cs="B Nazanin" w:hint="cs"/>
+          <w:sz w:val="28"/>
+          <w:szCs w:val="28"/>
+          <w:rtl/>
+          <w:lang w:bidi="fa-IR"/>
+        </w:rPr>
+      </w:pPr>
+      <w:r>
+        <w:rPr>
+          <w:rFonts w:cs="B Nazanin" w:hint="cs"/>
+          <w:sz w:val="28"/>
+          <w:szCs w:val="28"/>
+          <w:rtl/>
+          <w:lang w:bidi="fa-IR"/>
+        </w:rPr>
+        <w:t>چرخه عمومی نصب و راه اندازی هر تجهیز به صورت زیر است :</w:t>
+      </w:r>
+    </w:p>
+    <w:p>
+      <w:pPr>
+        <w:pStyle w:val="ListParagraph"/>
+        <w:numPr>
+          <w:ilvl w:val="0"/>
+          <w:numId w:val="19"/>
+        </w:numPr>
+        <w:bidi/>
+        <w:jc w:val="lowKashida"/>
+        <w:rPr>
+          <w:rFonts w:cs="B Nazanin"/>
+          <w:sz w:val="28"/>
+          <w:szCs w:val="28"/>
+          <w:lang w:bidi="fa-IR"/>
+        </w:rPr>
+      </w:pPr>
+      <w:r>
+        <w:rPr>
+          <w:rFonts w:cs="B Nazanin" w:hint="cs"/>
+          <w:sz w:val="28"/>
+          <w:szCs w:val="28"/>
+          <w:rtl/>
+          <w:lang w:bidi="fa-IR"/>
+        </w:rPr>
+        <w:t>بررسی و تسخیص درست مشکل در فرآیند مرتبط با تحهیز در سازمان</w:t>
+      </w:r>
+    </w:p>
+    <w:p>
+      <w:pPr>
+        <w:pStyle w:val="ListParagraph"/>
+        <w:numPr>
+          <w:ilvl w:val="0"/>
+          <w:numId w:val="19"/>
+        </w:numPr>
+        <w:bidi/>
+        <w:jc w:val="lowKashida"/>
+        <w:rPr>
+          <w:rFonts w:cs="B Nazanin" w:hint="cs"/>
+          <w:sz w:val="28"/>
+          <w:szCs w:val="28"/>
+          <w:lang w:bidi="fa-IR"/>
+        </w:rPr>
+      </w:pPr>
+      <w:r>
+        <w:rPr>
+          <w:rFonts w:cs="B Nazanin" w:hint="cs"/>
+          <w:sz w:val="28"/>
+          <w:szCs w:val="28"/>
+          <w:rtl/>
+          <w:lang w:bidi="fa-IR"/>
+        </w:rPr>
+        <w:t>جست و جو و ایجاد یک بانک اطلاعاتی کوچک از تج</w:t>
+      </w:r>
+      <w:r>
+        <w:rPr>
+          <w:rFonts w:cs="B Nazanin" w:hint="cs"/>
+          <w:sz w:val="28"/>
+          <w:szCs w:val="28"/>
+          <w:rtl/>
+          <w:lang w:bidi="fa-IR"/>
+        </w:rPr>
+        <w:t xml:space="preserve">هیزات متفاوت </w:t>
+      </w:r>
+      <w:r>
+        <w:rPr>
+          <w:rFonts w:cs="B Nazanin" w:hint="cs"/>
+          <w:sz w:val="28"/>
+          <w:szCs w:val="28"/>
+          <w:rtl/>
+          <w:lang w:bidi="fa-IR"/>
+        </w:rPr>
+        <w:t>مرتبط با موضوع</w:t>
+      </w:r>
+    </w:p>
+    <w:p>
+      <w:pPr>
+        <w:pStyle w:val="ListParagraph"/>
+        <w:numPr>
+          <w:ilvl w:val="0"/>
+          <w:numId w:val="19"/>
+        </w:numPr>
+        <w:bidi/>
+        <w:jc w:val="lowKashida"/>
+        <w:rPr>
+          <w:rFonts w:cs="B Nazanin" w:hint="cs"/>
+          <w:sz w:val="28"/>
+          <w:szCs w:val="28"/>
+          <w:lang w:bidi="fa-IR"/>
+        </w:rPr>
+      </w:pPr>
+      <w:r>
+        <w:rPr>
+          <w:rFonts w:cs="B Nazanin" w:hint="cs"/>
+          <w:sz w:val="28"/>
+          <w:szCs w:val="28"/>
+          <w:rtl/>
+          <w:lang w:bidi="fa-IR"/>
+        </w:rPr>
+        <w:t xml:space="preserve">انتخاب تجهیز مناسب </w:t>
+      </w:r>
+    </w:p>
+    <w:p>
+      <w:pPr>
+        <w:pStyle w:val="ListParagraph"/>
+        <w:numPr>
+          <w:ilvl w:val="0"/>
+          <w:numId w:val="19"/>
+        </w:numPr>
+        <w:bidi/>
+        <w:jc w:val="lowKashida"/>
+        <w:rPr>
+          <w:rFonts w:cs="B Nazanin" w:hint="cs"/>
+          <w:sz w:val="28"/>
+          <w:szCs w:val="28"/>
+          <w:lang w:bidi="fa-IR"/>
+        </w:rPr>
+      </w:pPr>
+      <w:r>
+        <w:rPr>
+          <w:rFonts w:cs="B Nazanin" w:hint="cs"/>
+          <w:sz w:val="28"/>
+          <w:szCs w:val="28"/>
+          <w:rtl/>
+          <w:lang w:bidi="fa-IR"/>
+        </w:rPr>
+        <w:lastRenderedPageBreak/>
+        <w:t>نصب و راه اندازی تجهیز در سازمان که بایستی به همراه ثبت اطلاعات نصب و راه اندازی در سیستم همراه باشد</w:t>
+      </w:r>
+    </w:p>
+    <w:p>
+      <w:pPr>
+        <w:pStyle w:val="ListParagraph"/>
+        <w:numPr>
+          <w:ilvl w:val="0"/>
+          <w:numId w:val="19"/>
+        </w:numPr>
+        <w:bidi/>
+        <w:jc w:val="lowKashida"/>
+        <w:rPr>
+          <w:rFonts w:cs="B Nazanin" w:hint="cs"/>
+          <w:sz w:val="28"/>
+          <w:szCs w:val="28"/>
+          <w:lang w:bidi="fa-IR"/>
+        </w:rPr>
+      </w:pPr>
+      <w:r>
+        <w:rPr>
+          <w:rFonts w:cs="B Nazanin" w:hint="cs"/>
+          <w:sz w:val="28"/>
+          <w:szCs w:val="28"/>
+          <w:rtl/>
+          <w:lang w:bidi="fa-IR"/>
+        </w:rPr>
+        <w:t xml:space="preserve">تعریف ماژول های اصلی تحهیز نصب شده در سیستم و اشنایی با قعات یدکی آن تحهیز و ثبت و نگه داری ان ها در سیستم </w:t>
+      </w:r>
+    </w:p>
+    <w:p>
+      <w:pPr>
+        <w:pStyle w:val="ListParagraph"/>
+        <w:numPr>
+          <w:ilvl w:val="0"/>
+          <w:numId w:val="19"/>
+        </w:numPr>
+        <w:bidi/>
+        <w:jc w:val="lowKashida"/>
+        <w:rPr>
+          <w:rFonts w:cs="B Nazanin" w:hint="cs"/>
+          <w:sz w:val="28"/>
+          <w:szCs w:val="28"/>
+          <w:lang w:bidi="fa-IR"/>
+        </w:rPr>
+      </w:pPr>
+      <w:r>
+        <w:rPr>
+          <w:rFonts w:cs="B Nazanin" w:hint="cs"/>
+          <w:sz w:val="28"/>
+          <w:szCs w:val="28"/>
+          <w:rtl/>
+          <w:lang w:bidi="fa-IR"/>
+        </w:rPr>
+        <w:t xml:space="preserve">آشنایی با خدمات پس از فروش تجهیز و شرکت یا شرکت های تعمیراتی ان </w:t>
+      </w:r>
+    </w:p>
+    <w:p>
+      <w:pPr>
+        <w:pStyle w:val="ListParagraph"/>
+        <w:numPr>
+          <w:ilvl w:val="0"/>
+          <w:numId w:val="19"/>
+        </w:numPr>
+        <w:bidi/>
+        <w:jc w:val="lowKashida"/>
+        <w:rPr>
+          <w:rFonts w:cs="B Nazanin" w:hint="cs"/>
+          <w:sz w:val="28"/>
+          <w:szCs w:val="28"/>
+          <w:lang w:bidi="fa-IR"/>
+        </w:rPr>
+      </w:pPr>
+      <w:r>
+        <w:rPr>
+          <w:rFonts w:cs="B Nazanin" w:hint="cs"/>
+          <w:sz w:val="28"/>
+          <w:szCs w:val="28"/>
+          <w:rtl/>
+          <w:lang w:bidi="fa-IR"/>
+        </w:rPr>
+        <w:t>ایحاد یک چرخه نگه داری مدت دار برای نگه داری و انجام بروزرسانی های دوره ای برای تجهیز</w:t>
+      </w:r>
+    </w:p>
+    <w:p>
+      <w:pPr>
+        <w:pStyle w:val="ListParagraph"/>
+        <w:numPr>
+          <w:ilvl w:val="0"/>
+          <w:numId w:val="19"/>
+        </w:numPr>
+        <w:bidi/>
+        <w:jc w:val="lowKashida"/>
+        <w:rPr>
+          <w:rFonts w:cs="B Nazanin"/>
+          <w:sz w:val="28"/>
+          <w:szCs w:val="28"/>
+          <w:lang w:bidi="fa-IR"/>
+        </w:rPr>
+      </w:pPr>
+      <w:r>
+        <w:rPr>
+          <w:rFonts w:cs="B Nazanin" w:hint="cs"/>
+          <w:sz w:val="28"/>
+          <w:szCs w:val="28"/>
+          <w:rtl/>
+          <w:lang w:bidi="fa-IR"/>
+        </w:rPr>
+        <w:t>....</w:t>
+      </w:r>
+    </w:p>
+    <w:p>
+      <w:pPr>
+        <w:bidi/>
+        <w:jc w:val="lowKashida"/>
+        <w:rPr>
+          <w:rFonts w:cs="B Nazanin" w:hint="cs"/>
+          <w:sz w:val="28"/>
+          <w:szCs w:val="28"/>
+          <w:lang w:bidi="fa-IR"/>
+        </w:rPr>
+      </w:pPr>
+      <w:r>
+        <w:rPr>
+          <w:rFonts w:cs="B Nazanin" w:hint="cs"/>
+          <w:sz w:val="28"/>
+          <w:szCs w:val="28"/>
+          <w:rtl/>
+          <w:lang w:bidi="fa-IR"/>
+        </w:rPr>
+        <w:t>برآورد کلی اولیه از ماژول مزبور به صورت زیر است :</w:t>
+      </w:r>
+    </w:p>
+    <w:tbl>
+      <w:tblPr>
+        <w:tblStyle w:val="TableGrid"/>
+        <w:bidiVisual/>
+        <w:tblW w:w="0" w:type="auto"/>
+        <w:tblLook w:val="04A0" w:firstRow="1" w:lastRow="0" w:firstColumn="1" w:lastColumn="0" w:noHBand="0" w:noVBand="1"/>
+      </w:tblPr>
+      <w:tblGrid>
+        <w:gridCol w:w="678"/>
+        <w:gridCol w:w="7142"/>
+        <w:gridCol w:w="1530"/>
+      </w:tblGrid>
+      <w:tr>
+        <w:tc>
+          <w:tcPr>
+            <w:tcW w:w="678" w:type="dxa"/>
+          </w:tcPr>
+          <w:p>
+            <w:pPr>
+              <w:bidi/>
+              <w:rPr>
+                <w:rFonts w:cs="B Nazanin"/>
+                <w:sz w:val="28"/>
+                <w:szCs w:val="28"/>
+                <w:rtl/>
+                <w:lang w:bidi="fa-IR"/>
+              </w:rPr>
+            </w:pPr>
+            <w:r>
+              <w:rPr>
+                <w:rFonts w:cs="B Nazanin" w:hint="cs"/>
+                <w:sz w:val="28"/>
+                <w:szCs w:val="28"/>
+                <w:rtl/>
+                <w:lang w:bidi="fa-IR"/>
+              </w:rPr>
+              <w:t>ردیف</w:t>
+            </w:r>
+          </w:p>
+        </w:tc>
+        <w:tc>
+          <w:tcPr>
+            <w:tcW w:w="7142" w:type="dxa"/>
+          </w:tcPr>
+          <w:p>
+            <w:pPr>
+              <w:bidi/>
+              <w:rPr>
+                <w:rFonts w:cs="B Nazanin"/>
+                <w:sz w:val="28"/>
+                <w:szCs w:val="28"/>
+                <w:rtl/>
+                <w:lang w:bidi="fa-IR"/>
+              </w:rPr>
+            </w:pPr>
+            <w:r>
+              <w:rPr>
+                <w:rFonts w:cs="B Nazanin" w:hint="cs"/>
+                <w:sz w:val="28"/>
+                <w:szCs w:val="28"/>
+                <w:rtl/>
+                <w:lang w:bidi="fa-IR"/>
+              </w:rPr>
+              <w:t>عنوان</w:t>
+            </w:r>
+          </w:p>
+        </w:tc>
+        <w:tc>
+          <w:tcPr>
+            <w:tcW w:w="1530" w:type="dxa"/>
+          </w:tcPr>
+          <w:p>
+            <w:pPr>
+              <w:bidi/>
+              <w:rPr>
+                <w:rFonts w:cs="B Nazanin"/>
+                <w:sz w:val="28"/>
+                <w:szCs w:val="28"/>
+                <w:rtl/>
+                <w:lang w:bidi="fa-IR"/>
+              </w:rPr>
+            </w:pPr>
+            <w:r>
+              <w:rPr>
+                <w:rFonts w:cs="B Nazanin" w:hint="cs"/>
+                <w:sz w:val="28"/>
+                <w:szCs w:val="28"/>
+                <w:rtl/>
+                <w:lang w:bidi="fa-IR"/>
+              </w:rPr>
+              <w:t>زمان ( ساعت )</w:t>
+            </w:r>
+          </w:p>
+        </w:tc>
+      </w:tr>
+      <w:tr>
+        <w:tc>
+          <w:tcPr>
+            <w:tcW w:w="678" w:type="dxa"/>
+          </w:tcPr>
+          <w:p>
+            <w:pPr>
+              <w:bidi/>
+              <w:rPr>
+                <w:rFonts w:cs="B Nazanin"/>
+                <w:sz w:val="24"/>
+                <w:szCs w:val="24"/>
+                <w:rtl/>
+                <w:lang w:bidi="fa-IR"/>
+              </w:rPr>
+            </w:pPr>
+            <w:r>
+              <w:rPr>
+                <w:rFonts w:cs="B Nazanin" w:hint="cs"/>
+                <w:sz w:val="24"/>
+                <w:szCs w:val="24"/>
+                <w:rtl/>
+                <w:lang w:bidi="fa-IR"/>
+              </w:rPr>
+              <w:t>1</w:t>
+            </w:r>
+          </w:p>
+        </w:tc>
+        <w:tc>
+          <w:tcPr>
+            <w:tcW w:w="7142" w:type="dxa"/>
+          </w:tcPr>
+          <w:p>
+            <w:pPr>
+              <w:bidi/>
+              <w:rPr>
+                <w:rFonts w:cs="B Nazanin"/>
+                <w:sz w:val="24"/>
+                <w:szCs w:val="24"/>
+                <w:lang w:bidi="fa-IR"/>
+              </w:rPr>
+            </w:pPr>
+            <w:r>
+              <w:rPr>
+                <w:rFonts w:cs="B Nazanin" w:hint="cs"/>
+                <w:sz w:val="24"/>
+                <w:szCs w:val="24"/>
+                <w:rtl/>
+                <w:lang w:bidi="fa-IR"/>
+              </w:rPr>
+              <w:t>پیاده سازی</w:t>
+            </w:r>
+            <w:r>
+              <w:rPr>
+                <w:rFonts w:cs="B Nazanin" w:hint="cs"/>
+                <w:sz w:val="24"/>
+                <w:szCs w:val="24"/>
+                <w:rtl/>
+                <w:lang w:bidi="fa-IR"/>
+              </w:rPr>
+              <w:t xml:space="preserve"> </w:t>
+            </w:r>
+            <w:r>
+              <w:rPr>
+                <w:rFonts w:cs="B Nazanin"/>
+                <w:sz w:val="24"/>
+                <w:szCs w:val="24"/>
+                <w:lang w:bidi="fa-IR"/>
+              </w:rPr>
+              <w:t>Asset Installation</w:t>
+            </w:r>
+          </w:p>
+        </w:tc>
+        <w:tc>
+          <w:tcPr>
+            <w:tcW w:w="1530" w:type="dxa"/>
+          </w:tcPr>
+          <w:p>
+            <w:pPr>
+              <w:bidi/>
+              <w:rPr>
+                <w:rFonts w:cs="B Nazanin"/>
+                <w:sz w:val="24"/>
+                <w:szCs w:val="24"/>
+                <w:rtl/>
+                <w:lang w:bidi="fa-IR"/>
+              </w:rPr>
+            </w:pPr>
+            <w:r>
+              <w:rPr>
+                <w:rFonts w:cs="B Nazanin"/>
+                <w:sz w:val="24"/>
+                <w:szCs w:val="24"/>
+                <w:lang w:bidi="fa-IR"/>
+              </w:rPr>
+              <w:t>100</w:t>
+            </w:r>
+          </w:p>
+        </w:tc>
+      </w:tr>
+      <w:tr>
+        <w:tc>
+          <w:tcPr>
+            <w:tcW w:w="678" w:type="dxa"/>
+          </w:tcPr>
+          <w:p>
+            <w:pPr>
+              <w:bidi/>
+              <w:rPr>
+                <w:rFonts w:cs="B Nazanin"/>
+                <w:sz w:val="24"/>
+                <w:szCs w:val="24"/>
+                <w:rtl/>
+                <w:lang w:bidi="fa-IR"/>
+              </w:rPr>
+            </w:pPr>
+            <w:r>
+              <w:rPr>
+                <w:rFonts w:cs="B Nazanin" w:hint="cs"/>
+                <w:sz w:val="24"/>
+                <w:szCs w:val="24"/>
+                <w:rtl/>
+                <w:lang w:bidi="fa-IR"/>
+              </w:rPr>
+              <w:t>2</w:t>
+            </w:r>
+          </w:p>
+        </w:tc>
+        <w:tc>
+          <w:tcPr>
+            <w:tcW w:w="7142" w:type="dxa"/>
+          </w:tcPr>
+          <w:p>
+            <w:pPr>
+              <w:bidi/>
+              <w:rPr>
+                <w:rFonts w:cs="B Nazanin"/>
+                <w:sz w:val="24"/>
+                <w:szCs w:val="24"/>
+                <w:lang w:bidi="fa-IR"/>
+              </w:rPr>
+            </w:pPr>
+            <w:r>
+              <w:rPr>
+                <w:rFonts w:cs="B Nazanin" w:hint="cs"/>
+                <w:sz w:val="24"/>
+                <w:szCs w:val="24"/>
+                <w:rtl/>
+                <w:lang w:bidi="fa-IR"/>
+              </w:rPr>
+              <w:t xml:space="preserve">پیاده سازی </w:t>
+            </w:r>
+            <w:r>
+              <w:rPr>
+                <w:rFonts w:cs="B Nazanin"/>
+                <w:sz w:val="24"/>
+                <w:szCs w:val="24"/>
+                <w:lang w:bidi="fa-IR"/>
+              </w:rPr>
+              <w:t>Asset tracking</w:t>
+            </w:r>
+          </w:p>
+        </w:tc>
+        <w:tc>
+          <w:tcPr>
+            <w:tcW w:w="1530" w:type="dxa"/>
+          </w:tcPr>
+          <w:p>
+            <w:pPr>
+              <w:bidi/>
+              <w:rPr>
+                <w:rFonts w:cs="B Nazanin"/>
+                <w:sz w:val="24"/>
+                <w:szCs w:val="24"/>
+                <w:rtl/>
+                <w:lang w:bidi="fa-IR"/>
+              </w:rPr>
+            </w:pPr>
+            <w:r>
+              <w:rPr>
+                <w:rFonts w:cs="B Nazanin"/>
+                <w:sz w:val="24"/>
+                <w:szCs w:val="24"/>
+                <w:lang w:bidi="fa-IR"/>
+              </w:rPr>
+              <w:t>100</w:t>
+            </w:r>
+          </w:p>
+        </w:tc>
+      </w:tr>
+      <w:tr>
+        <w:tc>
+          <w:tcPr>
+            <w:tcW w:w="678" w:type="dxa"/>
+          </w:tcPr>
+          <w:p>
+            <w:pPr>
+              <w:bidi/>
+              <w:rPr>
+                <w:rFonts w:cs="B Nazanin"/>
+                <w:sz w:val="24"/>
+                <w:szCs w:val="24"/>
+                <w:rtl/>
+                <w:lang w:bidi="fa-IR"/>
+              </w:rPr>
+            </w:pPr>
+            <w:r>
+              <w:rPr>
+                <w:rFonts w:cs="B Nazanin" w:hint="cs"/>
+                <w:sz w:val="24"/>
+                <w:szCs w:val="24"/>
+                <w:rtl/>
+                <w:lang w:bidi="fa-IR"/>
+              </w:rPr>
+              <w:t>3</w:t>
+            </w:r>
+          </w:p>
+        </w:tc>
+        <w:tc>
+          <w:tcPr>
+            <w:tcW w:w="7142" w:type="dxa"/>
+          </w:tcPr>
+          <w:p>
+            <w:pPr>
+              <w:bidi/>
+              <w:rPr>
+                <w:rFonts w:cs="B Nazanin"/>
+                <w:sz w:val="24"/>
+                <w:szCs w:val="24"/>
+                <w:lang w:bidi="fa-IR"/>
+              </w:rPr>
+            </w:pPr>
+            <w:r>
+              <w:rPr>
+                <w:rFonts w:cs="B Nazanin" w:hint="cs"/>
+                <w:sz w:val="24"/>
+                <w:szCs w:val="24"/>
+                <w:rtl/>
+                <w:lang w:bidi="fa-IR"/>
+              </w:rPr>
+              <w:t xml:space="preserve">پیاده سازی </w:t>
+            </w:r>
+            <w:r>
+              <w:rPr>
+                <w:rFonts w:cs="B Nazanin"/>
+                <w:sz w:val="24"/>
+                <w:szCs w:val="24"/>
+                <w:lang w:bidi="fa-IR"/>
+              </w:rPr>
+              <w:t>Maintenance operations</w:t>
+            </w:r>
+          </w:p>
+        </w:tc>
+        <w:tc>
+          <w:tcPr>
+            <w:tcW w:w="1530" w:type="dxa"/>
+          </w:tcPr>
+          <w:p>
+            <w:pPr>
+              <w:bidi/>
+              <w:rPr>
+                <w:rFonts w:cs="B Nazanin"/>
+                <w:sz w:val="24"/>
+                <w:szCs w:val="24"/>
+                <w:rtl/>
+                <w:lang w:bidi="fa-IR"/>
+              </w:rPr>
+            </w:pPr>
+            <w:r>
+              <w:rPr>
+                <w:rFonts w:cs="B Nazanin"/>
+                <w:sz w:val="24"/>
+                <w:szCs w:val="24"/>
+                <w:lang w:bidi="fa-IR"/>
+              </w:rPr>
+              <w:t>120</w:t>
+            </w:r>
+          </w:p>
+        </w:tc>
+      </w:tr>
+      <w:tr>
+        <w:tc>
+          <w:tcPr>
+            <w:tcW w:w="678" w:type="dxa"/>
+          </w:tcPr>
+          <w:p>
+            <w:pPr>
+              <w:bidi/>
+              <w:rPr>
+                <w:rFonts w:cs="B Nazanin"/>
+                <w:sz w:val="24"/>
+                <w:szCs w:val="24"/>
+                <w:rtl/>
+                <w:lang w:bidi="fa-IR"/>
+              </w:rPr>
+            </w:pPr>
+            <w:r>
+              <w:rPr>
+                <w:rFonts w:cs="B Nazanin" w:hint="cs"/>
+                <w:sz w:val="24"/>
+                <w:szCs w:val="24"/>
+                <w:rtl/>
+                <w:lang w:bidi="fa-IR"/>
+              </w:rPr>
+              <w:t>4</w:t>
+            </w:r>
+          </w:p>
+        </w:tc>
+        <w:tc>
+          <w:tcPr>
+            <w:tcW w:w="7142" w:type="dxa"/>
+          </w:tcPr>
+          <w:p>
+            <w:pPr>
+              <w:bidi/>
+              <w:rPr>
+                <w:rFonts w:cs="Sakkal Majalla"/>
+                <w:sz w:val="24"/>
+                <w:szCs w:val="24"/>
+                <w:lang w:bidi="fa-IR"/>
+              </w:rPr>
+            </w:pPr>
+            <w:r>
+              <w:rPr>
+                <w:rFonts w:cs="B Nazanin" w:hint="cs"/>
+                <w:sz w:val="24"/>
+                <w:szCs w:val="24"/>
+                <w:rtl/>
+                <w:lang w:bidi="fa-IR"/>
+              </w:rPr>
+              <w:t xml:space="preserve">پیاده سازی </w:t>
+            </w:r>
+            <w:r>
+              <w:rPr>
+                <w:rFonts w:cs="B Nazanin"/>
+                <w:sz w:val="24"/>
+                <w:szCs w:val="24"/>
+                <w:lang w:bidi="fa-IR"/>
+              </w:rPr>
+              <w:t>Asset performance</w:t>
+            </w:r>
+          </w:p>
+        </w:tc>
+        <w:tc>
+          <w:tcPr>
+            <w:tcW w:w="1530" w:type="dxa"/>
+          </w:tcPr>
+          <w:p>
+            <w:pPr>
+              <w:bidi/>
+              <w:rPr>
+                <w:rFonts w:cs="B Nazanin"/>
+                <w:sz w:val="24"/>
+                <w:szCs w:val="24"/>
+                <w:rtl/>
+                <w:lang w:bidi="fa-IR"/>
+              </w:rPr>
+            </w:pPr>
+            <w:r>
+              <w:rPr>
+                <w:rFonts w:cs="B Nazanin"/>
+                <w:sz w:val="24"/>
+                <w:szCs w:val="24"/>
+                <w:lang w:bidi="fa-IR"/>
+              </w:rPr>
+              <w:t>120</w:t>
+            </w:r>
+          </w:p>
+        </w:tc>
+      </w:tr>
+      <w:tr>
+        <w:tc>
+          <w:tcPr>
+            <w:tcW w:w="678" w:type="dxa"/>
+          </w:tcPr>
+          <w:p>
+            <w:pPr>
+              <w:bidi/>
+              <w:rPr>
+                <w:rFonts w:cs="B Nazanin"/>
+                <w:sz w:val="24"/>
+                <w:szCs w:val="24"/>
+                <w:lang w:bidi="fa-IR"/>
+              </w:rPr>
+            </w:pPr>
+          </w:p>
+        </w:tc>
+        <w:tc>
+          <w:tcPr>
+            <w:tcW w:w="7142" w:type="dxa"/>
+          </w:tcPr>
+          <w:p>
+            <w:pPr>
+              <w:bidi/>
+              <w:rPr>
+                <w:rFonts w:cs="B Nazanin" w:hint="cs"/>
+                <w:sz w:val="24"/>
+                <w:szCs w:val="24"/>
+                <w:rtl/>
+                <w:lang w:bidi="fa-IR"/>
+              </w:rPr>
+            </w:pPr>
+            <w:r>
+              <w:rPr>
+                <w:rFonts w:cs="B Nazanin"/>
+                <w:sz w:val="24"/>
+                <w:szCs w:val="24"/>
+                <w:lang w:bidi="fa-IR"/>
+              </w:rPr>
+              <w:t xml:space="preserve">Testing In Production Environment </w:t>
+            </w:r>
+          </w:p>
+        </w:tc>
+        <w:tc>
+          <w:tcPr>
+            <w:tcW w:w="1530" w:type="dxa"/>
+          </w:tcPr>
+          <w:p>
+            <w:pPr>
+              <w:bidi/>
+              <w:rPr>
+                <w:rFonts w:cs="B Nazanin"/>
+                <w:sz w:val="24"/>
+                <w:szCs w:val="24"/>
+                <w:lang w:bidi="fa-IR"/>
+              </w:rPr>
+            </w:pPr>
+            <w:r>
+              <w:rPr>
+                <w:rFonts w:cs="B Nazanin"/>
+                <w:sz w:val="24"/>
+                <w:szCs w:val="24"/>
+                <w:lang w:bidi="fa-IR"/>
+              </w:rPr>
+              <w:t>100</w:t>
+            </w:r>
+          </w:p>
+        </w:tc>
+      </w:tr>
+      <w:tr>
+        <w:tc>
+          <w:tcPr>
+            <w:tcW w:w="9350" w:type="dxa"/>
+            <w:gridSpan w:val="3"/>
+          </w:tcPr>
+          <w:p>
+            <w:pPr>
+              <w:bidi/>
+              <w:jc w:val="center"/>
+              <w:rPr>
+                <w:rFonts w:cs="B Nazanin" w:hint="cs"/>
+                <w:sz w:val="24"/>
+                <w:szCs w:val="24"/>
+                <w:rtl/>
+                <w:lang w:bidi="fa-IR"/>
+              </w:rPr>
+            </w:pPr>
+            <w:r>
+              <w:rPr>
+                <w:rFonts w:cs="B Nazanin"/>
+                <w:sz w:val="24"/>
+                <w:szCs w:val="24"/>
+                <w:lang w:bidi="fa-IR"/>
+              </w:rPr>
+              <w:t xml:space="preserve">Total : </w:t>
+            </w:r>
+            <w:r>
+              <w:rPr>
+                <w:rFonts w:cs="B Nazanin"/>
+                <w:sz w:val="24"/>
+                <w:szCs w:val="24"/>
+                <w:lang w:bidi="fa-IR"/>
+              </w:rPr>
+              <w:t>440 + 100</w:t>
+            </w:r>
+          </w:p>
+        </w:tc>
+      </w:tr>
+    </w:tbl>
+    <w:p>
+      <w:pPr>
+        <w:bidi/>
+        <w:jc w:val="lowKashida"/>
+        <w:rPr>
+          <w:rFonts w:cs="B Nazanin"/>
+          <w:sz w:val="28"/>
+          <w:szCs w:val="28"/>
+          <w:lang w:bidi="fa-IR"/>
+        </w:rPr>
+      </w:pPr>
+    </w:p>
+    <w:p>
+      <w:pPr>
+        <w:bidi/>
+        <w:jc w:val="lowKashida"/>
+        <w:rPr>
+          <w:rFonts w:cs="B Nazanin"/>
+          <w:b/>
+          <w:bCs/>
+          <w:sz w:val="32"/>
+          <w:szCs w:val="32"/>
+          <w:rtl/>
+          <w:lang w:bidi="fa-IR"/>
+        </w:rPr>
+      </w:pPr>
+      <w:r>
+        <w:rPr>
+          <w:rFonts w:cs="B Nazanin" w:hint="cs"/>
+          <w:b/>
+          <w:bCs/>
+          <w:sz w:val="32"/>
+          <w:szCs w:val="32"/>
+          <w:rtl/>
+          <w:lang w:bidi="fa-IR"/>
+        </w:rPr>
+        <w:t xml:space="preserve">9 </w:t>
+      </w:r>
+      <w:r>
+        <w:rPr>
+          <w:rFonts w:ascii="Times New Roman" w:hAnsi="Times New Roman" w:cs="Times New Roman" w:hint="cs"/>
+          <w:b/>
+          <w:bCs/>
+          <w:sz w:val="32"/>
+          <w:szCs w:val="32"/>
+          <w:rtl/>
+          <w:lang w:bidi="fa-IR"/>
+        </w:rPr>
+        <w:t>–</w:t>
+      </w:r>
+      <w:r>
+        <w:rPr>
+          <w:rFonts w:cs="B Nazanin" w:hint="cs"/>
+          <w:b/>
+          <w:bCs/>
+          <w:sz w:val="32"/>
+          <w:szCs w:val="32"/>
+          <w:rtl/>
+          <w:lang w:bidi="fa-IR"/>
+        </w:rPr>
+        <w:t xml:space="preserve"> </w:t>
+      </w:r>
+      <w:r>
+        <w:rPr>
+          <w:rFonts w:cs="B Nazanin"/>
+          <w:b/>
+          <w:bCs/>
+          <w:sz w:val="32"/>
+          <w:szCs w:val="32"/>
+          <w:lang w:bidi="fa-IR"/>
+        </w:rPr>
+        <w:t xml:space="preserve"> </w:t>
+      </w:r>
+      <w:r>
+        <w:rPr>
+          <w:rFonts w:cs="B Nazanin" w:hint="cs"/>
+          <w:b/>
+          <w:bCs/>
+          <w:sz w:val="32"/>
+          <w:szCs w:val="32"/>
+          <w:rtl/>
+          <w:lang w:bidi="fa-IR"/>
+        </w:rPr>
+        <w:t xml:space="preserve">مدیریت سرمایه انسانی </w:t>
+      </w:r>
+      <w:r>
+        <w:rPr>
+          <w:rFonts w:cs="B Nazanin"/>
+          <w:b/>
+          <w:bCs/>
+          <w:sz w:val="32"/>
+          <w:szCs w:val="32"/>
+          <w:lang w:bidi="fa-IR"/>
+        </w:rPr>
+        <w:t>HCM</w:t>
+      </w:r>
+    </w:p>
+    <w:tbl>
+      <w:tblPr>
+        <w:tblStyle w:val="TableGrid"/>
+        <w:bidiVisual/>
+        <w:tblW w:w="0" w:type="auto"/>
+        <w:tblLook w:val="04A0" w:firstRow="1" w:lastRow="0" w:firstColumn="1" w:lastColumn="0" w:noHBand="0" w:noVBand="1"/>
+      </w:tblPr>
+      <w:tblGrid>
+        <w:gridCol w:w="678"/>
+        <w:gridCol w:w="7142"/>
+        <w:gridCol w:w="1530"/>
+      </w:tblGrid>
+      <w:tr>
+        <w:tc>
+          <w:tcPr>
+            <w:tcW w:w="678" w:type="dxa"/>
+          </w:tcPr>
+          <w:p>
+            <w:pPr>
+              <w:bidi/>
+              <w:rPr>
+                <w:rFonts w:cs="B Nazanin"/>
+                <w:sz w:val="28"/>
+                <w:szCs w:val="28"/>
+                <w:rtl/>
+                <w:lang w:bidi="fa-IR"/>
+              </w:rPr>
+            </w:pPr>
+            <w:r>
+              <w:rPr>
+                <w:rFonts w:cs="B Nazanin" w:hint="cs"/>
+                <w:sz w:val="28"/>
+                <w:szCs w:val="28"/>
+                <w:rtl/>
+                <w:lang w:bidi="fa-IR"/>
+              </w:rPr>
+              <w:t>ردیف</w:t>
+            </w:r>
+          </w:p>
+        </w:tc>
+        <w:tc>
+          <w:tcPr>
+            <w:tcW w:w="7142" w:type="dxa"/>
+          </w:tcPr>
+          <w:p>
+            <w:pPr>
+              <w:bidi/>
+              <w:rPr>
+                <w:rFonts w:cs="B Nazanin"/>
+                <w:sz w:val="28"/>
+                <w:szCs w:val="28"/>
+                <w:rtl/>
+                <w:lang w:bidi="fa-IR"/>
+              </w:rPr>
+            </w:pPr>
+            <w:r>
+              <w:rPr>
+                <w:rFonts w:cs="B Nazanin" w:hint="cs"/>
+                <w:sz w:val="28"/>
+                <w:szCs w:val="28"/>
+                <w:rtl/>
+                <w:lang w:bidi="fa-IR"/>
+              </w:rPr>
+              <w:t>عنوان</w:t>
+            </w:r>
+          </w:p>
+        </w:tc>
+        <w:tc>
+          <w:tcPr>
+            <w:tcW w:w="1530" w:type="dxa"/>
+          </w:tcPr>
+          <w:p>
+            <w:pPr>
+              <w:bidi/>
+              <w:rPr>
+                <w:rFonts w:cs="B Nazanin"/>
+                <w:sz w:val="28"/>
+                <w:szCs w:val="28"/>
+                <w:rtl/>
+                <w:lang w:bidi="fa-IR"/>
+              </w:rPr>
+            </w:pPr>
+            <w:r>
+              <w:rPr>
+                <w:rFonts w:cs="B Nazanin" w:hint="cs"/>
+                <w:sz w:val="28"/>
+                <w:szCs w:val="28"/>
+                <w:rtl/>
+                <w:lang w:bidi="fa-IR"/>
+              </w:rPr>
+              <w:t>زمان ( ساعت )</w:t>
+            </w:r>
+          </w:p>
+        </w:tc>
+      </w:tr>
+      <w:tr>
+        <w:tc>
+          <w:tcPr>
+            <w:tcW w:w="678" w:type="dxa"/>
+          </w:tcPr>
+          <w:p>
+            <w:pPr>
+              <w:bidi/>
+              <w:rPr>
+                <w:rFonts w:cs="B Nazanin"/>
+                <w:sz w:val="24"/>
+                <w:szCs w:val="24"/>
+                <w:rtl/>
+                <w:lang w:bidi="fa-IR"/>
+              </w:rPr>
+            </w:pPr>
+            <w:r>
+              <w:rPr>
+                <w:rFonts w:cs="B Nazanin" w:hint="cs"/>
+                <w:sz w:val="24"/>
+                <w:szCs w:val="24"/>
+                <w:rtl/>
+                <w:lang w:bidi="fa-IR"/>
+              </w:rPr>
+              <w:t>1</w:t>
+            </w:r>
+          </w:p>
+        </w:tc>
+        <w:tc>
+          <w:tcPr>
+            <w:tcW w:w="7142" w:type="dxa"/>
+          </w:tcPr>
+          <w:p>
+            <w:pPr>
+              <w:bidi/>
+              <w:rPr>
+                <w:rFonts w:cs="B Nazanin"/>
+                <w:sz w:val="24"/>
+                <w:szCs w:val="24"/>
+                <w:lang w:bidi="fa-IR"/>
+              </w:rPr>
+            </w:pPr>
+            <w:r>
+              <w:rPr>
+                <w:rFonts w:cs="B Nazanin" w:hint="cs"/>
+                <w:sz w:val="24"/>
+                <w:szCs w:val="24"/>
+                <w:rtl/>
+                <w:lang w:bidi="fa-IR"/>
+              </w:rPr>
+              <w:t xml:space="preserve">پیاده سازی </w:t>
+            </w:r>
+            <w:r>
+              <w:rPr>
+                <w:rFonts w:cs="B Nazanin"/>
+                <w:sz w:val="24"/>
+                <w:szCs w:val="24"/>
+                <w:lang w:bidi="fa-IR"/>
+              </w:rPr>
+              <w:t>Recruitment</w:t>
+            </w:r>
+          </w:p>
+        </w:tc>
+        <w:tc>
+          <w:tcPr>
+            <w:tcW w:w="1530" w:type="dxa"/>
+          </w:tcPr>
+          <w:p>
+            <w:pPr>
+              <w:bidi/>
+              <w:rPr>
+                <w:rFonts w:cs="B Nazanin"/>
+                <w:sz w:val="24"/>
+                <w:szCs w:val="24"/>
+                <w:rtl/>
+                <w:lang w:bidi="fa-IR"/>
+              </w:rPr>
+            </w:pPr>
+            <w:r>
+              <w:rPr>
+                <w:rFonts w:cs="B Nazanin"/>
+                <w:sz w:val="24"/>
+                <w:szCs w:val="24"/>
+                <w:lang w:bidi="fa-IR"/>
+              </w:rPr>
+              <w:t>100</w:t>
+            </w:r>
+          </w:p>
+        </w:tc>
+      </w:tr>
+      <w:tr>
+        <w:tc>
+          <w:tcPr>
+            <w:tcW w:w="678" w:type="dxa"/>
+          </w:tcPr>
+          <w:p>
+            <w:pPr>
+              <w:bidi/>
+              <w:rPr>
+                <w:rFonts w:cs="B Nazanin"/>
+                <w:sz w:val="24"/>
+                <w:szCs w:val="24"/>
+                <w:rtl/>
+                <w:lang w:bidi="fa-IR"/>
+              </w:rPr>
+            </w:pPr>
+            <w:r>
+              <w:rPr>
+                <w:rFonts w:cs="B Nazanin" w:hint="cs"/>
+                <w:sz w:val="24"/>
+                <w:szCs w:val="24"/>
+                <w:rtl/>
+                <w:lang w:bidi="fa-IR"/>
+              </w:rPr>
+              <w:t>2</w:t>
+            </w:r>
+          </w:p>
+        </w:tc>
+        <w:tc>
+          <w:tcPr>
+            <w:tcW w:w="7142" w:type="dxa"/>
+          </w:tcPr>
+          <w:p>
+            <w:pPr>
+              <w:bidi/>
+              <w:rPr>
+                <w:rFonts w:cs="B Nazanin"/>
+                <w:sz w:val="24"/>
+                <w:szCs w:val="24"/>
+                <w:lang w:bidi="fa-IR"/>
+              </w:rPr>
+            </w:pPr>
+            <w:r>
+              <w:rPr>
+                <w:rFonts w:cs="B Nazanin" w:hint="cs"/>
+                <w:sz w:val="24"/>
+                <w:szCs w:val="24"/>
+                <w:rtl/>
+                <w:lang w:bidi="fa-IR"/>
+              </w:rPr>
+              <w:t>پیاده سازی</w:t>
+            </w:r>
+            <w:r>
+              <w:rPr>
+                <w:rFonts w:cs="B Nazanin" w:hint="cs"/>
+                <w:sz w:val="24"/>
+                <w:szCs w:val="24"/>
+                <w:rtl/>
+                <w:lang w:bidi="fa-IR"/>
+              </w:rPr>
+              <w:t xml:space="preserve"> </w:t>
+            </w:r>
+            <w:r>
+              <w:rPr>
+                <w:rFonts w:cs="B Nazanin"/>
+                <w:sz w:val="24"/>
+                <w:szCs w:val="24"/>
+                <w:lang w:bidi="fa-IR"/>
+              </w:rPr>
+              <w:t>Organization Management</w:t>
+            </w:r>
+          </w:p>
+        </w:tc>
+        <w:tc>
+          <w:tcPr>
+            <w:tcW w:w="1530" w:type="dxa"/>
+          </w:tcPr>
+          <w:p>
+            <w:pPr>
+              <w:bidi/>
+              <w:rPr>
+                <w:rFonts w:cs="B Nazanin"/>
+                <w:sz w:val="24"/>
+                <w:szCs w:val="24"/>
+                <w:rtl/>
+                <w:lang w:bidi="fa-IR"/>
+              </w:rPr>
+            </w:pPr>
+            <w:r>
+              <w:rPr>
+                <w:rFonts w:cs="B Nazanin"/>
+                <w:sz w:val="24"/>
+                <w:szCs w:val="24"/>
+                <w:lang w:bidi="fa-IR"/>
+              </w:rPr>
+              <w:t>60</w:t>
+            </w:r>
+          </w:p>
+        </w:tc>
+      </w:tr>
+      <w:tr>
+        <w:tc>
+          <w:tcPr>
+            <w:tcW w:w="678" w:type="dxa"/>
+          </w:tcPr>
+          <w:p>
+            <w:pPr>
+              <w:bidi/>
+              <w:rPr>
+                <w:rFonts w:cs="B Nazanin"/>
+                <w:sz w:val="24"/>
+                <w:szCs w:val="24"/>
+                <w:rtl/>
+                <w:lang w:bidi="fa-IR"/>
+              </w:rPr>
+            </w:pPr>
+            <w:r>
+              <w:rPr>
+                <w:rFonts w:cs="B Nazanin" w:hint="cs"/>
+                <w:sz w:val="24"/>
+                <w:szCs w:val="24"/>
+                <w:rtl/>
+                <w:lang w:bidi="fa-IR"/>
+              </w:rPr>
+              <w:t>3</w:t>
+            </w:r>
+          </w:p>
+        </w:tc>
+        <w:tc>
+          <w:tcPr>
+            <w:tcW w:w="7142" w:type="dxa"/>
+          </w:tcPr>
+          <w:p>
+            <w:pPr>
+              <w:bidi/>
+              <w:rPr>
+                <w:rFonts w:cs="B Nazanin"/>
+                <w:sz w:val="24"/>
+                <w:szCs w:val="24"/>
+                <w:lang w:bidi="fa-IR"/>
+              </w:rPr>
+            </w:pPr>
+            <w:r>
+              <w:rPr>
+                <w:rFonts w:cs="B Nazanin" w:hint="cs"/>
+                <w:sz w:val="24"/>
+                <w:szCs w:val="24"/>
+                <w:rtl/>
+                <w:lang w:bidi="fa-IR"/>
+              </w:rPr>
+              <w:t>پیاده سازی</w:t>
+            </w:r>
+            <w:r>
+              <w:rPr>
+                <w:rFonts w:cs="B Nazanin" w:hint="cs"/>
+                <w:sz w:val="24"/>
+                <w:szCs w:val="24"/>
+                <w:rtl/>
+                <w:lang w:bidi="fa-IR"/>
+              </w:rPr>
+              <w:t xml:space="preserve"> </w:t>
+            </w:r>
+            <w:r>
+              <w:rPr>
+                <w:rFonts w:cs="B Nazanin"/>
+                <w:sz w:val="24"/>
+                <w:szCs w:val="24"/>
+                <w:lang w:bidi="fa-IR"/>
+              </w:rPr>
+              <w:t>Personnel Administration</w:t>
+            </w:r>
+          </w:p>
+        </w:tc>
+        <w:tc>
+          <w:tcPr>
+            <w:tcW w:w="1530" w:type="dxa"/>
+          </w:tcPr>
+          <w:p>
+            <w:pPr>
+              <w:bidi/>
+              <w:rPr>
+                <w:rFonts w:cs="B Nazanin"/>
+                <w:sz w:val="24"/>
+                <w:szCs w:val="24"/>
+                <w:rtl/>
+                <w:lang w:bidi="fa-IR"/>
+              </w:rPr>
+            </w:pPr>
+            <w:r>
+              <w:rPr>
+                <w:rFonts w:cs="B Nazanin"/>
+                <w:sz w:val="24"/>
+                <w:szCs w:val="24"/>
+                <w:lang w:bidi="fa-IR"/>
+              </w:rPr>
+              <w:t>120</w:t>
+            </w:r>
+          </w:p>
+        </w:tc>
+      </w:tr>
+      <w:tr>
+        <w:tc>
+          <w:tcPr>
+            <w:tcW w:w="678" w:type="dxa"/>
+          </w:tcPr>
+          <w:p>
+            <w:pPr>
+              <w:bidi/>
+              <w:rPr>
+                <w:rFonts w:cs="B Nazanin"/>
+                <w:sz w:val="24"/>
+                <w:szCs w:val="24"/>
+                <w:rtl/>
+                <w:lang w:bidi="fa-IR"/>
+              </w:rPr>
+            </w:pPr>
+            <w:r>
+              <w:rPr>
+                <w:rFonts w:cs="B Nazanin" w:hint="cs"/>
+                <w:sz w:val="24"/>
+                <w:szCs w:val="24"/>
+                <w:rtl/>
+                <w:lang w:bidi="fa-IR"/>
+              </w:rPr>
+              <w:t>4</w:t>
+            </w:r>
+          </w:p>
+        </w:tc>
+        <w:tc>
+          <w:tcPr>
+            <w:tcW w:w="7142" w:type="dxa"/>
+          </w:tcPr>
+          <w:p>
+            <w:pPr>
+              <w:bidi/>
+              <w:rPr>
+                <w:rFonts w:cs="Sakkal Majalla"/>
+                <w:sz w:val="24"/>
+                <w:szCs w:val="24"/>
+                <w:lang w:bidi="fa-IR"/>
+              </w:rPr>
+            </w:pPr>
+            <w:r>
+              <w:rPr>
+                <w:rFonts w:cs="B Nazanin" w:hint="cs"/>
+                <w:sz w:val="24"/>
+                <w:szCs w:val="24"/>
+                <w:rtl/>
+                <w:lang w:bidi="fa-IR"/>
+              </w:rPr>
+              <w:t>پیاده سازی</w:t>
+            </w:r>
+            <w:r>
+              <w:rPr>
+                <w:rFonts w:cs="B Nazanin" w:hint="cs"/>
+                <w:sz w:val="24"/>
+                <w:szCs w:val="24"/>
+                <w:rtl/>
+                <w:lang w:bidi="fa-IR"/>
+              </w:rPr>
+              <w:t xml:space="preserve"> </w:t>
+            </w:r>
+            <w:r>
+              <w:rPr>
+                <w:rFonts w:cs="B Nazanin"/>
+                <w:sz w:val="24"/>
+                <w:szCs w:val="24"/>
+                <w:lang w:bidi="fa-IR"/>
+              </w:rPr>
+              <w:t>Time Management</w:t>
+            </w:r>
+          </w:p>
+        </w:tc>
+        <w:tc>
+          <w:tcPr>
+            <w:tcW w:w="1530" w:type="dxa"/>
+          </w:tcPr>
+          <w:p>
+            <w:pPr>
+              <w:bidi/>
+              <w:rPr>
+                <w:rFonts w:cs="B Nazanin"/>
+                <w:sz w:val="24"/>
+                <w:szCs w:val="24"/>
+                <w:rtl/>
+                <w:lang w:bidi="fa-IR"/>
+              </w:rPr>
+            </w:pPr>
+            <w:r>
+              <w:rPr>
+                <w:rFonts w:cs="B Nazanin"/>
+                <w:sz w:val="24"/>
+                <w:szCs w:val="24"/>
+                <w:lang w:bidi="fa-IR"/>
+              </w:rPr>
+              <w:t>75</w:t>
+            </w:r>
+          </w:p>
+        </w:tc>
+      </w:tr>
+      <w:tr>
+        <w:tc>
+          <w:tcPr>
+            <w:tcW w:w="678" w:type="dxa"/>
+          </w:tcPr>
+          <w:p>
+            <w:pPr>
+              <w:bidi/>
+              <w:rPr>
+                <w:rFonts w:cs="B Nazanin"/>
+                <w:sz w:val="24"/>
+                <w:szCs w:val="24"/>
+                <w:rtl/>
+                <w:lang w:bidi="fa-IR"/>
+              </w:rPr>
+            </w:pPr>
+            <w:r>
+              <w:rPr>
+                <w:rFonts w:cs="B Nazanin" w:hint="cs"/>
+                <w:sz w:val="24"/>
+                <w:szCs w:val="24"/>
+                <w:rtl/>
+                <w:lang w:bidi="fa-IR"/>
+              </w:rPr>
+              <w:t>5</w:t>
+            </w:r>
+          </w:p>
+        </w:tc>
+        <w:tc>
+          <w:tcPr>
+            <w:tcW w:w="7142" w:type="dxa"/>
+          </w:tcPr>
+          <w:p>
+            <w:pPr>
+              <w:bidi/>
+              <w:rPr>
+                <w:rFonts w:cs="B Nazanin"/>
+                <w:sz w:val="24"/>
+                <w:szCs w:val="24"/>
+                <w:lang w:bidi="fa-IR"/>
+              </w:rPr>
+            </w:pPr>
+            <w:r>
+              <w:rPr>
+                <w:rFonts w:cs="B Nazanin" w:hint="cs"/>
+                <w:sz w:val="24"/>
+                <w:szCs w:val="24"/>
+                <w:rtl/>
+                <w:lang w:bidi="fa-IR"/>
+              </w:rPr>
+              <w:t>پیاده سازی</w:t>
+            </w:r>
+            <w:r>
+              <w:rPr>
+                <w:rFonts w:cs="B Nazanin" w:hint="cs"/>
+                <w:sz w:val="24"/>
+                <w:szCs w:val="24"/>
+                <w:rtl/>
+                <w:lang w:bidi="fa-IR"/>
+              </w:rPr>
+              <w:t xml:space="preserve"> </w:t>
+            </w:r>
+            <w:r>
+              <w:rPr>
+                <w:rFonts w:cs="B Nazanin"/>
+                <w:sz w:val="24"/>
+                <w:szCs w:val="24"/>
+                <w:lang w:bidi="fa-IR"/>
+              </w:rPr>
+              <w:t>Payroll</w:t>
+            </w:r>
+          </w:p>
+        </w:tc>
+        <w:tc>
+          <w:tcPr>
+            <w:tcW w:w="1530" w:type="dxa"/>
+          </w:tcPr>
+          <w:p>
+            <w:pPr>
+              <w:bidi/>
+              <w:rPr>
+                <w:rFonts w:cs="B Nazanin"/>
+                <w:sz w:val="24"/>
+                <w:szCs w:val="24"/>
+                <w:rtl/>
+                <w:lang w:bidi="fa-IR"/>
+              </w:rPr>
+            </w:pPr>
+            <w:r>
+              <w:rPr>
+                <w:rFonts w:cs="B Nazanin"/>
+                <w:sz w:val="24"/>
+                <w:szCs w:val="24"/>
+                <w:lang w:bidi="fa-IR"/>
+              </w:rPr>
+              <w:t>200</w:t>
+            </w:r>
+          </w:p>
+        </w:tc>
+      </w:tr>
+      <w:tr>
+        <w:tc>
+          <w:tcPr>
+            <w:tcW w:w="678" w:type="dxa"/>
+          </w:tcPr>
+          <w:p>
+            <w:pPr>
+              <w:bidi/>
+              <w:rPr>
+                <w:rFonts w:cs="B Nazanin"/>
+                <w:sz w:val="24"/>
+                <w:szCs w:val="24"/>
+                <w:rtl/>
+                <w:lang w:bidi="fa-IR"/>
+              </w:rPr>
+            </w:pPr>
+            <w:r>
+              <w:rPr>
+                <w:rFonts w:cs="B Nazanin" w:hint="cs"/>
+                <w:sz w:val="24"/>
+                <w:szCs w:val="24"/>
+                <w:rtl/>
+                <w:lang w:bidi="fa-IR"/>
+              </w:rPr>
+              <w:t>6</w:t>
+            </w:r>
+          </w:p>
+        </w:tc>
+        <w:tc>
+          <w:tcPr>
+            <w:tcW w:w="7142" w:type="dxa"/>
+          </w:tcPr>
+          <w:p>
+            <w:pPr>
+              <w:bidi/>
+              <w:rPr>
+                <w:rFonts w:cs="B Nazanin"/>
+                <w:sz w:val="24"/>
+                <w:szCs w:val="24"/>
+                <w:lang w:bidi="fa-IR"/>
+              </w:rPr>
+            </w:pPr>
+            <w:r>
+              <w:rPr>
+                <w:rFonts w:cs="B Nazanin" w:hint="cs"/>
+                <w:sz w:val="24"/>
+                <w:szCs w:val="24"/>
+                <w:rtl/>
+                <w:lang w:bidi="fa-IR"/>
+              </w:rPr>
+              <w:t>پیاده سازی</w:t>
+            </w:r>
+            <w:r>
+              <w:rPr>
+                <w:rFonts w:cs="B Nazanin" w:hint="cs"/>
+                <w:sz w:val="24"/>
+                <w:szCs w:val="24"/>
+                <w:rtl/>
+                <w:lang w:bidi="fa-IR"/>
+              </w:rPr>
+              <w:t xml:space="preserve"> </w:t>
+            </w:r>
+            <w:r>
+              <w:rPr>
+                <w:rFonts w:cs="B Nazanin"/>
+                <w:sz w:val="24"/>
+                <w:szCs w:val="24"/>
+                <w:lang w:bidi="fa-IR"/>
+              </w:rPr>
+              <w:t>Talent Management</w:t>
+            </w:r>
+          </w:p>
+        </w:tc>
+        <w:tc>
+          <w:tcPr>
+            <w:tcW w:w="1530" w:type="dxa"/>
+          </w:tcPr>
+          <w:p>
+            <w:pPr>
+              <w:bidi/>
+              <w:rPr>
+                <w:rFonts w:cs="B Nazanin"/>
+                <w:sz w:val="24"/>
+                <w:szCs w:val="24"/>
+                <w:rtl/>
+                <w:lang w:bidi="fa-IR"/>
+              </w:rPr>
+            </w:pPr>
+            <w:r>
+              <w:rPr>
+                <w:rFonts w:cs="B Nazanin"/>
+                <w:sz w:val="24"/>
+                <w:szCs w:val="24"/>
+                <w:lang w:bidi="fa-IR"/>
+              </w:rPr>
+              <w:t>100</w:t>
+            </w:r>
+          </w:p>
+        </w:tc>
+      </w:tr>
+      <w:tr>
+        <w:tc>
+          <w:tcPr>
+            <w:tcW w:w="678" w:type="dxa"/>
+          </w:tcPr>
+          <w:p>
+            <w:pPr>
+              <w:bidi/>
+              <w:rPr>
+                <w:rFonts w:cs="B Nazanin"/>
+                <w:sz w:val="24"/>
+                <w:szCs w:val="24"/>
+                <w:rtl/>
+                <w:lang w:bidi="fa-IR"/>
+              </w:rPr>
+            </w:pPr>
+            <w:r>
+              <w:rPr>
+                <w:rFonts w:cs="B Nazanin"/>
+                <w:sz w:val="24"/>
+                <w:szCs w:val="24"/>
+                <w:lang w:bidi="fa-IR"/>
+              </w:rPr>
+              <w:t>7</w:t>
+            </w:r>
+          </w:p>
+        </w:tc>
+        <w:tc>
+          <w:tcPr>
+            <w:tcW w:w="7142" w:type="dxa"/>
+          </w:tcPr>
+          <w:p>
+            <w:pPr>
+              <w:bidi/>
+              <w:rPr>
+                <w:rFonts w:cs="B Nazanin"/>
+                <w:sz w:val="24"/>
+                <w:szCs w:val="24"/>
+                <w:lang w:bidi="fa-IR"/>
+              </w:rPr>
+            </w:pPr>
+            <w:r>
+              <w:rPr>
+                <w:rFonts w:cs="B Nazanin" w:hint="cs"/>
+                <w:sz w:val="24"/>
+                <w:szCs w:val="24"/>
+                <w:rtl/>
+                <w:lang w:bidi="fa-IR"/>
+              </w:rPr>
+              <w:t>پیاده سازی</w:t>
+            </w:r>
+            <w:r>
+              <w:rPr>
+                <w:rFonts w:cs="B Nazanin" w:hint="cs"/>
+                <w:sz w:val="24"/>
+                <w:szCs w:val="24"/>
+                <w:rtl/>
+                <w:lang w:bidi="fa-IR"/>
+              </w:rPr>
+              <w:t xml:space="preserve"> </w:t>
+            </w:r>
+            <w:r>
+              <w:rPr>
+                <w:rFonts w:cs="B Nazanin"/>
+                <w:sz w:val="24"/>
+                <w:szCs w:val="24"/>
+                <w:lang w:bidi="fa-IR"/>
+              </w:rPr>
+              <w:t>Training &amp; Event Management</w:t>
+            </w:r>
+          </w:p>
+        </w:tc>
+        <w:tc>
+          <w:tcPr>
+            <w:tcW w:w="1530" w:type="dxa"/>
+          </w:tcPr>
+          <w:p>
+            <w:pPr>
+              <w:bidi/>
+              <w:rPr>
+                <w:rFonts w:cs="B Nazanin"/>
+                <w:sz w:val="24"/>
+                <w:szCs w:val="24"/>
+                <w:rtl/>
+                <w:lang w:bidi="fa-IR"/>
+              </w:rPr>
+            </w:pPr>
+            <w:r>
+              <w:rPr>
+                <w:rFonts w:cs="B Nazanin"/>
+                <w:sz w:val="24"/>
+                <w:szCs w:val="24"/>
+                <w:lang w:bidi="fa-IR"/>
+              </w:rPr>
+              <w:t>120</w:t>
+            </w:r>
+          </w:p>
+        </w:tc>
+      </w:tr>
+      <w:tr>
+        <w:tc>
+          <w:tcPr>
+            <w:tcW w:w="678" w:type="dxa"/>
+          </w:tcPr>
+          <w:p>
+            <w:pPr>
+              <w:bidi/>
+              <w:rPr>
+                <w:rFonts w:cs="B Nazanin"/>
+                <w:sz w:val="24"/>
+                <w:szCs w:val="24"/>
+                <w:rtl/>
+                <w:lang w:bidi="fa-IR"/>
+              </w:rPr>
+            </w:pPr>
+            <w:r>
+              <w:rPr>
+                <w:rFonts w:cs="B Nazanin"/>
+                <w:sz w:val="24"/>
+                <w:szCs w:val="24"/>
+                <w:lang w:bidi="fa-IR"/>
+              </w:rPr>
+              <w:t>8</w:t>
+            </w:r>
+          </w:p>
+        </w:tc>
+        <w:tc>
+          <w:tcPr>
+            <w:tcW w:w="7142" w:type="dxa"/>
+          </w:tcPr>
+          <w:p>
+            <w:pPr>
+              <w:bidi/>
+              <w:rPr>
+                <w:rFonts w:cs="B Nazanin"/>
+                <w:sz w:val="24"/>
+                <w:szCs w:val="24"/>
+                <w:lang w:bidi="fa-IR"/>
+              </w:rPr>
+            </w:pPr>
+            <w:r>
+              <w:rPr>
+                <w:rFonts w:cs="B Nazanin" w:hint="cs"/>
+                <w:sz w:val="24"/>
+                <w:szCs w:val="24"/>
+                <w:rtl/>
+                <w:lang w:bidi="fa-IR"/>
+              </w:rPr>
+              <w:t>پیاده سازی</w:t>
+            </w:r>
+            <w:r>
+              <w:rPr>
+                <w:rFonts w:cs="B Nazanin" w:hint="cs"/>
+                <w:sz w:val="24"/>
+                <w:szCs w:val="24"/>
+                <w:rtl/>
+                <w:lang w:bidi="fa-IR"/>
+              </w:rPr>
+              <w:t xml:space="preserve"> </w:t>
+            </w:r>
+            <w:r>
+              <w:rPr>
+                <w:rFonts w:cs="B Nazanin"/>
+                <w:sz w:val="24"/>
+                <w:szCs w:val="24"/>
+                <w:lang w:bidi="fa-IR"/>
+              </w:rPr>
+              <w:t>Travel Management</w:t>
+            </w:r>
+          </w:p>
+        </w:tc>
+        <w:tc>
+          <w:tcPr>
+            <w:tcW w:w="1530" w:type="dxa"/>
+          </w:tcPr>
+          <w:p>
+            <w:pPr>
+              <w:bidi/>
+              <w:rPr>
+                <w:rFonts w:cs="B Nazanin"/>
+                <w:sz w:val="24"/>
+                <w:szCs w:val="24"/>
+                <w:rtl/>
+                <w:lang w:bidi="fa-IR"/>
+              </w:rPr>
+            </w:pPr>
+            <w:r>
+              <w:rPr>
+                <w:rFonts w:cs="B Nazanin"/>
+                <w:sz w:val="24"/>
+                <w:szCs w:val="24"/>
+                <w:lang w:bidi="fa-IR"/>
+              </w:rPr>
+              <w:t>100</w:t>
+            </w:r>
+          </w:p>
+        </w:tc>
+      </w:tr>
+      <w:tr>
+        <w:tc>
+          <w:tcPr>
+            <w:tcW w:w="678" w:type="dxa"/>
+          </w:tcPr>
+          <w:p>
+            <w:pPr>
+              <w:bidi/>
+              <w:rPr>
+                <w:rFonts w:cs="B Nazanin"/>
+                <w:sz w:val="24"/>
+                <w:szCs w:val="24"/>
+                <w:lang w:bidi="fa-IR"/>
+              </w:rPr>
+            </w:pPr>
+          </w:p>
+        </w:tc>
+        <w:tc>
+          <w:tcPr>
+            <w:tcW w:w="7142" w:type="dxa"/>
+          </w:tcPr>
+          <w:p>
+            <w:pPr>
+              <w:bidi/>
+              <w:rPr>
+                <w:rFonts w:cs="B Nazanin" w:hint="cs"/>
+                <w:sz w:val="24"/>
+                <w:szCs w:val="24"/>
+                <w:rtl/>
+                <w:lang w:bidi="fa-IR"/>
+              </w:rPr>
+            </w:pPr>
+            <w:r>
+              <w:rPr>
+                <w:rFonts w:cs="B Nazanin"/>
+                <w:sz w:val="24"/>
+                <w:szCs w:val="24"/>
+                <w:lang w:bidi="fa-IR"/>
+              </w:rPr>
+              <w:t xml:space="preserve">Testing In Production Environment </w:t>
+            </w:r>
+          </w:p>
+        </w:tc>
+        <w:tc>
+          <w:tcPr>
+            <w:tcW w:w="1530" w:type="dxa"/>
+          </w:tcPr>
+          <w:p>
+            <w:pPr>
+              <w:bidi/>
+              <w:rPr>
+                <w:rFonts w:cs="B Nazanin"/>
+                <w:sz w:val="24"/>
+                <w:szCs w:val="24"/>
+                <w:lang w:bidi="fa-IR"/>
+              </w:rPr>
+            </w:pPr>
+            <w:r>
+              <w:rPr>
+                <w:rFonts w:cs="B Nazanin"/>
+                <w:sz w:val="24"/>
+                <w:szCs w:val="24"/>
+                <w:lang w:bidi="fa-IR"/>
+              </w:rPr>
+              <w:t>180</w:t>
+            </w:r>
+          </w:p>
+        </w:tc>
+      </w:tr>
+      <w:tr>
+        <w:tc>
+          <w:tcPr>
+            <w:tcW w:w="9350" w:type="dxa"/>
+            <w:gridSpan w:val="3"/>
+          </w:tcPr>
+          <w:p>
+            <w:pPr>
+              <w:bidi/>
+              <w:jc w:val="center"/>
+              <w:rPr>
+                <w:rFonts w:cs="B Nazanin"/>
+                <w:sz w:val="24"/>
+                <w:szCs w:val="24"/>
+                <w:rtl/>
+                <w:lang w:bidi="fa-IR"/>
+              </w:rPr>
+            </w:pPr>
+            <w:r>
+              <w:rPr>
+                <w:rFonts w:cs="B Nazanin"/>
+                <w:sz w:val="24"/>
+                <w:szCs w:val="24"/>
+                <w:lang w:bidi="fa-IR"/>
+              </w:rPr>
+              <w:t xml:space="preserve">Total : </w:t>
+            </w:r>
+            <w:r>
+              <w:rPr>
+                <w:rFonts w:cs="B Nazanin"/>
+                <w:sz w:val="24"/>
+                <w:szCs w:val="24"/>
+                <w:lang w:bidi="fa-IR"/>
+              </w:rPr>
+              <w:t>785</w:t>
+            </w:r>
+            <w:r>
+              <w:rPr>
+                <w:rFonts w:cs="B Nazanin"/>
+                <w:sz w:val="24"/>
+                <w:szCs w:val="24"/>
+                <w:lang w:bidi="fa-IR"/>
+              </w:rPr>
+              <w:t xml:space="preserve"> + </w:t>
+            </w:r>
+            <w:r>
+              <w:rPr>
+                <w:rFonts w:cs="B Nazanin"/>
+                <w:sz w:val="24"/>
+                <w:szCs w:val="24"/>
+                <w:lang w:bidi="fa-IR"/>
+              </w:rPr>
+              <w:t>120</w:t>
+            </w:r>
+            <w:r>
+              <w:rPr>
+                <w:rFonts w:cs="B Nazanin"/>
+                <w:sz w:val="24"/>
+                <w:szCs w:val="24"/>
+                <w:lang w:bidi="fa-IR"/>
+              </w:rPr>
+              <w:t xml:space="preserve"> = </w:t>
+            </w:r>
+            <w:r>
+              <w:rPr>
+                <w:rFonts w:cs="B Nazanin"/>
+                <w:sz w:val="24"/>
+                <w:szCs w:val="24"/>
+                <w:lang w:bidi="fa-IR"/>
+              </w:rPr>
+              <w:t>905</w:t>
+            </w:r>
+          </w:p>
+        </w:tc>
+      </w:tr>
+    </w:tbl>
+    <w:p>
+      <w:pPr>
+        <w:bidi/>
+        <w:jc w:val="lowKashida"/>
+        <w:rPr>
+          <w:rFonts w:cs="B Nazanin" w:hint="cs"/>
           <w:sz w:val="28"/>
           <w:szCs w:val="28"/>
           <w:rtl/>
@@ -20501,7 +23038,6 @@
         <w:docPartUnique/>
       </w:docPartObj>
     </w:sdtPr>
-    <w:sdtEndPr/>
     <w:sdtContent>
       <w:p>
         <w:pPr>
@@ -20520,7 +23056,7 @@
           <w:rPr>
             <w:noProof/>
           </w:rPr>
-          <w:t>19</w:t>
+          <w:t>3</w:t>
         </w:r>
         <w:r>
           <w:rPr>
@@ -21292,9 +23828,9 @@
     </w:lvl>
   </w:abstractNum>
   <w:abstractNum w:abstractNumId="7">
-    <w:nsid w:val="34527289"/>
+    <w:nsid w:val="310E2589"/>
     <w:multiLevelType w:val="hybridMultilevel"/>
-    <w:tmpl w:val="69DCBC6E"/>
+    <w:tmpl w:val="75E40DE6"/>
     <w:lvl w:ilvl="0" w:tplc="04090001">
       <w:start w:val="1"/>
       <w:numFmt w:val="bullet"/>
@@ -21405,9 +23941,9 @@
     </w:lvl>
   </w:abstractNum>
   <w:abstractNum w:abstractNumId="8">
-    <w:nsid w:val="39194538"/>
+    <w:nsid w:val="34527289"/>
     <w:multiLevelType w:val="hybridMultilevel"/>
-    <w:tmpl w:val="4F96BE08"/>
+    <w:tmpl w:val="69DCBC6E"/>
     <w:lvl w:ilvl="0" w:tplc="04090001">
       <w:start w:val="1"/>
       <w:numFmt w:val="bullet"/>
@@ -21518,9 +24054,9 @@
     </w:lvl>
   </w:abstractNum>
   <w:abstractNum w:abstractNumId="9">
-    <w:nsid w:val="3B0A30F0"/>
+    <w:nsid w:val="39194538"/>
     <w:multiLevelType w:val="hybridMultilevel"/>
-    <w:tmpl w:val="25745394"/>
+    <w:tmpl w:val="4F96BE08"/>
     <w:lvl w:ilvl="0" w:tplc="04090001">
       <w:start w:val="1"/>
       <w:numFmt w:val="bullet"/>
@@ -21631,6 +24167,119 @@
     </w:lvl>
   </w:abstractNum>
   <w:abstractNum w:abstractNumId="10">
+    <w:nsid w:val="3B0A30F0"/>
+    <w:multiLevelType w:val="hybridMultilevel"/>
+    <w:tmpl w:val="25745394"/>
+    <w:lvl w:ilvl="0" w:tplc="04090001">
+      <w:start w:val="1"/>
+      <w:numFmt w:val="bullet"/>
+      <w:lvlText w:val=""/>
+      <w:lvlJc w:val="left"/>
+      <w:pPr>
+        <w:ind w:left="720" w:hanging="360"/>
+      </w:pPr>
+      <w:rPr>
+        <w:rFonts w:ascii="Symbol" w:hAnsi="Symbol" w:hint="default"/>
+      </w:rPr>
+    </w:lvl>
+    <w:lvl w:ilvl="1" w:tplc="04090003" w:tentative="1">
+      <w:start w:val="1"/>
+      <w:numFmt w:val="bullet"/>
+      <w:lvlText w:val="o"/>
+      <w:lvlJc w:val="left"/>
+      <w:pPr>
+        <w:ind w:left="1440" w:hanging="360"/>
+      </w:pPr>
+      <w:rPr>
+        <w:rFonts w:ascii="Courier New" w:hAnsi="Courier New" w:cs="Courier New" w:hint="default"/>
+      </w:rPr>
+    </w:lvl>
+    <w:lvl w:ilvl="2" w:tplc="04090005" w:tentative="1">
+      <w:start w:val="1"/>
+      <w:numFmt w:val="bullet"/>
+      <w:lvlText w:val=""/>
+      <w:lvlJc w:val="left"/>
+      <w:pPr>
+        <w:ind w:left="2160" w:hanging="360"/>
+      </w:pPr>
+      <w:rPr>
+        <w:rFonts w:ascii="Wingdings" w:hAnsi="Wingdings" w:hint="default"/>
+      </w:rPr>
+    </w:lvl>
+    <w:lvl w:ilvl="3" w:tplc="04090001" w:tentative="1">
+      <w:start w:val="1"/>
+      <w:numFmt w:val="bullet"/>
+      <w:lvlText w:val=""/>
+      <w:lvlJc w:val="left"/>
+      <w:pPr>
+        <w:ind w:left="2880" w:hanging="360"/>
+      </w:pPr>
+      <w:rPr>
+        <w:rFonts w:ascii="Symbol" w:hAnsi="Symbol" w:hint="default"/>
+      </w:rPr>
+    </w:lvl>
+    <w:lvl w:ilvl="4" w:tplc="04090003" w:tentative="1">
+      <w:start w:val="1"/>
+      <w:numFmt w:val="bullet"/>
+      <w:lvlText w:val="o"/>
+      <w:lvlJc w:val="left"/>
+      <w:pPr>
+        <w:ind w:left="3600" w:hanging="360"/>
+      </w:pPr>
+      <w:rPr>
+        <w:rFonts w:ascii="Courier New" w:hAnsi="Courier New" w:cs="Courier New" w:hint="default"/>
+      </w:rPr>
+    </w:lvl>
+    <w:lvl w:ilvl="5" w:tplc="04090005" w:tentative="1">
+      <w:start w:val="1"/>
+      <w:numFmt w:val="bullet"/>
+      <w:lvlText w:val=""/>
+      <w:lvlJc w:val="left"/>
+      <w:pPr>
+        <w:ind w:left="4320" w:hanging="360"/>
+      </w:pPr>
+      <w:rPr>
+        <w:rFonts w:ascii="Wingdings" w:hAnsi="Wingdings" w:hint="default"/>
+      </w:rPr>
+    </w:lvl>
+    <w:lvl w:ilvl="6" w:tplc="04090001" w:tentative="1">
+      <w:start w:val="1"/>
+      <w:numFmt w:val="bullet"/>
+      <w:lvlText w:val=""/>
+      <w:lvlJc w:val="left"/>
+      <w:pPr>
+        <w:ind w:left="5040" w:hanging="360"/>
+      </w:pPr>
+      <w:rPr>
+        <w:rFonts w:ascii="Symbol" w:hAnsi="Symbol" w:hint="default"/>
+      </w:rPr>
+    </w:lvl>
+    <w:lvl w:ilvl="7" w:tplc="04090003" w:tentative="1">
+      <w:start w:val="1"/>
+      <w:numFmt w:val="bullet"/>
+      <w:lvlText w:val="o"/>
+      <w:lvlJc w:val="left"/>
+      <w:pPr>
+        <w:ind w:left="5760" w:hanging="360"/>
+      </w:pPr>
+      <w:rPr>
+        <w:rFonts w:ascii="Courier New" w:hAnsi="Courier New" w:cs="Courier New" w:hint="default"/>
+      </w:rPr>
+    </w:lvl>
+    <w:lvl w:ilvl="8" w:tplc="04090005" w:tentative="1">
+      <w:start w:val="1"/>
+      <w:numFmt w:val="bullet"/>
+      <w:lvlText w:val=""/>
+      <w:lvlJc w:val="left"/>
+      <w:pPr>
+        <w:ind w:left="6480" w:hanging="360"/>
+      </w:pPr>
+      <w:rPr>
+        <w:rFonts w:ascii="Wingdings" w:hAnsi="Wingdings" w:hint="default"/>
+      </w:rPr>
+    </w:lvl>
+  </w:abstractNum>
+  <w:abstractNum w:abstractNumId="11">
     <w:nsid w:val="441E7250"/>
     <w:multiLevelType w:val="hybridMultilevel"/>
     <w:tmpl w:val="859E6AF8"/>
@@ -21721,7 +24370,7 @@
       </w:pPr>
     </w:lvl>
   </w:abstractNum>
-  <w:abstractNum w:abstractNumId="11">
+  <w:abstractNum w:abstractNumId="12">
     <w:nsid w:val="5AD852BA"/>
     <w:multiLevelType w:val="hybridMultilevel"/>
     <w:tmpl w:val="F5FE9BDE"/>
@@ -21834,7 +24483,7 @@
       </w:rPr>
     </w:lvl>
   </w:abstractNum>
-  <w:abstractNum w:abstractNumId="12">
+  <w:abstractNum w:abstractNumId="13">
     <w:nsid w:val="5C7955DA"/>
     <w:multiLevelType w:val="hybridMultilevel"/>
     <w:tmpl w:val="A98AA776"/>
@@ -21947,7 +24596,7 @@
       </w:rPr>
     </w:lvl>
   </w:abstractNum>
-  <w:abstractNum w:abstractNumId="13">
+  <w:abstractNum w:abstractNumId="14">
     <w:nsid w:val="5DA25CB4"/>
     <w:multiLevelType w:val="hybridMultilevel"/>
     <w:tmpl w:val="3874352A"/>
@@ -22060,7 +24709,7 @@
       </w:rPr>
     </w:lvl>
   </w:abstractNum>
-  <w:abstractNum w:abstractNumId="14">
+  <w:abstractNum w:abstractNumId="15">
     <w:nsid w:val="5FAE6C6F"/>
     <w:multiLevelType w:val="hybridMultilevel"/>
     <w:tmpl w:val="6202683C"/>
@@ -22173,7 +24822,7 @@
       </w:rPr>
     </w:lvl>
   </w:abstractNum>
-  <w:abstractNum w:abstractNumId="15">
+  <w:abstractNum w:abstractNumId="16">
     <w:nsid w:val="75982697"/>
     <w:multiLevelType w:val="hybridMultilevel"/>
     <w:tmpl w:val="70DAD1E6"/>
@@ -22286,7 +24935,7 @@
       </w:rPr>
     </w:lvl>
   </w:abstractNum>
-  <w:abstractNum w:abstractNumId="16">
+  <w:abstractNum w:abstractNumId="17">
     <w:nsid w:val="76877B50"/>
     <w:multiLevelType w:val="hybridMultilevel"/>
     <w:tmpl w:val="18C458D0"/>
@@ -22399,7 +25048,7 @@
       </w:rPr>
     </w:lvl>
   </w:abstractNum>
-  <w:abstractNum w:abstractNumId="17">
+  <w:abstractNum w:abstractNumId="18">
     <w:nsid w:val="76E80235"/>
     <w:multiLevelType w:val="hybridMultilevel"/>
     <w:tmpl w:val="ABF09204"/>
@@ -22513,13 +25162,13 @@
     </w:lvl>
   </w:abstractNum>
   <w:num w:numId="1">
-    <w:abstractNumId w:val="9"/>
+    <w:abstractNumId w:val="10"/>
   </w:num>
   <w:num w:numId="2">
-    <w:abstractNumId w:val="17"/>
+    <w:abstractNumId w:val="18"/>
   </w:num>
   <w:num w:numId="3">
-    <w:abstractNumId w:val="10"/>
+    <w:abstractNumId w:val="11"/>
   </w:num>
   <w:num w:numId="4">
     <w:abstractNumId w:val="3"/>
@@ -22531,13 +25180,13 @@
     <w:abstractNumId w:val="0"/>
   </w:num>
   <w:num w:numId="7">
-    <w:abstractNumId w:val="8"/>
+    <w:abstractNumId w:val="9"/>
   </w:num>
   <w:num w:numId="8">
-    <w:abstractNumId w:val="16"/>
+    <w:abstractNumId w:val="17"/>
   </w:num>
   <w:num w:numId="9">
-    <w:abstractNumId w:val="15"/>
+    <w:abstractNumId w:val="16"/>
   </w:num>
   <w:num w:numId="10">
     <w:abstractNumId w:val="5"/>
@@ -22546,25 +25195,28 @@
     <w:abstractNumId w:val="1"/>
   </w:num>
   <w:num w:numId="12">
-    <w:abstractNumId w:val="7"/>
+    <w:abstractNumId w:val="8"/>
   </w:num>
   <w:num w:numId="13">
     <w:abstractNumId w:val="2"/>
   </w:num>
   <w:num w:numId="14">
+    <w:abstractNumId w:val="15"/>
+  </w:num>
+  <w:num w:numId="15">
     <w:abstractNumId w:val="14"/>
   </w:num>
-  <w:num w:numId="15">
-    <w:abstractNumId w:val="13"/>
-  </w:num>
   <w:num w:numId="16">
-    <w:abstractNumId w:val="11"/>
+    <w:abstractNumId w:val="12"/>
   </w:num>
   <w:num w:numId="17">
     <w:abstractNumId w:val="6"/>
   </w:num>
   <w:num w:numId="18">
-    <w:abstractNumId w:val="12"/>
+    <w:abstractNumId w:val="13"/>
+  </w:num>
+  <w:num w:numId="19">
+    <w:abstractNumId w:val="7"/>
   </w:num>
 </w:numbering>
 </file>
@@ -22962,7 +25614,7 @@
   <w:style w:type="paragraph" w:default="1" w:styleId="Normal">
     <w:name w:val="Normal"/>
     <w:qFormat/>
-    <w:rsid w:val="00656E33"/>
+    <w:rsid w:val="00712388"/>
   </w:style>
   <w:style w:type="character" w:default="1" w:styleId="DefaultParagraphFont">
     <w:name w:val="Default Paragraph Font"/>
@@ -23406,7 +26058,7 @@
 </file>
 
 <file path=customXml/itemProps2.xml><?xml version="1.0" encoding="utf-8"?>
-<ds:datastoreItem xmlns:ds="http://schemas.openxmlformats.org/officeDocument/2006/customXml" ds:itemID="{F2852A6B-522B-422D-9C35-0B3770270DF8}">
+<ds:datastoreItem xmlns:ds="http://schemas.openxmlformats.org/officeDocument/2006/customXml" ds:itemID="{8CEF5D07-98A3-4647-970E-0102C7E2A674}">
   <ds:schemaRefs>
     <ds:schemaRef ds:uri="http://schemas.openxmlformats.org/officeDocument/2006/bibliography"/>
   </ds:schemaRefs>

</xml_diff>